<commit_message>
Updated with author feedback to end of 2nd paragraph in results
#65
</commit_message>
<xml_diff>
--- a/manuscript/coauthor feedback/combined_feedback_NB-WJM-AT-NP-EGA-VH-NK.docx
+++ b/manuscript/coauthor feedback/combined_feedback_NB-WJM-AT-NP-EGA-VH-NK.docx
@@ -5882,13 +5882,13 @@
       <w:pPr>
         <w:pStyle w:val="Heading3"/>
       </w:pPr>
-      <w:bookmarkStart w:id="457" w:name="results"/>
-      <w:bookmarkEnd w:id="457"/>
-      <w:commentRangeStart w:id="458"/>
+      <w:bookmarkStart w:id="456" w:name="results"/>
+      <w:bookmarkEnd w:id="456"/>
+      <w:commentRangeStart w:id="457"/>
       <w:r>
         <w:t>Results</w:t>
       </w:r>
-      <w:commentRangeEnd w:id="458"/>
+      <w:commentRangeEnd w:id="457"/>
       <w:r>
         <w:rPr>
           <w:rStyle w:val="CommentReference"/>
@@ -5897,317 +5897,317 @@
           <w:bCs w:val="0"/>
           <w:color w:val="auto"/>
         </w:rPr>
+        <w:commentReference w:id="457"/>
+      </w:r>
+    </w:p>
+    <w:p>
+      <w:pPr>
+        <w:pStyle w:val="FirstParagraph"/>
+      </w:pPr>
+      <w:r>
+        <w:rPr>
+          <w:i/>
+        </w:rPr>
+        <w:t>Focal droughts and their characteristics</w:t>
+      </w:r>
+    </w:p>
+    <w:p>
+      <w:pPr>
+        <w:pStyle w:val="BodyText"/>
+      </w:pPr>
+      <w:r>
+        <w:t xml:space="preserve">In the 60-year period between 1950 and 2009, there were three droughts that met our criteria of anomalously dry climatic conditions coupled with substantial reductions in tree growth for </w:t>
+      </w:r>
+      <w:commentRangeStart w:id="458"/>
+      <w:r>
+        <w:t>at least some portions of the community</w:t>
+      </w:r>
+      <w:commentRangeEnd w:id="458"/>
+      <w:r>
+        <w:rPr>
+          <w:rStyle w:val="CommentReference"/>
+        </w:rPr>
         <w:commentReference w:id="458"/>
       </w:r>
-    </w:p>
-    <w:p>
-      <w:pPr>
-        <w:pStyle w:val="FirstParagraph"/>
-      </w:pPr>
+      <w:r>
+        <w:t>: 1966, 1977, and 1999 (Figs. 1, S2). We excluded one year (1991) meeting the growth reduction criteria (26.5% of trees experienced &gt;30% growth reduction, mean resistance= -13.8%) because this year was not among the driest in terms of May-August [PET-PRE] or PDSI (Table S3). Rather, the severity of growth reduction may be explained</w:t>
+      </w:r>
+      <w:ins w:id="459" w:author="Alan Tepley" w:date="2019-11-11T17:34:00Z">
+        <w:r>
+          <w:t>, in part,</w:t>
+        </w:r>
+      </w:ins>
+      <w:r>
+        <w:t xml:space="preserve"> by defoliation by gypsy moths (</w:t>
+      </w:r>
+      <w:commentRangeStart w:id="460"/>
       <w:r>
         <w:rPr>
           <w:i/>
         </w:rPr>
-        <w:t>Focal droughts and their characteristics</w:t>
-      </w:r>
-    </w:p>
-    <w:p>
-      <w:pPr>
-        <w:pStyle w:val="BodyText"/>
-      </w:pPr>
-      <w:r>
-        <w:t xml:space="preserve">In the 60-year period between 1950 and 2009, there were three droughts that met our criteria of anomalously dry climatic conditions coupled with substantial reductions in tree growth for </w:t>
-      </w:r>
-      <w:commentRangeStart w:id="459"/>
-      <w:r>
-        <w:t>at least some portions of the community</w:t>
-      </w:r>
-      <w:commentRangeEnd w:id="459"/>
-      <w:r>
-        <w:rPr>
-          <w:rStyle w:val="CommentReference"/>
-        </w:rPr>
-        <w:commentReference w:id="459"/>
-      </w:r>
-      <w:r>
-        <w:t>: 1966, 1977, and 1999 (Figs. 1, S2). We excluded one year (1991) meeting the growth reduction criteria (26.5% of trees experienced &gt;30% growth reduction, mean resistance= -13.8%) because this year was not among the driest in terms of May-August [PET-PRE] or PDSI (Table S3). Rather, the severity of growth reduction may be explained</w:t>
-      </w:r>
-      <w:ins w:id="460" w:author="Alan Tepley" w:date="2019-11-11T17:34:00Z">
-        <w:r>
-          <w:t>, in part,</w:t>
-        </w:r>
-      </w:ins>
-      <w:r>
-        <w:t xml:space="preserve"> by defoliation by gypsy moths (</w:t>
-      </w:r>
-      <w:commentRangeStart w:id="461"/>
+        <w:t xml:space="preserve">Lymantria </w:t>
+      </w:r>
+      <w:proofErr w:type="spellStart"/>
       <w:r>
         <w:rPr>
           <w:i/>
         </w:rPr>
-        <w:t xml:space="preserve">Lymantria </w:t>
+        <w:t>dispar</w:t>
+      </w:r>
+      <w:proofErr w:type="spellEnd"/>
+      <w:r>
+        <w:t xml:space="preserve"> </w:t>
+      </w:r>
+      <w:commentRangeEnd w:id="460"/>
+      <w:r>
+        <w:rPr>
+          <w:rStyle w:val="CommentReference"/>
+        </w:rPr>
+        <w:commentReference w:id="460"/>
+      </w:r>
+      <w:r>
+        <w:t xml:space="preserve">L.) from approximately 1988-1995, </w:t>
       </w:r>
       <w:proofErr w:type="spellStart"/>
+      <w:ins w:id="461" w:author="Nobby" w:date="2019-11-16T11:51:00Z">
+        <w:r>
+          <w:t>which</w:t>
+        </w:r>
+      </w:ins>
+      <w:ins w:id="462" w:author="Norm Bourg" w:date="2019-11-16T11:50:00Z">
+        <w:r>
+          <w:t>which</w:t>
+        </w:r>
+      </w:ins>
+      <w:ins w:id="463" w:author="McShea, William J." w:date="2019-11-16T11:45:00Z">
+        <w:r>
+          <w:t>whic</w:t>
+        </w:r>
+      </w:ins>
+      <w:ins w:id="464" w:author="McShea, William J." w:date="2019-11-14T09:57:00Z">
+        <w:r>
+          <w:t>h</w:t>
+        </w:r>
+      </w:ins>
+      <w:del w:id="465" w:author="McShea, William J." w:date="2019-11-14T09:57:00Z">
+        <w:r>
+          <w:delText>h</w:delText>
+        </w:r>
+      </w:del>
+      <w:ins w:id="466" w:author="Albus Severus" w:date="2019-11-16T11:45:00Z">
+        <w:r>
+          <w:t>which</w:t>
+        </w:r>
+      </w:ins>
+      <w:proofErr w:type="spellEnd"/>
+      <w:del w:id="467" w:author="McShea, William J." w:date="2019-11-14T09:57:00Z">
+        <w:r>
+          <w:delText xml:space="preserve"> most</w:delText>
+        </w:r>
+      </w:del>
+      <w:r>
+        <w:t xml:space="preserve"> </w:t>
+      </w:r>
+      <w:proofErr w:type="spellStart"/>
+      <w:ins w:id="468" w:author="Nobby" w:date="2019-11-16T11:51:00Z">
+        <w:r>
+          <w:t>stronly</w:t>
+        </w:r>
+      </w:ins>
+      <w:ins w:id="469" w:author="Norm Bourg" w:date="2019-11-16T11:50:00Z">
+        <w:r>
+          <w:t>stron</w:t>
+        </w:r>
+      </w:ins>
+      <w:ins w:id="470" w:author="Anon" w:date="2019-11-14T22:07:00Z">
+        <w:r>
+          <w:t>g</w:t>
+        </w:r>
+      </w:ins>
+      <w:ins w:id="471" w:author="Norm Bourg" w:date="2019-11-16T11:50:00Z">
+        <w:r>
+          <w:t>ly</w:t>
+        </w:r>
+      </w:ins>
+      <w:ins w:id="472" w:author="McShea, William J." w:date="2019-11-16T11:45:00Z">
+        <w:r>
+          <w:t>stron</w:t>
+        </w:r>
+      </w:ins>
+      <w:ins w:id="473" w:author="McShea, William J." w:date="2019-11-14T09:56:00Z">
+        <w:r>
+          <w:t>g</w:t>
+        </w:r>
+      </w:ins>
+      <w:ins w:id="474" w:author="McShea, William J." w:date="2019-11-16T11:45:00Z">
+        <w:r>
+          <w:t>ly</w:t>
+        </w:r>
+      </w:ins>
+      <w:ins w:id="475" w:author="Albus Severus" w:date="2019-11-16T11:45:00Z">
+        <w:r>
+          <w:t>stronly</w:t>
+        </w:r>
+      </w:ins>
+      <w:proofErr w:type="spellEnd"/>
+      <w:r>
+        <w:t xml:space="preserve"> impacted </w:t>
+      </w:r>
       <w:r>
         <w:rPr>
           <w:i/>
         </w:rPr>
-        <w:t>dispar</w:t>
-      </w:r>
-      <w:proofErr w:type="spellEnd"/>
-      <w:r>
-        <w:t xml:space="preserve"> </w:t>
-      </w:r>
-      <w:commentRangeEnd w:id="461"/>
-      <w:r>
-        <w:rPr>
-          <w:rStyle w:val="CommentReference"/>
-        </w:rPr>
-        <w:commentReference w:id="461"/>
-      </w:r>
-      <w:r>
-        <w:t xml:space="preserve">L.) from approximately 1988-1995, </w:t>
-      </w:r>
+        <w:t>Quercus</w:t>
+      </w:r>
+      <w:r>
+        <w:t xml:space="preserve"> spp. (</w:t>
+      </w:r>
+      <w:commentRangeStart w:id="476"/>
+      <w:r>
+        <w:rPr>
+          <w:i/>
+        </w:rPr>
+        <w:t xml:space="preserve">Cite </w:t>
+      </w:r>
+      <w:commentRangeEnd w:id="476"/>
+      <w:r>
+        <w:rPr>
+          <w:rStyle w:val="CommentReference"/>
+        </w:rPr>
+        <w:commentReference w:id="476"/>
+      </w:r>
+      <w:r>
+        <w:rPr>
+          <w:i/>
+        </w:rPr>
+        <w:t>Shenandoah paper, if accepted</w:t>
+      </w:r>
+      <w:r>
+        <w:t xml:space="preserve">). </w:t>
+      </w:r>
+      <w:commentRangeStart w:id="477"/>
+      <w:r>
+        <w:t>Climatically</w:t>
+      </w:r>
+      <w:commentRangeEnd w:id="477"/>
+      <w:r>
+        <w:rPr>
+          <w:rStyle w:val="CommentReference"/>
+        </w:rPr>
+        <w:commentReference w:id="477"/>
+      </w:r>
+      <w:r>
+        <w:t xml:space="preserve">, </w:t>
+      </w:r>
+      <w:del w:id="478" w:author="Alan Tepley" w:date="2019-11-11T17:34:00Z">
+        <w:r>
+          <w:delText xml:space="preserve">these </w:delText>
+        </w:r>
+      </w:del>
+      <w:ins w:id="479" w:author="Alan Tepley" w:date="2019-11-11T17:34:00Z">
+        <w:r>
+          <w:t xml:space="preserve">the three </w:t>
+        </w:r>
+      </w:ins>
+      <w:proofErr w:type="gramStart"/>
+      <w:r>
+        <w:t>drought</w:t>
+      </w:r>
+      <w:proofErr w:type="gramEnd"/>
+      <w:del w:id="480" w:author="Alan Tepley" w:date="2019-11-11T17:35:00Z">
+        <w:r>
+          <w:delText>s</w:delText>
+        </w:r>
+      </w:del>
+      <w:ins w:id="481" w:author="Pederson, Neil" w:date="2019-11-16T11:43:00Z">
+        <w:r>
+          <w:t xml:space="preserve"> </w:t>
+        </w:r>
+      </w:ins>
+      <w:ins w:id="482" w:author="Alan Tepley" w:date="2019-11-11T17:35:00Z">
+        <w:r>
+          <w:t xml:space="preserve"> years</w:t>
+        </w:r>
+        <w:r>
+          <w:t xml:space="preserve"> </w:t>
+        </w:r>
+      </w:ins>
+      <w:r>
+        <w:t xml:space="preserve">included three of the five years between 1950 and 2009 with greatest moisture deficit (PET-PRE) during the peak growing season months of May-August, which are the months to which annual tree growth at this site is most sensitive [@helcoski_growing_2019]. Specifically, 1966, 1977, and 1999 had mean </w:t>
+      </w:r>
+      <w:commentRangeStart w:id="483"/>
+      <w:r>
+        <w:t xml:space="preserve">MJJA </w:t>
+      </w:r>
+      <w:commentRangeEnd w:id="483"/>
+      <w:r>
+        <w:rPr>
+          <w:rStyle w:val="CommentReference"/>
+        </w:rPr>
+        <w:commentReference w:id="483"/>
+      </w:r>
+      <w:r>
+        <w:t xml:space="preserve">PET-PRE of 83.37, 86.97, and 80 mm mo-1, respectively. The years 1964 and 2007 also ranked in the top five driest (PET-PRE =83.87 and 82.13 mm mo-1), but were not </w:t>
+      </w:r>
+      <w:ins w:id="484" w:author="Alan Tepley" w:date="2019-11-11T17:39:00Z">
+        <w:r>
+          <w:t xml:space="preserve">ranked </w:t>
+        </w:r>
+      </w:ins>
+      <w:r>
+        <w:t xml:space="preserve">among the lowest in terms of PDSI and were not identified as a </w:t>
+      </w:r>
+      <w:commentRangeStart w:id="485"/>
+      <w:commentRangeStart w:id="486"/>
+      <w:proofErr w:type="gramStart"/>
+      <w:r>
+        <w:t xml:space="preserve">pointer </w:t>
+      </w:r>
+      <w:commentRangeEnd w:id="485"/>
       <w:proofErr w:type="spellStart"/>
-      <w:ins w:id="462" w:author="Nobby" w:date="2019-11-16T11:51:00Z">
-        <w:r>
-          <w:t>which</w:t>
-        </w:r>
-      </w:ins>
-      <w:ins w:id="463" w:author="Norm Bourg" w:date="2019-11-16T11:50:00Z">
-        <w:r>
-          <w:t>which</w:t>
-        </w:r>
-      </w:ins>
-      <w:ins w:id="464" w:author="McShea, William J." w:date="2019-11-16T11:45:00Z">
-        <w:r>
-          <w:t>whic</w:t>
-        </w:r>
-      </w:ins>
-      <w:ins w:id="465" w:author="McShea, William J." w:date="2019-11-14T09:57:00Z">
-        <w:r>
-          <w:t>h</w:t>
-        </w:r>
-      </w:ins>
-      <w:del w:id="466" w:author="McShea, William J." w:date="2019-11-14T09:57:00Z">
-        <w:r>
-          <w:delText>h</w:delText>
+      <w:ins w:id="487" w:author="Norm Bourg" w:date="2019-11-16T11:50:00Z">
+        <w:r>
+          <w:t>yea</w:t>
+        </w:r>
+      </w:ins>
+      <w:ins w:id="488" w:author="Anon" w:date="2019-11-14T22:11:00Z">
+        <w:r>
+          <w:t>rs</w:t>
+        </w:r>
+      </w:ins>
+      <w:proofErr w:type="gramEnd"/>
+      <w:del w:id="489" w:author="Anon" w:date="2019-11-14T22:11:00Z">
+        <w:r>
+          <w:delText>sr</w:delText>
         </w:r>
       </w:del>
-      <w:ins w:id="467" w:author="Albus Severus" w:date="2019-11-16T11:45:00Z">
-        <w:r>
-          <w:t>which</w:t>
-        </w:r>
-      </w:ins>
-      <w:proofErr w:type="spellEnd"/>
-      <w:del w:id="468" w:author="McShea, William J." w:date="2019-11-14T09:57:00Z">
-        <w:r>
-          <w:delText xml:space="preserve"> most</w:delText>
+      <w:ins w:id="490" w:author="Albus Severus" w:date="2019-11-16T11:50:00Z">
+        <w:r>
+          <w:rPr>
+            <w:rStyle w:val="CommentReference"/>
+          </w:rPr>
+          <w:commentReference w:id="485"/>
+        </w:r>
+        <w:r>
+          <w:t>yea</w:t>
+        </w:r>
+      </w:ins>
+      <w:del w:id="492" w:author="erikab" w:date="2019-11-14T11:25:00Z">
+        <w:r>
+          <w:delText>s</w:delText>
         </w:r>
       </w:del>
-      <w:r>
-        <w:t xml:space="preserve"> </w:t>
-      </w:r>
-      <w:proofErr w:type="spellStart"/>
-      <w:ins w:id="469" w:author="Nobby" w:date="2019-11-16T11:51:00Z">
-        <w:r>
-          <w:t>stronly</w:t>
-        </w:r>
-      </w:ins>
-      <w:ins w:id="470" w:author="Norm Bourg" w:date="2019-11-16T11:50:00Z">
-        <w:r>
-          <w:t>stron</w:t>
-        </w:r>
-      </w:ins>
-      <w:ins w:id="471" w:author="Anon" w:date="2019-11-14T22:07:00Z">
-        <w:r>
-          <w:t>g</w:t>
-        </w:r>
-      </w:ins>
-      <w:ins w:id="472" w:author="Norm Bourg" w:date="2019-11-16T11:50:00Z">
-        <w:r>
-          <w:t>ly</w:t>
-        </w:r>
-      </w:ins>
-      <w:ins w:id="473" w:author="McShea, William J." w:date="2019-11-16T11:45:00Z">
-        <w:r>
-          <w:t>stron</w:t>
-        </w:r>
-      </w:ins>
-      <w:ins w:id="474" w:author="McShea, William J." w:date="2019-11-14T09:56:00Z">
-        <w:r>
-          <w:t>g</w:t>
-        </w:r>
-      </w:ins>
-      <w:ins w:id="475" w:author="McShea, William J." w:date="2019-11-16T11:45:00Z">
-        <w:r>
-          <w:t>ly</w:t>
-        </w:r>
-      </w:ins>
-      <w:ins w:id="476" w:author="Albus Severus" w:date="2019-11-16T11:45:00Z">
-        <w:r>
-          <w:t>stronly</w:t>
-        </w:r>
-      </w:ins>
-      <w:proofErr w:type="spellEnd"/>
-      <w:r>
-        <w:t xml:space="preserve"> impacted </w:t>
-      </w:r>
-      <w:r>
-        <w:rPr>
-          <w:i/>
-        </w:rPr>
-        <w:t>Quercus</w:t>
-      </w:r>
-      <w:r>
-        <w:t xml:space="preserve"> spp. (</w:t>
-      </w:r>
-      <w:commentRangeStart w:id="477"/>
-      <w:r>
-        <w:rPr>
-          <w:i/>
-        </w:rPr>
-        <w:t xml:space="preserve">Cite </w:t>
-      </w:r>
-      <w:commentRangeEnd w:id="477"/>
-      <w:r>
-        <w:rPr>
-          <w:rStyle w:val="CommentReference"/>
-        </w:rPr>
-        <w:commentReference w:id="477"/>
-      </w:r>
-      <w:r>
-        <w:rPr>
-          <w:i/>
-        </w:rPr>
-        <w:t>Shenandoah paper, if accepted</w:t>
-      </w:r>
-      <w:r>
-        <w:t xml:space="preserve">). </w:t>
-      </w:r>
-      <w:commentRangeStart w:id="478"/>
-      <w:r>
-        <w:t>Climatically</w:t>
-      </w:r>
-      <w:commentRangeEnd w:id="478"/>
-      <w:r>
-        <w:rPr>
-          <w:rStyle w:val="CommentReference"/>
-        </w:rPr>
-        <w:commentReference w:id="478"/>
-      </w:r>
-      <w:r>
-        <w:t xml:space="preserve">, </w:t>
-      </w:r>
-      <w:del w:id="479" w:author="Alan Tepley" w:date="2019-11-11T17:34:00Z">
-        <w:r>
-          <w:delText xml:space="preserve">these </w:delText>
-        </w:r>
-      </w:del>
-      <w:ins w:id="480" w:author="Alan Tepley" w:date="2019-11-11T17:34:00Z">
-        <w:r>
-          <w:t xml:space="preserve">the three </w:t>
-        </w:r>
-      </w:ins>
-      <w:proofErr w:type="gramStart"/>
-      <w:r>
-        <w:t>drought</w:t>
-      </w:r>
-      <w:proofErr w:type="gramEnd"/>
-      <w:del w:id="481" w:author="Alan Tepley" w:date="2019-11-11T17:35:00Z">
-        <w:r>
-          <w:delText>s</w:delText>
-        </w:r>
-      </w:del>
-      <w:ins w:id="482" w:author="Pederson, Neil" w:date="2019-11-16T11:43:00Z">
-        <w:r>
-          <w:t xml:space="preserve"> </w:t>
-        </w:r>
-      </w:ins>
-      <w:ins w:id="483" w:author="Alan Tepley" w:date="2019-11-11T17:35:00Z">
-        <w:r>
-          <w:t xml:space="preserve"> years</w:t>
-        </w:r>
-        <w:r>
-          <w:t xml:space="preserve"> </w:t>
-        </w:r>
-      </w:ins>
-      <w:r>
-        <w:t xml:space="preserve">included three of the five years between 1950 and 2009 with greatest moisture deficit (PET-PRE) during the peak growing season months of May-August, which are the months to which annual tree growth at this site is most sensitive [@helcoski_growing_2019]. Specifically, 1966, 1977, and 1999 had mean </w:t>
-      </w:r>
-      <w:commentRangeStart w:id="484"/>
-      <w:r>
-        <w:t xml:space="preserve">MJJA </w:t>
-      </w:r>
-      <w:commentRangeEnd w:id="484"/>
-      <w:r>
-        <w:rPr>
-          <w:rStyle w:val="CommentReference"/>
-        </w:rPr>
-        <w:commentReference w:id="484"/>
-      </w:r>
-      <w:r>
-        <w:t xml:space="preserve">PET-PRE of 83.37, 86.97, and 80 mm mo-1, respectively. The years 1964 and 2007 also ranked in the top five driest (PET-PRE =83.87 and 82.13 mm mo-1), but were not </w:t>
-      </w:r>
-      <w:ins w:id="485" w:author="Alan Tepley" w:date="2019-11-11T17:39:00Z">
-        <w:r>
-          <w:t xml:space="preserve">ranked </w:t>
-        </w:r>
-      </w:ins>
-      <w:r>
-        <w:t xml:space="preserve">among the lowest in terms of PDSI and were not identified as a </w:t>
-      </w:r>
-      <w:commentRangeStart w:id="486"/>
-      <w:commentRangeStart w:id="487"/>
-      <w:proofErr w:type="gramStart"/>
-      <w:r>
-        <w:t xml:space="preserve">pointer </w:t>
-      </w:r>
-      <w:commentRangeEnd w:id="486"/>
-      <w:proofErr w:type="spellStart"/>
-      <w:ins w:id="488" w:author="Norm Bourg" w:date="2019-11-16T11:50:00Z">
-        <w:r>
-          <w:t>yea</w:t>
-        </w:r>
-      </w:ins>
-      <w:ins w:id="489" w:author="Anon" w:date="2019-11-14T22:11:00Z">
-        <w:r>
-          <w:t>rs</w:t>
-        </w:r>
-      </w:ins>
-      <w:proofErr w:type="gramEnd"/>
-      <w:del w:id="490" w:author="Anon" w:date="2019-11-14T22:11:00Z">
-        <w:r>
-          <w:delText>sr</w:delText>
-        </w:r>
-      </w:del>
-      <w:ins w:id="491" w:author="Albus Severus" w:date="2019-11-16T11:50:00Z">
+      <w:ins w:id="493" w:author="Albus Severus" w:date="2019-11-16T11:50:00Z">
+        <w:r>
+          <w:t>r</w:t>
+        </w:r>
+        <w:commentRangeEnd w:id="486"/>
+        <w:proofErr w:type="spellEnd"/>
         <w:r>
           <w:rPr>
             <w:rStyle w:val="CommentReference"/>
           </w:rPr>
           <w:commentReference w:id="486"/>
-        </w:r>
-        <w:r>
-          <w:t>yea</w:t>
-        </w:r>
-      </w:ins>
-      <w:del w:id="492" w:author="erikab" w:date="2019-11-14T11:25:00Z">
-        <w:r>
-          <w:delText>s</w:delText>
-        </w:r>
-      </w:del>
-      <w:ins w:id="493" w:author="Albus Severus" w:date="2019-11-16T11:50:00Z">
-        <w:r>
-          <w:t>r</w:t>
-        </w:r>
-        <w:commentRangeEnd w:id="487"/>
-        <w:proofErr w:type="spellEnd"/>
-        <w:r>
-          <w:rPr>
-            <w:rStyle w:val="CommentReference"/>
-          </w:rPr>
-          <w:commentReference w:id="487"/>
         </w:r>
       </w:ins>
       <w:r>
@@ -14074,40 +14074,19 @@
           <w:lang w:val="da-DK"/>
         </w:rPr>
       </w:pPr>
-      <w:r>
-        <w:fldChar w:fldCharType="begin"/>
-      </w:r>
-      <w:r>
-        <w:rPr>
-          <w:lang w:val="da-DK"/>
-        </w:rPr>
-        <w:instrText xml:space="preserve"> HYPERLINK "https://nph.onlinelibrary.wiley.com/action/doSearch?ContribAuthorStored=McDowell%2C+Nate" </w:instrText>
-      </w:r>
-      <w:r>
-        <w:fldChar w:fldCharType="separate"/>
-      </w:r>
-      <w:r>
-        <w:rPr>
-          <w:rStyle w:val="Hyperlink"/>
-          <w:rFonts w:ascii="Arial" w:hAnsi="Arial" w:cs="Arial"/>
-          <w:color w:val="005274"/>
-          <w:sz w:val="21"/>
-          <w:szCs w:val="21"/>
-          <w:lang w:val="da-DK"/>
-        </w:rPr>
-        <w:t>Nate McDowell</w:t>
-      </w:r>
-      <w:r>
-        <w:rPr>
-          <w:rStyle w:val="Hyperlink"/>
-          <w:rFonts w:ascii="Arial" w:hAnsi="Arial" w:cs="Arial"/>
-          <w:color w:val="005274"/>
-          <w:sz w:val="21"/>
-          <w:szCs w:val="21"/>
-          <w:lang w:val="da-DK"/>
-        </w:rPr>
-        <w:fldChar w:fldCharType="end"/>
-      </w:r>
+      <w:hyperlink r:id="rId4" w:history="1">
+        <w:r>
+          <w:rPr>
+            <w:rStyle w:val="Hyperlink"/>
+            <w:rFonts w:ascii="Arial" w:hAnsi="Arial" w:cs="Arial"/>
+            <w:color w:val="005274"/>
+            <w:sz w:val="21"/>
+            <w:szCs w:val="21"/>
+            <w:lang w:val="da-DK"/>
+          </w:rPr>
+          <w:t>Nate McDowell</w:t>
+        </w:r>
+      </w:hyperlink>
       <w:r>
         <w:rPr>
           <w:rFonts w:ascii="Arial" w:hAnsi="Arial" w:cs="Arial"/>
@@ -14130,46 +14109,22 @@
           <w:lang w:val="da-DK"/>
         </w:rPr>
       </w:pPr>
-      <w:r>
-        <w:fldChar w:fldCharType="begin"/>
-      </w:r>
-      <w:r>
-        <w:rPr>
-          <w:lang w:val="da-DK"/>
-        </w:rPr>
-        <w:instrText xml:space="preserve"> HYPERLINK "https://doi.org/10.1111/j.1469-8137.2008.02436.x" </w:instrText>
-      </w:r>
-      <w:r>
-        <w:fldChar w:fldCharType="separate"/>
-      </w:r>
-      <w:r>
-        <w:rPr>
-          <w:rStyle w:val="Hyperlink"/>
-          <w:rFonts w:ascii="Arial" w:hAnsi="Arial" w:cs="Arial"/>
-          <w:b/>
-          <w:bCs/>
-          <w:color w:val="005274"/>
-          <w:sz w:val="21"/>
-          <w:szCs w:val="21"/>
-          <w:shd w:val="clear" w:color="auto" w:fill="FFFFFF"/>
-          <w:lang w:val="da-DK"/>
-        </w:rPr>
-        <w:t>https://doi.org/10.1111/j.1469-8137.2008.02436.x</w:t>
-      </w:r>
-      <w:r>
-        <w:rPr>
-          <w:rStyle w:val="Hyperlink"/>
-          <w:rFonts w:ascii="Arial" w:hAnsi="Arial" w:cs="Arial"/>
-          <w:b/>
-          <w:bCs/>
-          <w:color w:val="005274"/>
-          <w:sz w:val="21"/>
-          <w:szCs w:val="21"/>
-          <w:shd w:val="clear" w:color="auto" w:fill="FFFFFF"/>
-          <w:lang w:val="da-DK"/>
-        </w:rPr>
-        <w:fldChar w:fldCharType="end"/>
-      </w:r>
+      <w:hyperlink r:id="rId5" w:history="1">
+        <w:r>
+          <w:rPr>
+            <w:rStyle w:val="Hyperlink"/>
+            <w:rFonts w:ascii="Arial" w:hAnsi="Arial" w:cs="Arial"/>
+            <w:b/>
+            <w:bCs/>
+            <w:color w:val="005274"/>
+            <w:sz w:val="21"/>
+            <w:szCs w:val="21"/>
+            <w:shd w:val="clear" w:color="auto" w:fill="FFFFFF"/>
+            <w:lang w:val="da-DK"/>
+          </w:rPr>
+          <w:t>https://doi.org/10.1111/j.1469-8137.2008.02436.x</w:t>
+        </w:r>
+      </w:hyperlink>
       <w:r>
         <w:rPr>
           <w:rFonts w:ascii="Arial" w:hAnsi="Arial" w:cs="Arial"/>
@@ -14280,7 +14235,7 @@
           <w:szCs w:val="26"/>
         </w:rPr>
       </w:pPr>
-      <w:hyperlink r:id="rId4" w:history="1">
+      <w:hyperlink r:id="rId6" w:history="1">
         <w:r>
           <w:rPr>
             <w:rStyle w:val="Hyperlink"/>
@@ -14313,7 +14268,7 @@
         </w:rPr>
         <w:t> </w:t>
       </w:r>
-      <w:hyperlink r:id="rId5" w:history="1">
+      <w:hyperlink r:id="rId7" w:history="1">
         <w:r>
           <w:rPr>
             <w:rStyle w:val="Hyperlink"/>
@@ -14353,7 +14308,7 @@
           <w:shd w:val="clear" w:color="auto" w:fill="FFFFFF"/>
         </w:rPr>
       </w:pPr>
-      <w:hyperlink r:id="rId6" w:history="1">
+      <w:hyperlink r:id="rId8" w:history="1">
         <w:r>
           <w:rPr>
             <w:rStyle w:val="Hyperlink"/>
@@ -14443,7 +14398,7 @@
       <w:pPr>
         <w:pStyle w:val="BodyText"/>
       </w:pPr>
-      <w:hyperlink r:id="rId7" w:anchor="ref-9" w:history="1">
+      <w:hyperlink r:id="rId9" w:anchor="ref-9" w:history="1">
         <w:r>
           <w:rPr>
             <w:rStyle w:val="Hyperlink"/>
@@ -15342,10 +15297,7 @@
         <w:annotationRef/>
       </w:r>
       <w:r>
-        <w:t xml:space="preserve">I think R is not cited in the reference </w:t>
-      </w:r>
-      <w:r>
-        <w:t>list, it needs to be included</w:t>
+        <w:t>I think R is not cited in the reference list, it needs to be included</w:t>
       </w:r>
     </w:p>
   </w:comment>
@@ -15480,14 +15432,12 @@
         </w:rPr>
         <w:annotationRef/>
       </w:r>
-      <w:bookmarkStart w:id="456" w:name="_GoBack"/>
       <w:r>
         <w:t>This needs to be reworded. I cannot understand what is going on. Maybe you just need to use another word than multivariate… because technically your first analysis is multivariate since you have height as you “base model”. Also, explain why you are doing the second part of the analysis. Or not just that one? I think I don’t get why you are separating “univariate” and “multivariate” analysis. In other words, why would you look at the results of a univariate model if you know there are other variables that make that model better? You know that the sign of a coefficient can switch when you add another variable. It is not worth looking at that coefficient until you’ve found the best model. If you change that, you can get rid of Table4.</w:t>
       </w:r>
-      <w:bookmarkEnd w:id="456"/>
     </w:p>
   </w:comment>
-  <w:comment w:id="458" w:author="Norbert Kunert" w:date="2019-11-11T07:50:00Z" w:initials="NK">
+  <w:comment w:id="457" w:author="Norbert Kunert" w:date="2019-11-11T07:50:00Z" w:initials="NK">
     <w:p>
       <w:pPr>
         <w:pStyle w:val="CommentText"/>
@@ -15509,7 +15459,7 @@
       </w:r>
     </w:p>
   </w:comment>
-  <w:comment w:id="459" w:author="McShea, William J." w:date="2019-11-14T09:55:00Z" w:initials="MWJ">
+  <w:comment w:id="458" w:author="McShea, William J." w:date="2019-11-14T09:55:00Z" w:initials="MWJ">
     <w:p>
       <w:pPr>
         <w:pStyle w:val="CommentText"/>
@@ -15530,7 +15480,7 @@
       <w:proofErr w:type="spellEnd"/>
     </w:p>
   </w:comment>
-  <w:comment w:id="461" w:author="Norbert Kunert" w:date="2019-11-11T08:00:00Z" w:initials="NK">
+  <w:comment w:id="460" w:author="Norbert Kunert" w:date="2019-11-11T08:00:00Z" w:initials="NK">
     <w:p>
       <w:pPr>
         <w:pStyle w:val="CommentText"/>
@@ -15554,7 +15504,7 @@
       </w:r>
     </w:p>
   </w:comment>
-  <w:comment w:id="477" w:author="erikab" w:date="2019-11-14T11:20:00Z" w:initials="e">
+  <w:comment w:id="476" w:author="erikab" w:date="2019-11-14T11:20:00Z" w:initials="e">
     <w:p>
       <w:pPr>
         <w:pStyle w:val="CommentText"/>
@@ -15631,7 +15581,7 @@
       <w:pPr>
         <w:pStyle w:val="CommentText"/>
       </w:pPr>
-      <w:hyperlink r:id="rId8" w:history="1">
+      <w:hyperlink r:id="rId10" w:history="1">
         <w:r>
           <w:rPr>
             <w:rStyle w:val="Hyperlink"/>
@@ -15641,7 +15591,7 @@
       </w:hyperlink>
     </w:p>
   </w:comment>
-  <w:comment w:id="478" w:author="Alan Tepley" w:date="2019-11-11T17:35:00Z" w:initials="AJT">
+  <w:comment w:id="477" w:author="Alan Tepley" w:date="2019-11-11T17:35:00Z" w:initials="AJT">
     <w:p>
       <w:pPr>
         <w:pStyle w:val="CommentText"/>
@@ -15657,7 +15607,7 @@
       </w:r>
     </w:p>
   </w:comment>
-  <w:comment w:id="484" w:author="erikab" w:date="2019-11-14T11:24:00Z" w:initials="e">
+  <w:comment w:id="483" w:author="erikab" w:date="2019-11-14T11:24:00Z" w:initials="e">
     <w:p>
       <w:pPr>
         <w:pStyle w:val="CommentText"/>
@@ -15673,11 +15623,12 @@
       </w:r>
     </w:p>
   </w:comment>
-  <w:comment w:id="486" w:author="erikab" w:date="2019-11-14T11:25:00Z" w:initials="e">
-    <w:p>
-      <w:pPr>
-        <w:pStyle w:val="CommentText"/>
-      </w:pPr>
+  <w:comment w:id="485" w:author="erikab" w:date="2019-11-14T11:25:00Z" w:initials="e">
+    <w:p>
+      <w:pPr>
+        <w:pStyle w:val="CommentText"/>
+      </w:pPr>
+      <w:bookmarkStart w:id="491" w:name="_GoBack"/>
       <w:r>
         <w:rPr>
           <w:rStyle w:val="CommentReference"/>
@@ -15687,9 +15638,10 @@
       <w:r>
         <w:t>Pointer year?</w:t>
       </w:r>
+      <w:bookmarkEnd w:id="491"/>
     </w:p>
   </w:comment>
-  <w:comment w:id="487" w:author="Herrmann, Valentine" w:date="2019-11-14T18:28:00Z" w:initials="HV">
+  <w:comment w:id="486" w:author="Herrmann, Valentine" w:date="2019-11-14T18:28:00Z" w:initials="HV">
     <w:p>
       <w:pPr>
         <w:pStyle w:val="CommentText"/>
@@ -17088,7 +17040,7 @@
       <w:pPr>
         <w:pStyle w:val="CommentText"/>
       </w:pPr>
-      <w:hyperlink r:id="rId9" w:anchor="ref-9" w:history="1">
+      <w:hyperlink r:id="rId11" w:anchor="ref-9" w:history="1">
         <w:r>
           <w:rPr>
             <w:rStyle w:val="Hyperlink"/>
@@ -17794,7 +17746,7 @@
       <w:pPr>
         <w:pStyle w:val="CommentText"/>
       </w:pPr>
-      <w:hyperlink r:id="rId10" w:history="1">
+      <w:hyperlink r:id="rId12" w:history="1">
         <w:r>
           <w:rPr>
             <w:rStyle w:val="Hyperlink"/>
@@ -18829,13 +18781,13 @@
   <w15:commentEx w15:paraId="4061DE22" w15:done="0"/>
   <w15:commentEx w15:paraId="0967EB4E" w15:done="1"/>
   <w15:commentEx w15:paraId="02B0AD27" w15:done="0"/>
-  <w15:commentEx w15:paraId="41616AC4" w15:done="0"/>
-  <w15:commentEx w15:paraId="38DD7ACF" w15:done="0"/>
-  <w15:commentEx w15:paraId="13E44ED2" w15:done="0"/>
-  <w15:commentEx w15:paraId="70AB36B8" w15:done="0"/>
-  <w15:commentEx w15:paraId="273B0285" w15:done="0"/>
-  <w15:commentEx w15:paraId="21857D9A" w15:done="0"/>
-  <w15:commentEx w15:paraId="68B2F16C" w15:done="0"/>
+  <w15:commentEx w15:paraId="41616AC4" w15:done="1"/>
+  <w15:commentEx w15:paraId="38DD7ACF" w15:done="1"/>
+  <w15:commentEx w15:paraId="13E44ED2" w15:done="1"/>
+  <w15:commentEx w15:paraId="70AB36B8" w15:done="1"/>
+  <w15:commentEx w15:paraId="273B0285" w15:done="1"/>
+  <w15:commentEx w15:paraId="21857D9A" w15:done="1"/>
+  <w15:commentEx w15:paraId="68B2F16C" w15:done="1"/>
   <w15:commentEx w15:paraId="65C54CE5" w15:done="0"/>
   <w15:commentEx w15:paraId="46570D5D" w15:done="0"/>
   <w15:commentEx w15:paraId="1F96C693" w15:done="0"/>
@@ -21980,7 +21932,7 @@
 </file>
 
 <file path=customXml/itemProps1.xml><?xml version="1.0" encoding="utf-8"?>
-<ds:datastoreItem xmlns:ds="http://schemas.openxmlformats.org/officeDocument/2006/customXml" ds:itemID="{38FD5F73-AC2F-4F68-A8FB-739098736FF8}">
+<ds:datastoreItem xmlns:ds="http://schemas.openxmlformats.org/officeDocument/2006/customXml" ds:itemID="{2E3626FD-7759-4A04-95A9-55143DAE13F7}">
   <ds:schemaRefs>
     <ds:schemaRef ds:uri="http://schemas.openxmlformats.org/officeDocument/2006/bibliography"/>
   </ds:schemaRefs>

</xml_diff>

<commit_message>
Added feedback up to beginning of last 3 pgrph of results
#65
</commit_message>
<xml_diff>
--- a/manuscript/coauthor feedback/combined_feedback_NB-WJM-AT-NP-EGA-VH-NK.docx
+++ b/manuscript/coauthor feedback/combined_feedback_NB-WJM-AT-NP-EGA-VH-NK.docx
@@ -6192,12 +6192,12 @@
           <w:t>yea</w:t>
         </w:r>
       </w:ins>
-      <w:del w:id="492" w:author="erikab" w:date="2019-11-14T11:25:00Z">
+      <w:del w:id="491" w:author="erikab" w:date="2019-11-14T11:25:00Z">
         <w:r>
           <w:delText>s</w:delText>
         </w:r>
       </w:del>
-      <w:ins w:id="493" w:author="Albus Severus" w:date="2019-11-16T11:50:00Z">
+      <w:ins w:id="492" w:author="Albus Severus" w:date="2019-11-16T11:50:00Z">
         <w:r>
           <w:t>r</w:t>
         </w:r>
@@ -6213,37 +6213,37 @@
       <w:r>
         <w:t xml:space="preserve"> (Table S3</w:t>
       </w:r>
-      <w:ins w:id="494" w:author="Nobby" w:date="2019-11-16T11:51:00Z">
+      <w:ins w:id="493" w:author="Nobby" w:date="2019-11-16T11:51:00Z">
         <w:r>
           <w:t>)</w:t>
         </w:r>
       </w:ins>
-      <w:ins w:id="495" w:author="Norm Bourg" w:date="2019-11-16T11:50:00Z">
+      <w:ins w:id="494" w:author="Norm Bourg" w:date="2019-11-16T11:50:00Z">
         <w:r>
           <w:t>)</w:t>
         </w:r>
       </w:ins>
-      <w:ins w:id="496" w:author="Anon" w:date="2019-11-14T22:11:00Z">
+      <w:ins w:id="495" w:author="Anon" w:date="2019-11-14T22:11:00Z">
         <w:r>
           <w:t>.</w:t>
         </w:r>
       </w:ins>
-      <w:ins w:id="497" w:author="McShea, William J." w:date="2019-11-16T11:45:00Z">
+      <w:ins w:id="496" w:author="McShea, William J." w:date="2019-11-16T11:45:00Z">
         <w:r>
           <w:t>)</w:t>
         </w:r>
       </w:ins>
-      <w:ins w:id="498" w:author="Pederson, Neil" w:date="2019-11-16T11:43:00Z">
+      <w:ins w:id="497" w:author="Pederson, Neil" w:date="2019-11-16T11:43:00Z">
         <w:r>
           <w:t>)</w:t>
         </w:r>
       </w:ins>
-      <w:ins w:id="499" w:author="Alan Tepley" w:date="2019-11-11T17:39:00Z">
+      <w:ins w:id="498" w:author="Alan Tepley" w:date="2019-11-11T17:39:00Z">
         <w:r>
           <w:t>.</w:t>
         </w:r>
       </w:ins>
-      <w:ins w:id="500" w:author="Albus Severus" w:date="2019-11-16T11:43:00Z">
+      <w:ins w:id="499" w:author="Albus Severus" w:date="2019-11-16T11:43:00Z">
         <w:r>
           <w:t>)</w:t>
         </w:r>
@@ -6257,16 +6257,16 @@
         <w:lastRenderedPageBreak/>
         <w:t xml:space="preserve">The droughts differed in intensity and prior onset (Table S3, Fig. S2). </w:t>
       </w:r>
-      <w:commentRangeStart w:id="501"/>
+      <w:commentRangeStart w:id="500"/>
       <w:r>
         <w:t xml:space="preserve">In terms of intensity during the peak </w:t>
       </w:r>
-      <w:ins w:id="502" w:author="Alan Tepley" w:date="2019-11-11T17:37:00Z">
+      <w:ins w:id="501" w:author="Alan Tepley" w:date="2019-11-11T17:37:00Z">
         <w:r>
           <w:t xml:space="preserve">of the </w:t>
         </w:r>
       </w:ins>
-      <w:ins w:id="503" w:author="Alan Tepley" w:date="2019-11-11T17:38:00Z">
+      <w:ins w:id="502" w:author="Alan Tepley" w:date="2019-11-11T17:38:00Z">
         <w:r>
           <w:t xml:space="preserve">focal </w:t>
         </w:r>
@@ -6274,7 +6274,7 @@
       <w:r>
         <w:t>growing season</w:t>
       </w:r>
-      <w:del w:id="504" w:author="Alan Tepley" w:date="2019-11-11T17:38:00Z">
+      <w:del w:id="503" w:author="Alan Tepley" w:date="2019-11-11T17:38:00Z">
         <w:r>
           <w:delText xml:space="preserve"> of the focal year</w:delText>
         </w:r>
@@ -6282,41 +6282,41 @@
       <w:r>
         <w:t>, the 1999 drought was the most intense (lowest PDSI) during May-July</w:t>
       </w:r>
-      <w:commentRangeEnd w:id="501"/>
-      <w:r>
-        <w:rPr>
-          <w:rStyle w:val="CommentReference"/>
-        </w:rPr>
-        <w:commentReference w:id="501"/>
+      <w:commentRangeEnd w:id="500"/>
+      <w:r>
+        <w:rPr>
+          <w:rStyle w:val="CommentReference"/>
+        </w:rPr>
+        <w:commentReference w:id="500"/>
       </w:r>
       <w:r>
         <w:t xml:space="preserve">. It was </w:t>
       </w:r>
-      <w:commentRangeStart w:id="505"/>
+      <w:commentRangeStart w:id="504"/>
       <w:r>
         <w:t xml:space="preserve">surpassed </w:t>
       </w:r>
-      <w:commentRangeEnd w:id="505"/>
-      <w:r>
-        <w:rPr>
-          <w:rStyle w:val="CommentReference"/>
-        </w:rPr>
-        <w:commentReference w:id="505"/>
+      <w:commentRangeEnd w:id="504"/>
+      <w:r>
+        <w:rPr>
+          <w:rStyle w:val="CommentReference"/>
+        </w:rPr>
+        <w:commentReference w:id="504"/>
       </w:r>
       <w:r>
         <w:t>in intensity in August by the 1966 drought, which was otherwise the second most intense during the peak growing season. The 1977</w:t>
       </w:r>
-      <w:ins w:id="506" w:author="Pederson, Neil" w:date="2019-11-16T11:43:00Z">
+      <w:ins w:id="505" w:author="Pederson, Neil" w:date="2019-11-16T11:43:00Z">
         <w:r>
           <w:t xml:space="preserve"> </w:t>
         </w:r>
       </w:ins>
-      <w:ins w:id="507" w:author="Alan Tepley" w:date="2019-11-11T17:39:00Z">
+      <w:ins w:id="506" w:author="Alan Tepley" w:date="2019-11-11T17:39:00Z">
         <w:r>
           <w:t>droug</w:t>
         </w:r>
       </w:ins>
-      <w:ins w:id="508" w:author="Alan Tepley" w:date="2019-11-11T17:40:00Z">
+      <w:ins w:id="507" w:author="Alan Tepley" w:date="2019-11-11T17:40:00Z">
         <w:r>
           <w:t>ht</w:t>
         </w:r>
@@ -6327,7 +6327,7 @@
       <w:r>
         <w:t xml:space="preserve">was the least intense throughout the growing season. All droughts increased in intensity from May through August, but differed in the </w:t>
       </w:r>
-      <w:ins w:id="509" w:author="erikab" w:date="2019-11-14T11:26:00Z">
+      <w:ins w:id="508" w:author="erikab" w:date="2019-11-14T11:26:00Z">
         <w:r>
           <w:t xml:space="preserve">previous </w:t>
         </w:r>
@@ -6335,7 +6335,7 @@
       <w:r>
         <w:t>months</w:t>
       </w:r>
-      <w:del w:id="510" w:author="erikab" w:date="2019-11-14T11:26:00Z">
+      <w:del w:id="509" w:author="erikab" w:date="2019-11-14T11:26:00Z">
         <w:r>
           <w:delText xml:space="preserve"> previous</w:delText>
         </w:r>
@@ -6343,7 +6343,7 @@
       <w:r>
         <w:t>. The 1966 drought was preceded by two years of moderate drought during the growing season and severe to extreme drought starting the previous fall. Similarly, the 1999 drought was preceded by severe to extreme drought starting the previous fall, but before that</w:t>
       </w:r>
-      <w:ins w:id="511" w:author="erikab" w:date="2019-11-14T11:27:00Z">
+      <w:ins w:id="510" w:author="erikab" w:date="2019-11-14T11:27:00Z">
         <w:r>
           <w:t>,</w:t>
         </w:r>
@@ -6359,7 +6359,7 @@
       <w:r>
         <w:t xml:space="preserve">Community-level tree growth responses to these droughts were modest, with mean resistance values of 0.86, 0.84, and 0.86 for 1966, 1977, and 1999, respectively (Fig. 1b). In each drought, </w:t>
       </w:r>
-      <w:commentRangeStart w:id="512"/>
+      <w:commentRangeStart w:id="511"/>
       <w:r>
         <w:t xml:space="preserve">roughly 30% of the cored trees suffered </w:t>
       </w:r>
@@ -6374,18 +6374,18 @@
       <w:r>
         <w:t xml:space="preserve"> 30% growth reductions </w:t>
       </w:r>
-      <w:commentRangeEnd w:id="512"/>
-      <w:r>
-        <w:rPr>
-          <w:rStyle w:val="CommentReference"/>
-        </w:rPr>
-        <w:commentReference w:id="512"/>
+      <w:commentRangeEnd w:id="511"/>
+      <w:r>
+        <w:rPr>
+          <w:rStyle w:val="CommentReference"/>
+        </w:rPr>
+        <w:commentReference w:id="511"/>
+      </w:r>
+      <w:commentRangeStart w:id="512"/>
+      <w:r>
+        <w:t>(</w:t>
       </w:r>
       <w:commentRangeStart w:id="513"/>
-      <w:r>
-        <w:t>(</w:t>
-      </w:r>
-      <w:commentRangeStart w:id="514"/>
       <m:oMath>
         <m:r>
           <w:rPr>
@@ -6393,7 +6393,7 @@
           </w:rPr>
           <m:t>R</m:t>
         </m:r>
-        <w:commentRangeEnd w:id="514"/>
+        <w:commentRangeEnd w:id="513"/>
         <m:r>
           <m:rPr>
             <m:sty m:val="p"/>
@@ -6401,7 +6401,7 @@
           <w:rPr>
             <w:rStyle w:val="CommentReference"/>
           </w:rPr>
-          <w:commentReference w:id="514"/>
+          <w:commentReference w:id="513"/>
         </m:r>
       </m:oMath>
       <w:r>
@@ -6422,28 +6422,28 @@
       <w:r>
         <w:t>0.7</w:t>
       </w:r>
-      <w:ins w:id="515" w:author="Nobby" w:date="2019-11-16T11:51:00Z">
+      <w:ins w:id="514" w:author="Nobby" w:date="2019-11-16T11:51:00Z">
         <w:r>
           <w:t>):</w:t>
         </w:r>
       </w:ins>
-      <w:ins w:id="516" w:author="Norm Bourg" w:date="2019-11-16T11:50:00Z">
+      <w:ins w:id="515" w:author="Norm Bourg" w:date="2019-11-16T11:50:00Z">
         <w:r>
           <w:t>)</w:t>
         </w:r>
-        <w:commentRangeEnd w:id="513"/>
+        <w:commentRangeEnd w:id="512"/>
         <w:proofErr w:type="gramEnd"/>
         <w:r>
           <w:rPr>
             <w:rStyle w:val="CommentReference"/>
           </w:rPr>
-          <w:commentReference w:id="513"/>
+          <w:commentReference w:id="512"/>
         </w:r>
         <w:r>
           <w:t>:</w:t>
         </w:r>
       </w:ins>
-      <w:ins w:id="517" w:author="Albus Severus" w:date="2019-11-16T11:50:00Z">
+      <w:ins w:id="516" w:author="Albus Severus" w:date="2019-11-16T11:50:00Z">
         <w:r>
           <w:t>):</w:t>
         </w:r>
@@ -6462,16 +6462,16 @@
       <w:r>
         <w:t xml:space="preserve"> &gt; 1.0): 26.31% in 1966, 21.92% in 1977, and 25.57% in </w:t>
       </w:r>
-      <w:commentRangeStart w:id="518"/>
+      <w:commentRangeStart w:id="517"/>
       <w:r>
         <w:t>1999</w:t>
       </w:r>
-      <w:commentRangeEnd w:id="518"/>
-      <w:r>
-        <w:rPr>
-          <w:rStyle w:val="CommentReference"/>
-        </w:rPr>
-        <w:commentReference w:id="518"/>
+      <w:commentRangeEnd w:id="517"/>
+      <w:r>
+        <w:rPr>
+          <w:rStyle w:val="CommentReference"/>
+        </w:rPr>
+        <w:commentReference w:id="517"/>
       </w:r>
       <w:r>
         <w:t>.</w:t>
@@ -6512,12 +6512,12 @@
       <w:r>
         <w:t xml:space="preserve"> effect </w:t>
       </w:r>
-      <w:del w:id="519" w:author="erikab" w:date="2019-11-14T11:30:00Z">
+      <w:del w:id="518" w:author="erikab" w:date="2019-11-14T11:30:00Z">
         <w:r>
           <w:delText xml:space="preserve">for </w:delText>
         </w:r>
       </w:del>
-      <w:ins w:id="520" w:author="erikab" w:date="2019-11-14T11:30:00Z">
+      <w:ins w:id="519" w:author="erikab" w:date="2019-11-14T11:30:00Z">
         <w:r>
           <w:t xml:space="preserve">during </w:t>
         </w:r>
@@ -6525,7 +6525,7 @@
       <w:r>
         <w:t>1977 or 1999 individually (Tables 1, 4). The same held true for</w:t>
       </w:r>
-      <w:commentRangeStart w:id="521"/>
+      <w:commentRangeStart w:id="520"/>
       <w:r>
         <w:t xml:space="preserve"> </w:t>
       </w:r>
@@ -6536,7 +6536,7 @@
           </w:rPr>
           <m:t>ln[H]</m:t>
         </m:r>
-        <w:commentRangeEnd w:id="521"/>
+        <w:commentRangeEnd w:id="520"/>
         <m:r>
           <m:rPr>
             <m:sty m:val="p"/>
@@ -6544,7 +6544,7 @@
           <w:rPr>
             <w:rStyle w:val="CommentReference"/>
           </w:rPr>
-          <w:commentReference w:id="521"/>
+          <w:commentReference w:id="520"/>
         </m:r>
       </m:oMath>
       <w:r>
@@ -6559,7 +6559,7 @@
       <w:r>
         <w:t>; Tables 1, 4). When combined with other predictor varia</w:t>
       </w:r>
-      <w:del w:id="522" w:author="Anon" w:date="2019-11-15T10:46:00Z">
+      <w:del w:id="521" w:author="Anon" w:date="2019-11-15T10:46:00Z">
         <w:r>
           <w:delText>ria</w:delText>
         </w:r>
@@ -6578,22 +6578,22 @@
       <w:r>
         <w:t>, and its coefficient was consistently negative, as predicted (Tables 1, 5). We note that a non-</w:t>
       </w:r>
-      <w:ins w:id="523" w:author="Valentine Herrmann" w:date="2019-11-16T11:41:00Z">
+      <w:ins w:id="522" w:author="Valentine Herrmann" w:date="2019-11-16T11:41:00Z">
         <w:r>
           <w:t>sign</w:t>
         </w:r>
       </w:ins>
-      <w:ins w:id="524" w:author="Valentine Herrmann" w:date="2019-11-14T20:34:00Z">
+      <w:ins w:id="523" w:author="Valentine Herrmann" w:date="2019-11-14T20:34:00Z">
         <w:r>
           <w:t>i</w:t>
         </w:r>
       </w:ins>
-      <w:ins w:id="525" w:author="Valentine Herrmann" w:date="2019-11-16T11:41:00Z">
+      <w:ins w:id="524" w:author="Valentine Herrmann" w:date="2019-11-16T11:41:00Z">
         <w:r>
           <w:t>ficant</w:t>
         </w:r>
       </w:ins>
-      <w:del w:id="526" w:author="Valentine Herrmann" w:date="2019-11-16T11:41:00Z">
+      <w:del w:id="525" w:author="Valentine Herrmann" w:date="2019-11-16T11:41:00Z">
         <w:r>
           <w:delText>signficant</w:delText>
         </w:r>
@@ -6612,7 +6612,7 @@
       <w:r>
         <w:t xml:space="preserve"> and</w:t>
       </w:r>
-      <w:del w:id="527" w:author="Anon" w:date="2019-11-15T10:49:00Z">
+      <w:del w:id="526" w:author="Anon" w:date="2019-11-15T10:49:00Z">
         <w:r>
           <w:delText xml:space="preserve"> </w:delText>
         </w:r>
@@ -6625,12 +6625,12 @@
           <m:t>R</m:t>
         </m:r>
       </m:oMath>
-      <w:ins w:id="528" w:author="Norm Bourg" w:date="2019-11-16T11:50:00Z">
+      <w:ins w:id="527" w:author="Norm Bourg" w:date="2019-11-16T11:50:00Z">
         <w:r>
           <w:t xml:space="preserve"> </w:t>
         </w:r>
       </w:ins>
-      <w:ins w:id="529" w:author="Anon" w:date="2019-11-15T10:49:00Z">
+      <w:ins w:id="528" w:author="Anon" w:date="2019-11-15T10:49:00Z">
         <w:r>
           <w:t xml:space="preserve"> </w:t>
         </w:r>
@@ -6655,7 +6655,7 @@
       <w:r>
         <w:t xml:space="preserve">Crown position </w:t>
       </w:r>
-      <w:ins w:id="530" w:author="Alan Tepley" w:date="2019-11-11T17:44:00Z">
+      <w:ins w:id="529" w:author="Alan Tepley" w:date="2019-11-11T17:44:00Z">
         <w:r>
           <w:t>(</w:t>
         </w:r>
@@ -6663,7 +6663,7 @@
           <w:rPr>
             <w:i/>
             <w:iCs/>
-            <w:rPrChange w:id="531" w:author="Alan Tepley" w:date="2019-11-11T17:44:00Z">
+            <w:rPrChange w:id="530" w:author="Alan Tepley" w:date="2019-11-11T17:44:00Z">
               <w:rPr/>
             </w:rPrChange>
           </w:rPr>
@@ -6687,7 +6687,7 @@
       <w:r>
         <w:t xml:space="preserve">, but with substantial variation (Fig. 2d). </w:t>
       </w:r>
-      <w:commentRangeStart w:id="532"/>
+      <w:commentRangeStart w:id="531"/>
       <w:r>
         <w:t xml:space="preserve">Crown position was a much poorer predictor of </w:t>
       </w:r>
@@ -6713,12 +6713,12 @@
       <w:r>
         <w:t xml:space="preserve"> </w:t>
       </w:r>
-      <w:commentRangeEnd w:id="532"/>
-      <w:r>
-        <w:rPr>
-          <w:rStyle w:val="CommentReference"/>
-        </w:rPr>
-        <w:commentReference w:id="532"/>
+      <w:commentRangeEnd w:id="531"/>
+      <w:r>
+        <w:rPr>
+          <w:rStyle w:val="CommentReference"/>
+        </w:rPr>
+        <w:commentReference w:id="531"/>
       </w:r>
       <w:r>
         <w:t xml:space="preserve">(Table 4), lending little overall support to </w:t>
@@ -6743,12 +6743,12 @@
       <w:r>
         <w:t xml:space="preserve"> had a significant </w:t>
       </w:r>
-      <w:del w:id="533" w:author="erikab" w:date="2019-11-14T11:31:00Z">
+      <w:del w:id="532" w:author="erikab" w:date="2019-11-14T11:31:00Z">
         <w:r>
           <w:delText xml:space="preserve">influence </w:delText>
         </w:r>
       </w:del>
-      <w:ins w:id="534" w:author="erikab" w:date="2019-11-14T11:31:00Z">
+      <w:ins w:id="533" w:author="erikab" w:date="2019-11-14T11:31:00Z">
         <w:r>
           <w:t xml:space="preserve">response </w:t>
         </w:r>
@@ -6756,7 +6756,7 @@
       <w:r>
         <w:t>only in the 1966 drought, during which trees with dominant</w:t>
       </w:r>
-      <w:ins w:id="535" w:author="Anon" w:date="2019-11-15T10:53:00Z">
+      <w:ins w:id="534" w:author="Anon" w:date="2019-11-15T10:53:00Z">
         <w:r>
           <w:t xml:space="preserve"> </w:t>
         </w:r>
@@ -6767,7 +6767,7 @@
           <w:t>?</w:t>
         </w:r>
       </w:ins>
-      <w:ins w:id="536" w:author="Norm Bourg" w:date="2019-11-16T11:50:00Z">
+      <w:ins w:id="535" w:author="Norm Bourg" w:date="2019-11-16T11:50:00Z">
         <w:r>
           <w:t xml:space="preserve"> </w:t>
         </w:r>
@@ -6816,17 +6816,17 @@
       <w:r>
         <w:t xml:space="preserve"> </w:t>
       </w:r>
-      <w:del w:id="537" w:author="erikab" w:date="2019-11-14T11:32:00Z">
+      <w:del w:id="536" w:author="erikab" w:date="2019-11-14T11:32:00Z">
         <w:r>
           <w:delText>came out as</w:delText>
         </w:r>
       </w:del>
-      <w:ins w:id="538" w:author="erikab" w:date="2019-11-14T11:32:00Z">
+      <w:ins w:id="537" w:author="erikab" w:date="2019-11-14T11:32:00Z">
         <w:r>
           <w:t>res</w:t>
         </w:r>
       </w:ins>
-      <w:ins w:id="539" w:author="erikab" w:date="2019-11-14T11:33:00Z">
+      <w:ins w:id="538" w:author="erikab" w:date="2019-11-14T11:33:00Z">
         <w:r>
           <w:t>ulted</w:t>
         </w:r>
@@ -6867,12 +6867,12 @@
       <w:r>
         <w:t xml:space="preserve"> (Table 5). Most commonly in these multivariate models, as in the univariate models (Table 4), the resistance of dominant trees was less than that of co-dominant trees but higher that of suppressed trees. </w:t>
       </w:r>
-      <w:del w:id="540" w:author="erikab" w:date="2019-11-14T11:45:00Z">
+      <w:del w:id="539" w:author="erikab" w:date="2019-11-14T11:45:00Z">
         <w:r>
           <w:delText>Thus</w:delText>
         </w:r>
       </w:del>
-      <w:ins w:id="541" w:author="erikab" w:date="2019-11-14T11:45:00Z">
+      <w:ins w:id="540" w:author="erikab" w:date="2019-11-14T11:45:00Z">
         <w:r>
           <w:t>Although</w:t>
         </w:r>
@@ -6891,7 +6891,7 @@
       <w:r>
         <w:t xml:space="preserve"> was </w:t>
       </w:r>
-      <w:del w:id="542" w:author="erikab" w:date="2019-11-14T11:45:00Z">
+      <w:del w:id="541" w:author="erikab" w:date="2019-11-14T11:45:00Z">
         <w:r>
           <w:delText xml:space="preserve">sometimes </w:delText>
         </w:r>
@@ -6910,7 +6910,7 @@
       <w:r>
         <w:t xml:space="preserve">, </w:t>
       </w:r>
-      <w:del w:id="543" w:author="erikab" w:date="2019-11-14T11:45:00Z">
+      <w:del w:id="542" w:author="erikab" w:date="2019-11-14T11:45:00Z">
         <w:r>
           <w:delText xml:space="preserve">but </w:delText>
         </w:r>
@@ -6945,7 +6945,7 @@
       <w:r>
         <w:t xml:space="preserve"> higher above the top of the canopy (40-50m) than within and below (10-30m) (Fig. 2a). Relative humidity was also somewhat lower during June-August, ranging from ~50-80</w:t>
       </w:r>
-      <w:ins w:id="544" w:author="Alan Tepley" w:date="2019-11-11T18:16:00Z">
+      <w:ins w:id="543" w:author="Alan Tepley" w:date="2019-11-11T18:16:00Z">
         <w:r>
           <w:t>%</w:t>
         </w:r>
@@ -6976,38 +6976,38 @@
       <w:r>
         <w:t xml:space="preserve"> (Tables 4-5), </w:t>
       </w:r>
-      <w:ins w:id="545" w:author="Norm Bourg" w:date="2019-11-16T11:50:00Z">
+      <w:ins w:id="544" w:author="Norm Bourg" w:date="2019-11-16T11:50:00Z">
         <w:r>
           <w:t xml:space="preserve">negating </w:t>
         </w:r>
       </w:ins>
       <w:proofErr w:type="spellStart"/>
-      <w:ins w:id="546" w:author="Nobby" w:date="2019-11-16T11:51:00Z">
+      <w:ins w:id="545" w:author="Nobby" w:date="2019-11-16T11:51:00Z">
         <w:r>
           <w:t>the</w:t>
         </w:r>
       </w:ins>
-      <w:ins w:id="547" w:author="Norm Bourg" w:date="2019-11-16T11:50:00Z">
+      <w:ins w:id="546" w:author="Norm Bourg" w:date="2019-11-16T11:50:00Z">
         <w:r>
           <w:t>the</w:t>
         </w:r>
       </w:ins>
-      <w:ins w:id="548" w:author="McShea, William J." w:date="2019-11-14T10:52:00Z">
+      <w:ins w:id="547" w:author="McShea, William J." w:date="2019-11-14T10:52:00Z">
         <w:r>
           <w:t>rejecting</w:t>
         </w:r>
       </w:ins>
-      <w:del w:id="549" w:author="McShea, William J." w:date="2019-11-14T10:52:00Z">
+      <w:del w:id="548" w:author="McShea, William J." w:date="2019-11-14T10:52:00Z">
         <w:r>
           <w:delText>negating</w:delText>
         </w:r>
       </w:del>
-      <w:del w:id="550" w:author="erikab" w:date="2019-11-14T11:49:00Z">
+      <w:del w:id="549" w:author="erikab" w:date="2019-11-14T11:49:00Z">
         <w:r>
           <w:delText xml:space="preserve">negating </w:delText>
         </w:r>
       </w:del>
-      <w:ins w:id="551" w:author="erikab" w:date="2019-11-14T11:49:00Z">
+      <w:ins w:id="550" w:author="erikab" w:date="2019-11-14T11:49:00Z">
         <w:r>
           <w:t>rejecting</w:t>
         </w:r>
@@ -7016,29 +7016,29 @@
           <w:t xml:space="preserve"> </w:t>
         </w:r>
       </w:ins>
-      <w:ins w:id="552" w:author="Albus Severus" w:date="2019-11-16T11:50:00Z">
+      <w:ins w:id="551" w:author="Albus Severus" w:date="2019-11-16T11:50:00Z">
         <w:r>
           <w:t xml:space="preserve">the </w:t>
         </w:r>
       </w:ins>
       <w:proofErr w:type="spellStart"/>
-      <w:ins w:id="553" w:author="McShea, William J." w:date="2019-11-14T10:52:00Z">
+      <w:ins w:id="552" w:author="McShea, William J." w:date="2019-11-14T10:52:00Z">
         <w:r>
           <w:t>hypothesis</w:t>
         </w:r>
       </w:ins>
-      <w:del w:id="554" w:author="McShea, William J." w:date="2019-11-14T10:52:00Z">
+      <w:del w:id="553" w:author="McShea, William J." w:date="2019-11-14T10:52:00Z">
         <w:r>
           <w:delText xml:space="preserve">idea </w:delText>
         </w:r>
       </w:del>
-      <w:ins w:id="555" w:author="Albus Severus" w:date="2019-11-16T11:45:00Z">
+      <w:ins w:id="554" w:author="Albus Severus" w:date="2019-11-16T11:45:00Z">
         <w:r>
           <w:t>idea</w:t>
         </w:r>
       </w:ins>
       <w:proofErr w:type="spellEnd"/>
-      <w:ins w:id="556" w:author="McShea, William J." w:date="2019-11-14T10:52:00Z">
+      <w:ins w:id="555" w:author="McShea, William J." w:date="2019-11-14T10:52:00Z">
         <w:r>
           <w:t xml:space="preserve"> </w:t>
         </w:r>
@@ -7066,13 +7066,37 @@
       <w:r>
         <w:t xml:space="preserve">), which could indicate that smaller trees (with smaller rooting volume) have a </w:t>
       </w:r>
+      <w:commentRangeStart w:id="556"/>
+      <w:r>
+        <w:t xml:space="preserve">greater tendency to </w:t>
+      </w:r>
       <w:commentRangeStart w:id="557"/>
       <w:r>
-        <w:t xml:space="preserve">greater tendency to </w:t>
+        <w:t>suffer</w:t>
+      </w:r>
+      <w:commentRangeEnd w:id="557"/>
+      <w:r>
+        <w:rPr>
+          <w:rStyle w:val="CommentReference"/>
+        </w:rPr>
+        <w:commentReference w:id="557"/>
+      </w:r>
+      <w:r>
+        <w:t xml:space="preserve"> more </w:t>
+      </w:r>
+      <w:commentRangeEnd w:id="556"/>
+      <w:r>
+        <w:rPr>
+          <w:rStyle w:val="CommentReference"/>
+        </w:rPr>
+        <w:commentReference w:id="556"/>
+      </w:r>
+      <w:r>
+        <w:t xml:space="preserve">in drier microenvironments </w:t>
       </w:r>
       <w:commentRangeStart w:id="558"/>
       <w:r>
-        <w:t>suffer</w:t>
+        <w:t xml:space="preserve">with greater depth to the water table. </w:t>
       </w:r>
       <w:commentRangeEnd w:id="558"/>
       <w:r>
@@ -7080,30 +7104,6 @@
           <w:rStyle w:val="CommentReference"/>
         </w:rPr>
         <w:commentReference w:id="558"/>
-      </w:r>
-      <w:r>
-        <w:t xml:space="preserve"> more </w:t>
-      </w:r>
-      <w:commentRangeEnd w:id="557"/>
-      <w:r>
-        <w:rPr>
-          <w:rStyle w:val="CommentReference"/>
-        </w:rPr>
-        <w:commentReference w:id="557"/>
-      </w:r>
-      <w:r>
-        <w:t xml:space="preserve">in drier microenvironments </w:t>
-      </w:r>
-      <w:commentRangeStart w:id="559"/>
-      <w:r>
-        <w:t xml:space="preserve">with greater depth to the water table. </w:t>
-      </w:r>
-      <w:commentRangeEnd w:id="559"/>
-      <w:r>
-        <w:rPr>
-          <w:rStyle w:val="CommentReference"/>
-        </w:rPr>
-        <w:commentReference w:id="559"/>
       </w:r>
       <w:r>
         <w:rPr>
@@ -7141,18 +7141,18 @@
       <w:pPr>
         <w:pStyle w:val="BodyText"/>
       </w:pPr>
-      <w:del w:id="560" w:author="Anon" w:date="2019-11-15T11:33:00Z">
+      <w:del w:id="559" w:author="Anon" w:date="2019-11-15T11:33:00Z">
         <w:r>
           <w:delText>We</w:delText>
         </w:r>
       </w:del>
       <w:proofErr w:type="spellStart"/>
-      <w:ins w:id="561" w:author="Anon" w:date="2019-11-15T11:33:00Z">
+      <w:ins w:id="560" w:author="Anon" w:date="2019-11-15T11:33:00Z">
         <w:r>
           <w:t>Our</w:t>
         </w:r>
       </w:ins>
-      <w:ins w:id="562" w:author="McShea, William J." w:date="2019-11-14T10:00:00Z">
+      <w:ins w:id="561" w:author="McShea, William J." w:date="2019-11-14T10:00:00Z">
         <w:r>
           <w:t>Our</w:t>
         </w:r>
@@ -7165,17 +7165,17 @@
           <w:t>results</w:t>
         </w:r>
       </w:ins>
-      <w:del w:id="563" w:author="McShea, William J." w:date="2019-11-14T10:00:00Z">
+      <w:del w:id="562" w:author="McShea, William J." w:date="2019-11-14T10:00:00Z">
         <w:r>
           <w:delText>We</w:delText>
         </w:r>
       </w:del>
-      <w:del w:id="564" w:author="Valentine Herrmann" w:date="2019-11-14T21:05:00Z">
+      <w:del w:id="563" w:author="Valentine Herrmann" w:date="2019-11-14T21:05:00Z">
         <w:r>
           <w:delText xml:space="preserve">We </w:delText>
         </w:r>
       </w:del>
-      <w:ins w:id="565" w:author="Valentine Herrmann" w:date="2019-11-14T21:05:00Z">
+      <w:ins w:id="564" w:author="Valentine Herrmann" w:date="2019-11-14T21:05:00Z">
         <w:r>
           <w:t>The</w:t>
         </w:r>
@@ -7188,22 +7188,22 @@
         <w:t xml:space="preserve">partially </w:t>
       </w:r>
       <w:proofErr w:type="spellStart"/>
-      <w:ins w:id="566" w:author="Nobby" w:date="2019-11-16T11:51:00Z">
+      <w:ins w:id="565" w:author="Nobby" w:date="2019-11-16T11:51:00Z">
         <w:r>
           <w:t>support</w:t>
         </w:r>
       </w:ins>
-      <w:ins w:id="567" w:author="Norm Bourg" w:date="2019-11-16T11:50:00Z">
+      <w:ins w:id="566" w:author="Norm Bourg" w:date="2019-11-16T11:50:00Z">
         <w:r>
           <w:t>support</w:t>
         </w:r>
       </w:ins>
-      <w:ins w:id="568" w:author="Anon" w:date="2019-11-15T11:33:00Z">
+      <w:ins w:id="567" w:author="Anon" w:date="2019-11-15T11:33:00Z">
         <w:r>
           <w:t>ed</w:t>
         </w:r>
       </w:ins>
-      <w:ins w:id="569" w:author="Albus Severus" w:date="2019-11-16T11:50:00Z">
+      <w:ins w:id="568" w:author="Albus Severus" w:date="2019-11-16T11:50:00Z">
         <w:r>
           <w:t>support</w:t>
         </w:r>
@@ -7212,7 +7212,7 @@
           <w:t xml:space="preserve"> </w:t>
         </w:r>
       </w:ins>
-      <w:ins w:id="570" w:author="McShea, William J." w:date="2019-11-14T10:54:00Z">
+      <w:ins w:id="569" w:author="McShea, William J." w:date="2019-11-14T10:54:00Z">
         <w:r>
           <w:t xml:space="preserve">hypothesis </w:t>
         </w:r>
@@ -7226,7 +7226,7 @@
       <w:r>
         <w:t>:</w:t>
       </w:r>
-      <w:del w:id="571" w:author="erikab" w:date="2019-11-14T11:52:00Z">
+      <w:del w:id="570" w:author="erikab" w:date="2019-11-14T11:52:00Z">
         <w:r>
           <w:delText xml:space="preserve"> </w:delText>
         </w:r>
@@ -7234,17 +7234,17 @@
           <w:delText>S</w:delText>
         </w:r>
       </w:del>
-      <w:ins w:id="572" w:author="erikab" w:date="2019-11-14T11:52:00Z">
+      <w:ins w:id="571" w:author="erikab" w:date="2019-11-14T11:52:00Z">
         <w:r>
           <w:t xml:space="preserve"> where s</w:t>
         </w:r>
       </w:ins>
-      <w:ins w:id="573" w:author="Valentine Herrmann" w:date="2019-11-16T11:41:00Z">
+      <w:ins w:id="572" w:author="Valentine Herrmann" w:date="2019-11-16T11:41:00Z">
         <w:r>
           <w:t>pecies’</w:t>
         </w:r>
       </w:ins>
-      <w:del w:id="574" w:author="Valentine Herrmann" w:date="2019-11-16T11:41:00Z">
+      <w:del w:id="573" w:author="Valentine Herrmann" w:date="2019-11-16T11:41:00Z">
         <w:r>
           <w:delText>Species’</w:delText>
         </w:r>
@@ -7252,7 +7252,7 @@
       <w:r>
         <w:t xml:space="preserve"> hydraulic traits </w:t>
       </w:r>
-      <w:del w:id="575" w:author="Valentine Herrmann" w:date="2019-11-14T20:43:00Z">
+      <w:del w:id="574" w:author="Valentine Herrmann" w:date="2019-11-14T20:43:00Z">
         <w:r>
           <w:delText>–</w:delText>
         </w:r>
@@ -7331,22 +7331,22 @@
           </m:sub>
         </m:sSub>
       </m:oMath>
-      <w:ins w:id="576" w:author="Pederson, Neil" w:date="2019-11-16T11:43:00Z">
+      <w:ins w:id="575" w:author="Pederson, Neil" w:date="2019-11-16T11:43:00Z">
         <w:r>
           <w:t>–</w:t>
         </w:r>
       </w:ins>
-      <w:ins w:id="577" w:author="Valentine Herrmann" w:date="2019-11-14T20:43:00Z">
+      <w:ins w:id="576" w:author="Valentine Herrmann" w:date="2019-11-14T20:43:00Z">
         <w:r>
           <w:t xml:space="preserve"> </w:t>
         </w:r>
       </w:ins>
-      <w:del w:id="578" w:author="Valentine Herrmann" w:date="2019-11-14T20:43:00Z">
+      <w:del w:id="577" w:author="Valentine Herrmann" w:date="2019-11-14T20:43:00Z">
         <w:r>
           <w:delText>–</w:delText>
         </w:r>
       </w:del>
-      <w:del w:id="579" w:author="Valentine Herrmann" w:date="2019-11-16T11:41:00Z">
+      <w:del w:id="578" w:author="Valentine Herrmann" w:date="2019-11-16T11:41:00Z">
         <w:r>
           <w:delText>–</w:delText>
         </w:r>
@@ -7376,7 +7376,7 @@
       <w:r>
         <w:t xml:space="preserve"> were </w:t>
       </w:r>
-      <w:del w:id="580" w:author="erikab" w:date="2019-11-14T11:54:00Z">
+      <w:del w:id="579" w:author="erikab" w:date="2019-11-14T11:54:00Z">
         <w:r>
           <w:delText xml:space="preserve">not (Tables 1,4,5). Specifically, </w:delText>
         </w:r>
@@ -7428,25 +7428,39 @@
       <w:r>
         <w:t xml:space="preserve"> 0.22; Table </w:t>
       </w:r>
+      <w:ins w:id="580" w:author="erikab" w:date="2019-11-14T11:55:00Z">
+        <w:r>
+          <w:t xml:space="preserve">1, </w:t>
+        </w:r>
+      </w:ins>
+      <w:r>
+        <w:t>4</w:t>
+      </w:r>
       <w:ins w:id="581" w:author="erikab" w:date="2019-11-14T11:55:00Z">
         <w:r>
-          <w:t xml:space="preserve">1, </w:t>
-        </w:r>
-      </w:ins>
-      <w:r>
-        <w:t>4</w:t>
-      </w:r>
-      <w:ins w:id="582" w:author="erikab" w:date="2019-11-14T11:55:00Z">
-        <w:r>
           <w:t>, 5</w:t>
         </w:r>
       </w:ins>
       <w:r>
         <w:t xml:space="preserve">), </w:t>
       </w:r>
+      <w:commentRangeStart w:id="582"/>
+      <w:r>
+        <w:t xml:space="preserve">and </w:t>
+      </w:r>
+      <w:commentRangeEnd w:id="582"/>
+      <w:r>
+        <w:rPr>
+          <w:rStyle w:val="CommentReference"/>
+        </w:rPr>
+        <w:commentReference w:id="582"/>
+      </w:r>
+      <w:r>
+        <w:t xml:space="preserve">therefore these were excluded as candidate variables for the full multivariate models. In </w:t>
+      </w:r>
       <w:commentRangeStart w:id="583"/>
       <w:r>
-        <w:t xml:space="preserve">and </w:t>
+        <w:t>contrast</w:t>
       </w:r>
       <w:commentRangeEnd w:id="583"/>
       <w:r>
@@ -7454,20 +7468,6 @@
           <w:rStyle w:val="CommentReference"/>
         </w:rPr>
         <w:commentReference w:id="583"/>
-      </w:r>
-      <w:r>
-        <w:t xml:space="preserve">therefore these were excluded as candidate variables for the full multivariate models. In </w:t>
-      </w:r>
-      <w:commentRangeStart w:id="584"/>
-      <w:r>
-        <w:t>contrast</w:t>
-      </w:r>
-      <w:commentRangeEnd w:id="584"/>
-      <w:r>
-        <w:rPr>
-          <w:rStyle w:val="CommentReference"/>
-        </w:rPr>
-        <w:commentReference w:id="584"/>
       </w:r>
       <w:r>
         <w:t xml:space="preserve">, </w:t>
@@ -7549,7 +7549,7 @@
       <w:r>
         <w:t xml:space="preserve"> all explained </w:t>
       </w:r>
-      <w:del w:id="585" w:author="erikab" w:date="2019-11-14T11:55:00Z">
+      <w:del w:id="584" w:author="erikab" w:date="2019-11-14T11:55:00Z">
         <w:r>
           <w:delText xml:space="preserve">at least </w:delText>
         </w:r>
@@ -7565,7 +7565,7 @@
       <w:r>
         <w:t xml:space="preserve"> &gt; 1.0) in at least one drought (Table 4). </w:t>
       </w:r>
-      <w:del w:id="586" w:author="Valentine Herrmann" w:date="2019-11-14T20:46:00Z">
+      <w:del w:id="585" w:author="Valentine Herrmann" w:date="2019-11-14T20:46:00Z">
         <w:r>
           <w:delText xml:space="preserve">Of these, </w:delText>
         </w:r>
@@ -7606,16 +7606,16 @@
       <w:r>
         <w:t xml:space="preserve"> was a strong predictor for the 1966 drought and </w:t>
       </w:r>
-      <w:commentRangeStart w:id="587"/>
+      <w:commentRangeStart w:id="586"/>
       <w:r>
         <w:t>overall</w:t>
       </w:r>
-      <w:commentRangeEnd w:id="587"/>
-      <w:r>
-        <w:rPr>
-          <w:rStyle w:val="CommentReference"/>
-        </w:rPr>
-        <w:commentReference w:id="587"/>
+      <w:commentRangeEnd w:id="586"/>
+      <w:r>
+        <w:rPr>
+          <w:rStyle w:val="CommentReference"/>
+        </w:rPr>
+        <w:commentReference w:id="586"/>
       </w:r>
       <w:r>
         <w:t xml:space="preserve">, with consistently negative coefficients across all </w:t>
@@ -7658,7 +7658,7 @@
       <w:r>
         <w:t xml:space="preserve"> </w:t>
       </w:r>
-      <w:ins w:id="588" w:author="McShea, William J." w:date="2019-11-14T10:00:00Z">
+      <w:ins w:id="587" w:author="McShea, William J." w:date="2019-11-14T10:00:00Z">
         <w:r>
           <w:t xml:space="preserve">was </w:t>
         </w:r>
@@ -7667,12 +7667,12 @@
           <w:t>not</w:t>
         </w:r>
       </w:ins>
-      <w:del w:id="589" w:author="McShea, William J." w:date="2019-11-14T10:00:00Z">
+      <w:del w:id="588" w:author="McShea, William J." w:date="2019-11-14T10:00:00Z">
         <w:r>
           <w:delText xml:space="preserve">never </w:delText>
         </w:r>
       </w:del>
-      <w:del w:id="590" w:author="erikab" w:date="2019-11-14T11:56:00Z">
+      <w:del w:id="589" w:author="erikab" w:date="2019-11-14T11:56:00Z">
         <w:r>
           <w:delText>came</w:delText>
         </w:r>
@@ -7680,22 +7680,22 @@
           <w:delText xml:space="preserve"> </w:delText>
         </w:r>
       </w:del>
-      <w:ins w:id="591" w:author="erikab" w:date="2019-11-14T11:56:00Z">
+      <w:ins w:id="590" w:author="erikab" w:date="2019-11-14T11:56:00Z">
         <w:r>
           <w:t>turned</w:t>
         </w:r>
-        <w:del w:id="592" w:author="McShea, William J." w:date="2019-11-14T10:00:00Z">
+        <w:del w:id="591" w:author="McShea, William J." w:date="2019-11-14T10:00:00Z">
           <w:r>
             <w:delText xml:space="preserve"> </w:delText>
           </w:r>
         </w:del>
       </w:ins>
-      <w:del w:id="593" w:author="McShea, William J." w:date="2019-11-14T10:00:00Z">
+      <w:del w:id="592" w:author="McShea, William J." w:date="2019-11-14T10:00:00Z">
         <w:r>
           <w:delText>out as</w:delText>
         </w:r>
       </w:del>
-      <w:del w:id="594" w:author="Anon" w:date="2019-11-15T11:36:00Z">
+      <w:del w:id="593" w:author="Anon" w:date="2019-11-15T11:36:00Z">
         <w:r>
           <w:delText xml:space="preserve"> </w:delText>
         </w:r>
@@ -7707,7 +7707,7 @@
       <w:r>
         <w:t xml:space="preserve"> </w:t>
       </w:r>
-      <w:del w:id="595" w:author="Valentine Herrmann" w:date="2019-11-14T20:47:00Z">
+      <w:del w:id="594" w:author="Valentine Herrmann" w:date="2019-11-14T20:47:00Z">
         <w:r>
           <w:delText xml:space="preserve">(dAIC </w:delText>
         </w:r>
@@ -7855,7 +7855,7 @@
       <w:pPr>
         <w:pStyle w:val="BodyText"/>
       </w:pPr>
-      <w:del w:id="596" w:author="Valentine Herrmann" w:date="2019-11-14T21:05:00Z">
+      <w:del w:id="595" w:author="Valentine Herrmann" w:date="2019-11-14T21:05:00Z">
         <w:r>
           <w:delText>We</w:delText>
         </w:r>
@@ -7864,17 +7864,17 @@
         </w:r>
       </w:del>
       <w:proofErr w:type="spellStart"/>
-      <w:ins w:id="597" w:author="Norm Bourg" w:date="2019-11-16T11:50:00Z">
+      <w:ins w:id="596" w:author="Norm Bourg" w:date="2019-11-16T11:50:00Z">
         <w:r>
           <w:t>reject</w:t>
         </w:r>
       </w:ins>
-      <w:ins w:id="598" w:author="Anon" w:date="2019-11-15T11:37:00Z">
+      <w:ins w:id="597" w:author="Anon" w:date="2019-11-15T11:37:00Z">
         <w:r>
           <w:t>ed</w:t>
         </w:r>
       </w:ins>
-      <w:ins w:id="599" w:author="Valentine Herrmann" w:date="2019-11-14T21:05:00Z">
+      <w:ins w:id="598" w:author="Valentine Herrmann" w:date="2019-11-14T21:05:00Z">
         <w:r>
           <w:t>The</w:t>
         </w:r>
@@ -7886,17 +7886,17 @@
           <w:t xml:space="preserve"> </w:t>
         </w:r>
       </w:ins>
-      <w:ins w:id="600" w:author="Albus Severus" w:date="2019-11-16T11:50:00Z">
+      <w:ins w:id="599" w:author="Albus Severus" w:date="2019-11-16T11:50:00Z">
         <w:r>
           <w:t>reject</w:t>
         </w:r>
       </w:ins>
-      <w:ins w:id="601" w:author="McShea, William J." w:date="2019-11-16T11:45:00Z">
+      <w:ins w:id="600" w:author="McShea, William J." w:date="2019-11-16T11:45:00Z">
         <w:r>
           <w:t xml:space="preserve"> </w:t>
         </w:r>
       </w:ins>
-      <w:ins w:id="602" w:author="McShea, William J." w:date="2019-11-14T10:54:00Z">
+      <w:ins w:id="601" w:author="McShea, William J." w:date="2019-11-14T10:54:00Z">
         <w:r>
           <w:t>hypothesis</w:t>
         </w:r>
@@ -7913,17 +7913,17 @@
       <w:r>
         <w:t xml:space="preserve">, finding no evidence that taller trees </w:t>
       </w:r>
-      <w:del w:id="603" w:author="McShea, William J." w:date="2019-11-14T10:51:00Z">
+      <w:del w:id="602" w:author="McShea, William J." w:date="2019-11-14T10:51:00Z">
         <w:r>
           <w:delText xml:space="preserve">tend to </w:delText>
         </w:r>
       </w:del>
-      <w:del w:id="604" w:author="Anon" w:date="2019-11-15T11:38:00Z">
+      <w:del w:id="603" w:author="Anon" w:date="2019-11-15T11:38:00Z">
         <w:r>
           <w:delText>have</w:delText>
         </w:r>
       </w:del>
-      <w:ins w:id="605" w:author="Anon" w:date="2019-11-15T11:38:00Z">
+      <w:ins w:id="604" w:author="Anon" w:date="2019-11-15T11:38:00Z">
         <w:r>
           <w:t>had</w:t>
         </w:r>
@@ -7951,7 +7951,7 @@
       <w:r>
         <w:t xml:space="preserve"> 10 cm in 25.6 ha), there were </w:t>
       </w:r>
-      <w:del w:id="606" w:author="McShea, William J." w:date="2019-11-14T10:51:00Z">
+      <w:del w:id="605" w:author="McShea, William J." w:date="2019-11-14T10:51:00Z">
         <w:r>
           <w:delText xml:space="preserve">very </w:delText>
         </w:r>
@@ -7970,7 +7970,7 @@
       <w:r>
         <w:t xml:space="preserve"> with all species’ traits (see Table S4). </w:t>
       </w:r>
-      <w:commentRangeStart w:id="607"/>
+      <w:commentRangeStart w:id="606"/>
       <w:r>
         <w:t>However, the correlation only matched the predicted direction (</w:t>
       </w:r>
@@ -8016,6 +8016,25 @@
       <w:r>
         <w:t xml:space="preserve">. </w:t>
       </w:r>
+      <w:commentRangeEnd w:id="606"/>
+      <w:r>
+        <w:rPr>
+          <w:rStyle w:val="CommentReference"/>
+        </w:rPr>
+        <w:commentReference w:id="606"/>
+      </w:r>
+      <w:commentRangeStart w:id="607"/>
+      <w:r>
+        <w:t xml:space="preserve">Furthermore, although correlations were statistically </w:t>
+      </w:r>
+      <w:proofErr w:type="spellStart"/>
+      <w:r>
+        <w:t>signifcant</w:t>
+      </w:r>
+      <w:proofErr w:type="spellEnd"/>
+      <w:r>
+        <w:t xml:space="preserve">, trait variation within each height class overwhelmed any vertical trends </w:t>
+      </w:r>
       <w:commentRangeEnd w:id="607"/>
       <w:r>
         <w:rPr>
@@ -8023,45 +8042,26 @@
         </w:rPr>
         <w:commentReference w:id="607"/>
       </w:r>
-      <w:commentRangeStart w:id="608"/>
-      <w:r>
-        <w:t xml:space="preserve">Furthermore, although correlations were statistically </w:t>
-      </w:r>
+      <w:r>
+        <w:t>(Fig. 2e-f).</w:t>
+      </w:r>
+    </w:p>
+    <w:p>
+      <w:pPr>
+        <w:pStyle w:val="BodyText"/>
+      </w:pPr>
       <w:proofErr w:type="spellStart"/>
-      <w:r>
-        <w:t>signifcant</w:t>
-      </w:r>
-      <w:proofErr w:type="spellEnd"/>
-      <w:r>
-        <w:t xml:space="preserve">, trait variation within each height class overwhelmed any vertical trends </w:t>
-      </w:r>
-      <w:commentRangeEnd w:id="608"/>
-      <w:r>
-        <w:rPr>
-          <w:rStyle w:val="CommentReference"/>
-        </w:rPr>
-        <w:commentReference w:id="608"/>
-      </w:r>
-      <w:r>
-        <w:t>(Fig. 2e-f).</w:t>
-      </w:r>
-    </w:p>
-    <w:p>
-      <w:pPr>
-        <w:pStyle w:val="BodyText"/>
-      </w:pPr>
-      <w:proofErr w:type="spellStart"/>
-      <w:ins w:id="609" w:author="Nobby" w:date="2019-11-16T11:51:00Z">
+      <w:ins w:id="608" w:author="Nobby" w:date="2019-11-16T11:51:00Z">
         <w:r>
           <w:t>We</w:t>
         </w:r>
       </w:ins>
-      <w:del w:id="610" w:author="Anon" w:date="2019-11-15T11:39:00Z">
+      <w:del w:id="609" w:author="Anon" w:date="2019-11-15T11:39:00Z">
         <w:r>
           <w:delText>We</w:delText>
         </w:r>
       </w:del>
-      <w:ins w:id="611" w:author="Anon" w:date="2019-11-15T11:39:00Z">
+      <w:ins w:id="610" w:author="Anon" w:date="2019-11-15T11:39:00Z">
         <w:r>
           <w:t>Our</w:t>
         </w:r>
@@ -8070,7 +8070,7 @@
           <w:t xml:space="preserve"> findings</w:t>
         </w:r>
       </w:ins>
-      <w:ins w:id="612" w:author="Norm Bourg" w:date="2019-11-16T11:50:00Z">
+      <w:ins w:id="611" w:author="Norm Bourg" w:date="2019-11-16T11:50:00Z">
         <w:r>
           <w:t xml:space="preserve"> </w:t>
         </w:r>
@@ -8079,12 +8079,12 @@
           <w:t>support</w:t>
         </w:r>
       </w:ins>
-      <w:ins w:id="613" w:author="Anon" w:date="2019-11-15T11:39:00Z">
+      <w:ins w:id="612" w:author="Anon" w:date="2019-11-15T11:39:00Z">
         <w:r>
           <w:t>ed</w:t>
         </w:r>
       </w:ins>
-      <w:ins w:id="614" w:author="McShea, William J." w:date="2019-11-14T10:53:00Z">
+      <w:ins w:id="613" w:author="McShea, William J." w:date="2019-11-14T10:53:00Z">
         <w:r>
           <w:t>Our</w:t>
         </w:r>
@@ -8097,12 +8097,12 @@
           <w:t>finding</w:t>
         </w:r>
       </w:ins>
-      <w:del w:id="615" w:author="McShea, William J." w:date="2019-11-14T10:53:00Z">
+      <w:del w:id="614" w:author="McShea, William J." w:date="2019-11-14T10:53:00Z">
         <w:r>
           <w:delText>We</w:delText>
         </w:r>
       </w:del>
-      <w:del w:id="616" w:author="Valentine Herrmann" w:date="2019-11-14T21:07:00Z">
+      <w:del w:id="615" w:author="Valentine Herrmann" w:date="2019-11-14T21:07:00Z">
         <w:r>
           <w:delText>We</w:delText>
         </w:r>
@@ -8110,7 +8110,7 @@
           <w:delText xml:space="preserve"> </w:delText>
         </w:r>
       </w:del>
-      <w:ins w:id="617" w:author="Valentine Herrmann" w:date="2019-11-14T21:07:00Z">
+      <w:ins w:id="616" w:author="Valentine Herrmann" w:date="2019-11-14T21:07:00Z">
         <w:r>
           <w:t>The</w:t>
         </w:r>
@@ -8122,31 +8122,31 @@
           <w:t xml:space="preserve"> </w:t>
         </w:r>
       </w:ins>
-      <w:ins w:id="618" w:author="Albus Severus" w:date="2019-11-16T11:50:00Z">
+      <w:ins w:id="617" w:author="Albus Severus" w:date="2019-11-16T11:50:00Z">
         <w:r>
           <w:t>support</w:t>
         </w:r>
       </w:ins>
+      <w:del w:id="618" w:author="McShea, William J." w:date="2019-11-14T10:53:00Z">
+        <w:r>
+          <w:delText xml:space="preserve"> the</w:delText>
+        </w:r>
+      </w:del>
+      <w:r>
+        <w:t xml:space="preserve"> hypothesis </w:t>
+      </w:r>
       <w:del w:id="619" w:author="McShea, William J." w:date="2019-11-14T10:53:00Z">
         <w:r>
-          <w:delText xml:space="preserve"> the</w:delText>
+          <w:delText>(</w:delText>
         </w:r>
       </w:del>
       <w:r>
-        <w:t xml:space="preserve"> hypothesis </w:t>
+        <w:rPr>
+          <w:i/>
+        </w:rPr>
+        <w:t>H2.3</w:t>
       </w:r>
       <w:del w:id="620" w:author="McShea, William J." w:date="2019-11-14T10:53:00Z">
-        <w:r>
-          <w:delText>(</w:delText>
-        </w:r>
-      </w:del>
-      <w:r>
-        <w:rPr>
-          <w:i/>
-        </w:rPr>
-        <w:t>H2.3</w:t>
-      </w:r>
-      <w:del w:id="621" w:author="McShea, William J." w:date="2019-11-14T10:53:00Z">
         <w:r>
           <w:delText>)</w:delText>
         </w:r>
@@ -8166,27 +8166,27 @@
         <w:t xml:space="preserve">) </w:t>
       </w:r>
       <w:proofErr w:type="spellStart"/>
-      <w:ins w:id="622" w:author="Nobby" w:date="2019-11-16T11:51:00Z">
+      <w:ins w:id="621" w:author="Nobby" w:date="2019-11-16T11:51:00Z">
         <w:r>
           <w:t>is</w:t>
         </w:r>
       </w:ins>
-      <w:del w:id="623" w:author="Anon" w:date="2019-11-15T11:40:00Z">
+      <w:del w:id="622" w:author="Anon" w:date="2019-11-15T11:40:00Z">
         <w:r>
           <w:delText>i</w:delText>
         </w:r>
       </w:del>
-      <w:ins w:id="624" w:author="Anon" w:date="2019-11-15T11:40:00Z">
+      <w:ins w:id="623" w:author="Anon" w:date="2019-11-15T11:40:00Z">
         <w:r>
           <w:t>wa</w:t>
         </w:r>
       </w:ins>
-      <w:ins w:id="625" w:author="Norm Bourg" w:date="2019-11-16T11:50:00Z">
+      <w:ins w:id="624" w:author="Norm Bourg" w:date="2019-11-16T11:50:00Z">
         <w:r>
           <w:t>s</w:t>
         </w:r>
       </w:ins>
-      <w:ins w:id="626" w:author="Albus Severus" w:date="2019-11-16T11:50:00Z">
+      <w:ins w:id="625" w:author="Albus Severus" w:date="2019-11-16T11:50:00Z">
         <w:r>
           <w:t>is</w:t>
         </w:r>
@@ -8228,16 +8228,16 @@
       <w:r>
         <w:t xml:space="preserve"> was consistently negative (Table 5)</w:t>
       </w:r>
-      <w:commentRangeStart w:id="627"/>
+      <w:commentRangeStart w:id="626"/>
       <w:r>
         <w:t>–</w:t>
       </w:r>
-      <w:commentRangeEnd w:id="627"/>
-      <w:r>
-        <w:rPr>
-          <w:rStyle w:val="CommentReference"/>
-        </w:rPr>
-        <w:commentReference w:id="627"/>
+      <w:commentRangeEnd w:id="626"/>
+      <w:r>
+        <w:rPr>
+          <w:rStyle w:val="CommentReference"/>
+        </w:rPr>
+        <w:commentReference w:id="626"/>
       </w:r>
       <w:r>
         <w:t>reversing a non-</w:t>
@@ -14074,19 +14074,40 @@
           <w:lang w:val="da-DK"/>
         </w:rPr>
       </w:pPr>
-      <w:hyperlink r:id="rId4" w:history="1">
-        <w:r>
-          <w:rPr>
-            <w:rStyle w:val="Hyperlink"/>
-            <w:rFonts w:ascii="Arial" w:hAnsi="Arial" w:cs="Arial"/>
-            <w:color w:val="005274"/>
-            <w:sz w:val="21"/>
-            <w:szCs w:val="21"/>
-            <w:lang w:val="da-DK"/>
-          </w:rPr>
-          <w:t>Nate McDowell</w:t>
-        </w:r>
-      </w:hyperlink>
+      <w:r>
+        <w:fldChar w:fldCharType="begin"/>
+      </w:r>
+      <w:r>
+        <w:rPr>
+          <w:lang w:val="da-DK"/>
+        </w:rPr>
+        <w:instrText xml:space="preserve"> HYPERLINK "https://nph.onlinelibrary.wiley.com/action/doSearch?ContribAuthorStored=McDowell%2C+Nate" </w:instrText>
+      </w:r>
+      <w:r>
+        <w:fldChar w:fldCharType="separate"/>
+      </w:r>
+      <w:r>
+        <w:rPr>
+          <w:rStyle w:val="Hyperlink"/>
+          <w:rFonts w:ascii="Arial" w:hAnsi="Arial" w:cs="Arial"/>
+          <w:color w:val="005274"/>
+          <w:sz w:val="21"/>
+          <w:szCs w:val="21"/>
+          <w:lang w:val="da-DK"/>
+        </w:rPr>
+        <w:t>Nate McDowell</w:t>
+      </w:r>
+      <w:r>
+        <w:rPr>
+          <w:rStyle w:val="Hyperlink"/>
+          <w:rFonts w:ascii="Arial" w:hAnsi="Arial" w:cs="Arial"/>
+          <w:color w:val="005274"/>
+          <w:sz w:val="21"/>
+          <w:szCs w:val="21"/>
+          <w:lang w:val="da-DK"/>
+        </w:rPr>
+        <w:fldChar w:fldCharType="end"/>
+      </w:r>
       <w:r>
         <w:rPr>
           <w:rFonts w:ascii="Arial" w:hAnsi="Arial" w:cs="Arial"/>
@@ -14109,22 +14130,46 @@
           <w:lang w:val="da-DK"/>
         </w:rPr>
       </w:pPr>
-      <w:hyperlink r:id="rId5" w:history="1">
-        <w:r>
-          <w:rPr>
-            <w:rStyle w:val="Hyperlink"/>
-            <w:rFonts w:ascii="Arial" w:hAnsi="Arial" w:cs="Arial"/>
-            <w:b/>
-            <w:bCs/>
-            <w:color w:val="005274"/>
-            <w:sz w:val="21"/>
-            <w:szCs w:val="21"/>
-            <w:shd w:val="clear" w:color="auto" w:fill="FFFFFF"/>
-            <w:lang w:val="da-DK"/>
-          </w:rPr>
-          <w:t>https://doi.org/10.1111/j.1469-8137.2008.02436.x</w:t>
-        </w:r>
-      </w:hyperlink>
+      <w:r>
+        <w:fldChar w:fldCharType="begin"/>
+      </w:r>
+      <w:r>
+        <w:rPr>
+          <w:lang w:val="da-DK"/>
+        </w:rPr>
+        <w:instrText xml:space="preserve"> HYPERLINK "https://doi.org/10.1111/j.1469-8137.2008.02436.x" </w:instrText>
+      </w:r>
+      <w:r>
+        <w:fldChar w:fldCharType="separate"/>
+      </w:r>
+      <w:r>
+        <w:rPr>
+          <w:rStyle w:val="Hyperlink"/>
+          <w:rFonts w:ascii="Arial" w:hAnsi="Arial" w:cs="Arial"/>
+          <w:b/>
+          <w:bCs/>
+          <w:color w:val="005274"/>
+          <w:sz w:val="21"/>
+          <w:szCs w:val="21"/>
+          <w:shd w:val="clear" w:color="auto" w:fill="FFFFFF"/>
+          <w:lang w:val="da-DK"/>
+        </w:rPr>
+        <w:t>https://doi.org/10.1111/j.1469-8137.2008.02436.x</w:t>
+      </w:r>
+      <w:r>
+        <w:rPr>
+          <w:rStyle w:val="Hyperlink"/>
+          <w:rFonts w:ascii="Arial" w:hAnsi="Arial" w:cs="Arial"/>
+          <w:b/>
+          <w:bCs/>
+          <w:color w:val="005274"/>
+          <w:sz w:val="21"/>
+          <w:szCs w:val="21"/>
+          <w:shd w:val="clear" w:color="auto" w:fill="FFFFFF"/>
+          <w:lang w:val="da-DK"/>
+        </w:rPr>
+        <w:fldChar w:fldCharType="end"/>
+      </w:r>
       <w:r>
         <w:rPr>
           <w:rFonts w:ascii="Arial" w:hAnsi="Arial" w:cs="Arial"/>
@@ -14235,7 +14280,7 @@
           <w:szCs w:val="26"/>
         </w:rPr>
       </w:pPr>
-      <w:hyperlink r:id="rId6" w:history="1">
+      <w:hyperlink r:id="rId4" w:history="1">
         <w:r>
           <w:rPr>
             <w:rStyle w:val="Hyperlink"/>
@@ -14268,7 +14313,7 @@
         </w:rPr>
         <w:t> </w:t>
       </w:r>
-      <w:hyperlink r:id="rId7" w:history="1">
+      <w:hyperlink r:id="rId5" w:history="1">
         <w:r>
           <w:rPr>
             <w:rStyle w:val="Hyperlink"/>
@@ -14308,7 +14353,7 @@
           <w:shd w:val="clear" w:color="auto" w:fill="FFFFFF"/>
         </w:rPr>
       </w:pPr>
-      <w:hyperlink r:id="rId8" w:history="1">
+      <w:hyperlink r:id="rId6" w:history="1">
         <w:r>
           <w:rPr>
             <w:rStyle w:val="Hyperlink"/>
@@ -14398,7 +14443,7 @@
       <w:pPr>
         <w:pStyle w:val="BodyText"/>
       </w:pPr>
-      <w:hyperlink r:id="rId9" w:anchor="ref-9" w:history="1">
+      <w:hyperlink r:id="rId7" w:anchor="ref-9" w:history="1">
         <w:r>
           <w:rPr>
             <w:rStyle w:val="Hyperlink"/>
@@ -15492,15 +15537,7 @@
         <w:annotationRef/>
       </w:r>
       <w:r>
-        <w:t xml:space="preserve">They seem to be </w:t>
-      </w:r>
-      <w:proofErr w:type="gramStart"/>
-      <w:r>
-        <w:t>everywhere,</w:t>
-      </w:r>
-      <w:proofErr w:type="gramEnd"/>
-      <w:r>
-        <w:t xml:space="preserve"> the entire forest was black here this year. I just read that a French entomologist introduced the species to the US. Well, done!</w:t>
+        <w:t>They seem to be everywhere, the entire forest was black here this year. I just read that a French entomologist introduced the species to the US. Well, done!</w:t>
       </w:r>
     </w:p>
   </w:comment>
@@ -15581,7 +15618,7 @@
       <w:pPr>
         <w:pStyle w:val="CommentText"/>
       </w:pPr>
-      <w:hyperlink r:id="rId10" w:history="1">
+      <w:hyperlink r:id="rId8" w:history="1">
         <w:r>
           <w:rPr>
             <w:rStyle w:val="Hyperlink"/>
@@ -15628,7 +15665,6 @@
       <w:pPr>
         <w:pStyle w:val="CommentText"/>
       </w:pPr>
-      <w:bookmarkStart w:id="491" w:name="_GoBack"/>
       <w:r>
         <w:rPr>
           <w:rStyle w:val="CommentReference"/>
@@ -15638,7 +15674,6 @@
       <w:r>
         <w:t>Pointer year?</w:t>
       </w:r>
-      <w:bookmarkEnd w:id="491"/>
     </w:p>
   </w:comment>
   <w:comment w:id="486" w:author="Herrmann, Valentine" w:date="2019-11-14T18:28:00Z" w:initials="HV">
@@ -15647,32 +15682,187 @@
         <w:pStyle w:val="CommentText"/>
       </w:pPr>
       <w:r>
-        <w:t xml:space="preserve">what is a pointer </w:t>
+        <w:t xml:space="preserve">what is a pointer year ? Also, in your introduction you say that there is little knowledge on smaller </w:t>
+      </w:r>
+      <w:proofErr w:type="spellStart"/>
+      <w:r>
+        <w:t>recuring</w:t>
+      </w:r>
+      <w:proofErr w:type="spellEnd"/>
+      <w:r>
+        <w:t xml:space="preserve"> droughts. Maybe this is a good place to put the extent of these droughts in perspective compared to the more studied ones ?</w:t>
+      </w:r>
+    </w:p>
+  </w:comment>
+  <w:comment w:id="500" w:author="Valentine Herrmann" w:date="2019-11-14T20:22:00Z" w:initials="VH">
+    <w:p>
+      <w:pPr>
+        <w:pStyle w:val="CommentText"/>
+      </w:pPr>
+      <w:r>
+        <w:rPr>
+          <w:rStyle w:val="CommentReference"/>
+        </w:rPr>
+        <w:annotationRef/>
+      </w:r>
+      <w:r>
+        <w:t>Again, you repeat yourself within a sentence: intensity/intense, during peak growing season/during May-July. Be more concise.</w:t>
+      </w:r>
+    </w:p>
+  </w:comment>
+  <w:comment w:id="504" w:author="Valentine Herrmann" w:date="2019-11-14T20:24:00Z" w:initials="VH">
+    <w:p>
+      <w:pPr>
+        <w:pStyle w:val="CommentText"/>
+      </w:pPr>
+      <w:r>
+        <w:rPr>
+          <w:rStyle w:val="CommentReference"/>
+        </w:rPr>
+        <w:annotationRef/>
+      </w:r>
+      <w:r>
+        <w:t>Is it a competition? :-)</w:t>
+      </w:r>
+    </w:p>
+  </w:comment>
+  <w:comment w:id="511" w:author="Valentine Herrmann" w:date="2019-11-14T20:27:00Z" w:initials="VH">
+    <w:p>
+      <w:pPr>
+        <w:pStyle w:val="CommentText"/>
+      </w:pPr>
+      <w:r>
+        <w:rPr>
+          <w:rStyle w:val="CommentReference"/>
+        </w:rPr>
+        <w:annotationRef/>
+      </w:r>
+      <w:r>
+        <w:t>Isn’t this how you defined a drought event?</w:t>
+      </w:r>
+    </w:p>
+  </w:comment>
+  <w:comment w:id="513" w:author="Alan Tepley" w:date="2019-11-11T17:41:00Z" w:initials="AJT">
+    <w:p>
+      <w:pPr>
+        <w:pStyle w:val="CommentText"/>
+      </w:pPr>
+      <w:r>
+        <w:rPr>
+          <w:rStyle w:val="CommentReference"/>
+        </w:rPr>
+        <w:annotationRef/>
+      </w:r>
+      <w:r>
+        <w:t xml:space="preserve">Maybe use Rt, as in </w:t>
+      </w:r>
+      <w:proofErr w:type="spellStart"/>
+      <w:r>
+        <w:t>Lloret</w:t>
+      </w:r>
+      <w:proofErr w:type="spellEnd"/>
+      <w:r>
+        <w:t xml:space="preserve"> et al., so readers don’t get the R confused with a coefficient of determination or a correlation coefficient. </w:t>
+      </w:r>
+    </w:p>
+  </w:comment>
+  <w:comment w:id="512" w:author="Anon" w:date="2019-11-15T10:44:00Z" w:initials="ANON">
+    <w:p>
+      <w:pPr>
+        <w:pStyle w:val="CommentText"/>
+      </w:pPr>
+      <w:r>
+        <w:rPr>
+          <w:rStyle w:val="CommentReference"/>
+        </w:rPr>
+        <w:annotationRef/>
+      </w:r>
+      <w:r>
+        <w:t>Unclear as to what this refers</w:t>
+      </w:r>
+    </w:p>
+  </w:comment>
+  <w:comment w:id="517" w:author="McShea, William J." w:date="2019-11-14T09:58:00Z" w:initials="MWJ">
+    <w:p>
+      <w:pPr>
+        <w:pStyle w:val="CommentText"/>
+      </w:pPr>
+      <w:r>
+        <w:rPr>
+          <w:rStyle w:val="CommentReference"/>
+        </w:rPr>
+        <w:annotationRef/>
+      </w:r>
+      <w:r>
+        <w:t>2 decimal places? Really?</w:t>
+      </w:r>
+    </w:p>
+  </w:comment>
+  <w:comment w:id="520" w:author="Anon" w:date="2019-11-15T10:51:00Z" w:initials="ANON">
+    <w:p>
+      <w:pPr>
+        <w:pStyle w:val="CommentText"/>
+      </w:pPr>
+      <w:r>
+        <w:rPr>
+          <w:rStyle w:val="CommentReference"/>
+        </w:rPr>
+        <w:annotationRef/>
+      </w:r>
+      <w:r>
+        <w:t>Height, I gather</w:t>
+      </w:r>
+    </w:p>
+  </w:comment>
+  <w:comment w:id="531" w:author="Valentine Herrmann" w:date="2019-11-14T20:35:00Z" w:initials="VH">
+    <w:p>
+      <w:pPr>
+        <w:pStyle w:val="CommentText"/>
+      </w:pPr>
+      <w:r>
+        <w:rPr>
+          <w:rStyle w:val="CommentReference"/>
+        </w:rPr>
+        <w:annotationRef/>
+      </w:r>
+      <w:r>
+        <w:t xml:space="preserve">Did you try to pull dominant </w:t>
+      </w:r>
+      <w:proofErr w:type="spellStart"/>
+      <w:r>
+        <w:t>nd</w:t>
+      </w:r>
+      <w:proofErr w:type="spellEnd"/>
+      <w:r>
+        <w:t xml:space="preserve"> codominant together since they don’t seem to have a huge height difference?</w:t>
+      </w:r>
+    </w:p>
+  </w:comment>
+  <w:comment w:id="557" w:author="Anon" w:date="2019-11-15T11:31:00Z" w:initials="ANON">
+    <w:p>
+      <w:pPr>
+        <w:pStyle w:val="CommentText"/>
+      </w:pPr>
+      <w:r>
+        <w:rPr>
+          <w:rStyle w:val="CommentReference"/>
+        </w:rPr>
+        <w:annotationRef/>
+      </w:r>
+      <w:r>
+        <w:t>Use a different word/phrase</w:t>
       </w:r>
       <w:proofErr w:type="gramStart"/>
       <w:r>
-        <w:t>year ?</w:t>
+        <w:t>….grow</w:t>
       </w:r>
       <w:proofErr w:type="gramEnd"/>
       <w:r>
-        <w:t xml:space="preserve"> Also, in your introduction you say that there is little knowledge on smaller </w:t>
-      </w:r>
-      <w:proofErr w:type="spellStart"/>
-      <w:r>
-        <w:t>recuring</w:t>
-      </w:r>
-      <w:proofErr w:type="spellEnd"/>
-      <w:r>
-        <w:t xml:space="preserve"> droughts. Maybe this is a good place to put the extent of these droughts in perspective compared to the more studied </w:t>
-      </w:r>
-      <w:proofErr w:type="gramStart"/>
-      <w:r>
-        <w:t>ones ?</w:t>
-      </w:r>
-      <w:proofErr w:type="gramEnd"/>
+        <w:t xml:space="preserve"> less?</w:t>
+      </w:r>
     </w:p>
   </w:comment>
-  <w:comment w:id="501" w:author="Valentine Herrmann" w:date="2019-11-14T20:22:00Z" w:initials="VH">
+  <w:comment w:id="556" w:author="Valentine Herrmann" w:date="2019-11-14T20:38:00Z" w:initials="VH">
     <w:p>
       <w:pPr>
         <w:pStyle w:val="CommentText"/>
@@ -15684,11 +15874,11 @@
         <w:annotationRef/>
       </w:r>
       <w:r>
-        <w:t>Again, you repeat yourself within a sentence: intensity/intense, during peak growing season/during May-July. Be more concise.</w:t>
+        <w:t>? greater/more</w:t>
       </w:r>
     </w:p>
   </w:comment>
-  <w:comment w:id="505" w:author="Valentine Herrmann" w:date="2019-11-14T20:24:00Z" w:initials="VH">
+  <w:comment w:id="558" w:author="Valentine Herrmann" w:date="2019-11-14T20:38:00Z" w:initials="VH">
     <w:p>
       <w:pPr>
         <w:pStyle w:val="CommentText"/>
@@ -15700,15 +15890,18 @@
         <w:annotationRef/>
       </w:r>
       <w:r>
-        <w:t>Is it a competition? :-)</w:t>
+        <w:t>Repetition with drier microenvironments. Also, I think you mean that the water table is further from the surface, correct? “greater depth to the water table is unclear.</w:t>
       </w:r>
     </w:p>
   </w:comment>
-  <w:comment w:id="512" w:author="Valentine Herrmann" w:date="2019-11-14T20:27:00Z" w:initials="VH">
-    <w:p>
-      <w:pPr>
-        <w:pStyle w:val="CommentText"/>
-      </w:pPr>
+  <w:comment w:id="582" w:author="Valentine Herrmann" w:date="2019-11-14T20:44:00Z" w:initials="VH">
+    <w:p>
+      <w:pPr>
+        <w:pStyle w:val="CommentText"/>
+      </w:pPr>
+      <w:r>
+        <w:t xml:space="preserve">Start </w:t>
+      </w:r>
       <w:r>
         <w:rPr>
           <w:rStyle w:val="CommentReference"/>
@@ -15716,159 +15909,7 @@
         <w:annotationRef/>
       </w:r>
       <w:r>
-        <w:t>Isn’t this how you defined a drought event?</w:t>
-      </w:r>
-    </w:p>
-  </w:comment>
-  <w:comment w:id="514" w:author="Alan Tepley" w:date="2019-11-11T17:41:00Z" w:initials="AJT">
-    <w:p>
-      <w:pPr>
-        <w:pStyle w:val="CommentText"/>
-      </w:pPr>
-      <w:r>
-        <w:rPr>
-          <w:rStyle w:val="CommentReference"/>
-        </w:rPr>
-        <w:annotationRef/>
-      </w:r>
-      <w:r>
-        <w:t xml:space="preserve">Maybe use Rt, as in </w:t>
-      </w:r>
-      <w:proofErr w:type="spellStart"/>
-      <w:r>
-        <w:t>Lloret</w:t>
-      </w:r>
-      <w:proofErr w:type="spellEnd"/>
-      <w:r>
-        <w:t xml:space="preserve"> et al., so readers don’t get the R confused with a coefficient of determination or a correlation coefficient. </w:t>
-      </w:r>
-    </w:p>
-  </w:comment>
-  <w:comment w:id="513" w:author="Anon" w:date="2019-11-15T10:44:00Z" w:initials="ANON">
-    <w:p>
-      <w:pPr>
-        <w:pStyle w:val="CommentText"/>
-      </w:pPr>
-      <w:r>
-        <w:rPr>
-          <w:rStyle w:val="CommentReference"/>
-        </w:rPr>
-        <w:annotationRef/>
-      </w:r>
-      <w:r>
-        <w:t>Unclear as to what this refers</w:t>
-      </w:r>
-    </w:p>
-  </w:comment>
-  <w:comment w:id="518" w:author="McShea, William J." w:date="2019-11-14T09:58:00Z" w:initials="MWJ">
-    <w:p>
-      <w:pPr>
-        <w:pStyle w:val="CommentText"/>
-      </w:pPr>
-      <w:r>
-        <w:rPr>
-          <w:rStyle w:val="CommentReference"/>
-        </w:rPr>
-        <w:annotationRef/>
-      </w:r>
-      <w:r>
-        <w:t>2 decimal places? Really?</w:t>
-      </w:r>
-    </w:p>
-  </w:comment>
-  <w:comment w:id="521" w:author="Anon" w:date="2019-11-15T10:51:00Z" w:initials="ANON">
-    <w:p>
-      <w:pPr>
-        <w:pStyle w:val="CommentText"/>
-      </w:pPr>
-      <w:r>
-        <w:rPr>
-          <w:rStyle w:val="CommentReference"/>
-        </w:rPr>
-        <w:annotationRef/>
-      </w:r>
-      <w:r>
-        <w:t>Height, I gather</w:t>
-      </w:r>
-    </w:p>
-  </w:comment>
-  <w:comment w:id="532" w:author="Valentine Herrmann" w:date="2019-11-14T20:35:00Z" w:initials="VH">
-    <w:p>
-      <w:pPr>
-        <w:pStyle w:val="CommentText"/>
-      </w:pPr>
-      <w:r>
-        <w:rPr>
-          <w:rStyle w:val="CommentReference"/>
-        </w:rPr>
-        <w:annotationRef/>
-      </w:r>
-      <w:r>
-        <w:t xml:space="preserve">Did you try to pull dominant </w:t>
-      </w:r>
-      <w:proofErr w:type="spellStart"/>
-      <w:r>
-        <w:t>nd</w:t>
-      </w:r>
-      <w:proofErr w:type="spellEnd"/>
-      <w:r>
-        <w:t xml:space="preserve"> codominant together since they don’t seem to have a huge height difference?</w:t>
-      </w:r>
-    </w:p>
-  </w:comment>
-  <w:comment w:id="558" w:author="Anon" w:date="2019-11-15T11:31:00Z" w:initials="ANON">
-    <w:p>
-      <w:pPr>
-        <w:pStyle w:val="CommentText"/>
-      </w:pPr>
-      <w:r>
-        <w:rPr>
-          <w:rStyle w:val="CommentReference"/>
-        </w:rPr>
-        <w:annotationRef/>
-      </w:r>
-      <w:r>
-        <w:t>Use a different word/phrase</w:t>
-      </w:r>
-      <w:proofErr w:type="gramStart"/>
-      <w:r>
-        <w:t>….grow</w:t>
-      </w:r>
-      <w:proofErr w:type="gramEnd"/>
-      <w:r>
-        <w:t xml:space="preserve"> less?</w:t>
-      </w:r>
-    </w:p>
-  </w:comment>
-  <w:comment w:id="557" w:author="Valentine Herrmann" w:date="2019-11-14T20:38:00Z" w:initials="VH">
-    <w:p>
-      <w:pPr>
-        <w:pStyle w:val="CommentText"/>
-      </w:pPr>
-      <w:r>
-        <w:rPr>
-          <w:rStyle w:val="CommentReference"/>
-        </w:rPr>
-        <w:annotationRef/>
-      </w:r>
-      <w:r>
-        <w:t>? greater/more</w:t>
-      </w:r>
-    </w:p>
-  </w:comment>
-  <w:comment w:id="559" w:author="Valentine Herrmann" w:date="2019-11-14T20:38:00Z" w:initials="VH">
-    <w:p>
-      <w:pPr>
-        <w:pStyle w:val="CommentText"/>
-      </w:pPr>
-      <w:r>
-        <w:rPr>
-          <w:rStyle w:val="CommentReference"/>
-        </w:rPr>
-        <w:annotationRef/>
-      </w:r>
-      <w:r>
-        <w:t>Repetition with drier microenvironments. Also, I think you mean that the water table is further from the surface, correct? “greater depth to the water table is unclear.</w:t>
+        <w:t>new sentence</w:t>
       </w:r>
     </w:p>
   </w:comment>
@@ -15878,20 +15919,17 @@
         <w:pStyle w:val="CommentText"/>
       </w:pPr>
       <w:r>
-        <w:t xml:space="preserve">Start </w:t>
-      </w:r>
-      <w:r>
         <w:rPr>
           <w:rStyle w:val="CommentReference"/>
         </w:rPr>
         <w:annotationRef/>
       </w:r>
       <w:r>
-        <w:t>new sentence</w:t>
+        <w:t>Why in contrast? You just said that they were sometimes useful</w:t>
       </w:r>
     </w:p>
   </w:comment>
-  <w:comment w:id="584" w:author="Valentine Herrmann" w:date="2019-11-14T20:44:00Z" w:initials="VH">
+  <w:comment w:id="586" w:author="Valentine Herrmann" w:date="2019-11-14T20:46:00Z" w:initials="VH">
     <w:p>
       <w:pPr>
         <w:pStyle w:val="CommentText"/>
@@ -15903,11 +15941,11 @@
         <w:annotationRef/>
       </w:r>
       <w:r>
-        <w:t>Why in contrast? You just said that they were sometimes useful</w:t>
+        <w:t>Overall what?</w:t>
       </w:r>
     </w:p>
   </w:comment>
-  <w:comment w:id="587" w:author="Valentine Herrmann" w:date="2019-11-14T20:46:00Z" w:initials="VH">
+  <w:comment w:id="606" w:author="Valentine Herrmann" w:date="2019-11-14T20:50:00Z" w:initials="VH">
     <w:p>
       <w:pPr>
         <w:pStyle w:val="CommentText"/>
@@ -15919,11 +15957,11 @@
         <w:annotationRef/>
       </w:r>
       <w:r>
-        <w:t>Overall what?</w:t>
+        <w:t>rephrase</w:t>
       </w:r>
     </w:p>
   </w:comment>
-  <w:comment w:id="607" w:author="Valentine Herrmann" w:date="2019-11-14T20:50:00Z" w:initials="VH">
+  <w:comment w:id="607" w:author="Valentine Herrmann" w:date="2019-11-14T20:51:00Z" w:initials="VH">
     <w:p>
       <w:pPr>
         <w:pStyle w:val="CommentText"/>
@@ -15935,15 +15973,16 @@
         <w:annotationRef/>
       </w:r>
       <w:r>
-        <w:t>rephrase</w:t>
+        <w:t>unclear… do you mean trait variability instead of variation?</w:t>
       </w:r>
     </w:p>
   </w:comment>
-  <w:comment w:id="608" w:author="Valentine Herrmann" w:date="2019-11-14T20:51:00Z" w:initials="VH">
-    <w:p>
-      <w:pPr>
-        <w:pStyle w:val="CommentText"/>
-      </w:pPr>
+  <w:comment w:id="626" w:author="Valentine Herrmann" w:date="2019-11-14T20:54:00Z" w:initials="VH">
+    <w:p>
+      <w:pPr>
+        <w:pStyle w:val="CommentText"/>
+      </w:pPr>
+      <w:bookmarkStart w:id="627" w:name="_GoBack"/>
       <w:r>
         <w:rPr>
           <w:rStyle w:val="CommentReference"/>
@@ -15951,24 +15990,9 @@
         <w:annotationRef/>
       </w:r>
       <w:r>
-        <w:t>unclear… do you mean trait variability instead of variation?</w:t>
-      </w:r>
-    </w:p>
-  </w:comment>
-  <w:comment w:id="627" w:author="Valentine Herrmann" w:date="2019-11-14T20:54:00Z" w:initials="VH">
-    <w:p>
-      <w:pPr>
-        <w:pStyle w:val="CommentText"/>
-      </w:pPr>
-      <w:r>
-        <w:rPr>
-          <w:rStyle w:val="CommentReference"/>
-        </w:rPr>
-        <w:annotationRef/>
-      </w:r>
-      <w:r>
         <w:t>This dash makes the sentence more complicated than it already is.</w:t>
       </w:r>
+      <w:bookmarkEnd w:id="627"/>
     </w:p>
   </w:comment>
   <w:comment w:id="641" w:author="McShea, William J." w:date="2019-11-14T10:56:00Z" w:initials="MWJ">
@@ -17040,7 +17064,7 @@
       <w:pPr>
         <w:pStyle w:val="CommentText"/>
       </w:pPr>
-      <w:hyperlink r:id="rId11" w:anchor="ref-9" w:history="1">
+      <w:hyperlink r:id="rId9" w:anchor="ref-9" w:history="1">
         <w:r>
           <w:rPr>
             <w:rStyle w:val="Hyperlink"/>
@@ -17746,7 +17770,7 @@
       <w:pPr>
         <w:pStyle w:val="CommentText"/>
       </w:pPr>
-      <w:hyperlink r:id="rId12" w:history="1">
+      <w:hyperlink r:id="rId10" w:history="1">
         <w:r>
           <w:rPr>
             <w:rStyle w:val="Hyperlink"/>
@@ -18789,23 +18813,23 @@
   <w15:commentEx w15:paraId="21857D9A" w15:done="1"/>
   <w15:commentEx w15:paraId="68B2F16C" w15:done="1"/>
   <w15:commentEx w15:paraId="65C54CE5" w15:done="0"/>
-  <w15:commentEx w15:paraId="46570D5D" w15:done="0"/>
-  <w15:commentEx w15:paraId="1F96C693" w15:done="0"/>
-  <w15:commentEx w15:paraId="73AA9181" w15:done="0"/>
+  <w15:commentEx w15:paraId="46570D5D" w15:done="1"/>
+  <w15:commentEx w15:paraId="1F96C693" w15:done="1"/>
+  <w15:commentEx w15:paraId="73AA9181" w15:done="1"/>
   <w15:commentEx w15:paraId="206CE466" w15:done="0"/>
-  <w15:commentEx w15:paraId="731CF6D8" w15:done="0"/>
-  <w15:commentEx w15:paraId="07A207A1" w15:done="0"/>
-  <w15:commentEx w15:paraId="03E564C1" w15:done="0"/>
+  <w15:commentEx w15:paraId="731CF6D8" w15:done="1"/>
+  <w15:commentEx w15:paraId="07A207A1" w15:done="1"/>
+  <w15:commentEx w15:paraId="03E564C1" w15:done="1"/>
   <w15:commentEx w15:paraId="23AB62C9" w15:done="0"/>
-  <w15:commentEx w15:paraId="2CE67755" w15:done="0"/>
-  <w15:commentEx w15:paraId="543E95B7" w15:done="0"/>
-  <w15:commentEx w15:paraId="75C71787" w15:done="0"/>
-  <w15:commentEx w15:paraId="18DDA2E5" w15:done="0"/>
-  <w15:commentEx w15:paraId="7BE1073C" w15:done="0"/>
-  <w15:commentEx w15:paraId="55F646F8" w15:done="0"/>
-  <w15:commentEx w15:paraId="12B78079" w15:done="0"/>
-  <w15:commentEx w15:paraId="3343435A" w15:done="0"/>
-  <w15:commentEx w15:paraId="2FE4555D" w15:done="0"/>
+  <w15:commentEx w15:paraId="2CE67755" w15:done="1"/>
+  <w15:commentEx w15:paraId="543E95B7" w15:done="1"/>
+  <w15:commentEx w15:paraId="75C71787" w15:done="1"/>
+  <w15:commentEx w15:paraId="18DDA2E5" w15:done="1"/>
+  <w15:commentEx w15:paraId="7BE1073C" w15:done="1"/>
+  <w15:commentEx w15:paraId="55F646F8" w15:done="1"/>
+  <w15:commentEx w15:paraId="12B78079" w15:done="1"/>
+  <w15:commentEx w15:paraId="3343435A" w15:done="1"/>
+  <w15:commentEx w15:paraId="2FE4555D" w15:done="1"/>
   <w15:commentEx w15:paraId="51F87EC4" w15:done="0"/>
   <w15:commentEx w15:paraId="74657F0E" w15:done="0"/>
   <w15:commentEx w15:paraId="0061569C" w15:done="0"/>
@@ -21932,7 +21956,7 @@
 </file>
 
 <file path=customXml/itemProps1.xml><?xml version="1.0" encoding="utf-8"?>
-<ds:datastoreItem xmlns:ds="http://schemas.openxmlformats.org/officeDocument/2006/customXml" ds:itemID="{2E3626FD-7759-4A04-95A9-55143DAE13F7}">
+<ds:datastoreItem xmlns:ds="http://schemas.openxmlformats.org/officeDocument/2006/customXml" ds:itemID="{76B82045-0B46-4D91-9088-57AA4829D286}">
   <ds:schemaRefs>
     <ds:schemaRef ds:uri="http://schemas.openxmlformats.org/officeDocument/2006/bibliography"/>
   </ds:schemaRefs>

</xml_diff>

<commit_message>
Updated with author feedback to end of 1st paragraph of discussion
#65
</commit_message>
<xml_diff>
--- a/manuscript/coauthor feedback/combined_feedback_NB-WJM-AT-NP-EGA-VH-NK.docx
+++ b/manuscript/coauthor feedback/combined_feedback_NB-WJM-AT-NP-EGA-VH-NK.docx
@@ -8277,7 +8277,7 @@
       <w:pPr>
         <w:pStyle w:val="BodyText"/>
         <w:rPr>
-          <w:del w:id="628" w:author="McShea, William J." w:date="2019-11-14T10:59:00Z"/>
+          <w:del w:id="627" w:author="McShea, William J." w:date="2019-11-14T10:59:00Z"/>
         </w:rPr>
       </w:pPr>
       <w:r>
@@ -8298,7 +8298,7 @@
       <w:pPr>
         <w:pStyle w:val="BodyText"/>
       </w:pPr>
-      <w:ins w:id="629" w:author="Nobby" w:date="2019-11-16T11:51:00Z">
+      <w:ins w:id="628" w:author="Nobby" w:date="2019-11-16T11:51:00Z">
         <w:r>
           <w:lastRenderedPageBreak/>
           <w:t>We</w:t>
@@ -8312,17 +8312,17 @@
           <w:t>reject</w:t>
         </w:r>
       </w:ins>
-      <w:del w:id="630" w:author="Anon" w:date="2019-11-15T11:41:00Z">
+      <w:del w:id="629" w:author="Anon" w:date="2019-11-15T11:41:00Z">
         <w:r>
           <w:delText>We</w:delText>
         </w:r>
       </w:del>
-      <w:ins w:id="631" w:author="Anon" w:date="2019-11-15T11:41:00Z">
+      <w:ins w:id="630" w:author="Anon" w:date="2019-11-15T11:41:00Z">
         <w:r>
           <w:t>Our</w:t>
         </w:r>
       </w:ins>
-      <w:ins w:id="632" w:author="McShea, William J." w:date="2019-11-14T10:59:00Z">
+      <w:ins w:id="631" w:author="McShea, William J." w:date="2019-11-14T10:59:00Z">
         <w:r>
           <w:t>Our</w:t>
         </w:r>
@@ -8331,7 +8331,7 @@
           <w:t xml:space="preserve"> findings </w:t>
         </w:r>
       </w:ins>
-      <w:del w:id="633" w:author="Valentine Herrmann" w:date="2019-11-14T21:07:00Z">
+      <w:del w:id="632" w:author="Valentine Herrmann" w:date="2019-11-14T21:07:00Z">
         <w:r>
           <w:delText>We</w:delText>
         </w:r>
@@ -8339,7 +8339,7 @@
           <w:delText xml:space="preserve"> </w:delText>
         </w:r>
       </w:del>
-      <w:ins w:id="634" w:author="Valentine Herrmann" w:date="2019-11-14T21:07:00Z">
+      <w:ins w:id="633" w:author="Valentine Herrmann" w:date="2019-11-14T21:07:00Z">
         <w:r>
           <w:t>The results</w:t>
         </w:r>
@@ -8348,17 +8348,17 @@
         </w:r>
       </w:ins>
       <w:proofErr w:type="spellStart"/>
-      <w:ins w:id="635" w:author="Norm Bourg" w:date="2019-11-16T11:50:00Z">
+      <w:ins w:id="634" w:author="Norm Bourg" w:date="2019-11-16T11:50:00Z">
         <w:r>
           <w:t>reject</w:t>
         </w:r>
       </w:ins>
-      <w:ins w:id="636" w:author="Anon" w:date="2019-11-15T11:41:00Z">
+      <w:ins w:id="635" w:author="Anon" w:date="2019-11-15T11:41:00Z">
         <w:r>
           <w:t>ed</w:t>
         </w:r>
       </w:ins>
-      <w:ins w:id="637" w:author="Albus Severus" w:date="2019-11-16T11:50:00Z">
+      <w:ins w:id="636" w:author="Albus Severus" w:date="2019-11-16T11:50:00Z">
         <w:r>
           <w:t>reject</w:t>
         </w:r>
@@ -8367,43 +8367,43 @@
       <w:r>
         <w:t xml:space="preserve"> </w:t>
       </w:r>
+      <w:del w:id="637" w:author="McShea, William J." w:date="2019-11-14T10:56:00Z">
+        <w:r>
+          <w:delText xml:space="preserve">the </w:delText>
+        </w:r>
+      </w:del>
+      <w:r>
+        <w:t xml:space="preserve">hypothesis </w:t>
+      </w:r>
       <w:del w:id="638" w:author="McShea, William J." w:date="2019-11-14T10:56:00Z">
         <w:r>
-          <w:delText xml:space="preserve">the </w:delText>
+          <w:delText>(</w:delText>
         </w:r>
       </w:del>
       <w:r>
-        <w:t xml:space="preserve">hypothesis </w:t>
+        <w:rPr>
+          <w:i/>
+        </w:rPr>
+        <w:t>H3.1</w:t>
       </w:r>
       <w:del w:id="639" w:author="McShea, William J." w:date="2019-11-14T10:56:00Z">
         <w:r>
-          <w:delText>(</w:delText>
+          <w:delText>)</w:delText>
         </w:r>
       </w:del>
       <w:r>
-        <w:rPr>
-          <w:i/>
-        </w:rPr>
-        <w:t>H3.1</w:t>
-      </w:r>
-      <w:del w:id="640" w:author="McShea, William J." w:date="2019-11-14T10:56:00Z">
-        <w:r>
-          <w:delText>)</w:delText>
-        </w:r>
-      </w:del>
-      <w:r>
         <w:t xml:space="preserve"> that overall community responses varied across droughts. Within the context of mixed effects models, there were no significant </w:t>
       </w:r>
-      <w:commentRangeStart w:id="641"/>
+      <w:commentRangeStart w:id="640"/>
       <w:r>
         <w:t>differences</w:t>
       </w:r>
-      <w:commentRangeEnd w:id="641"/>
-      <w:r>
-        <w:rPr>
-          <w:rStyle w:val="CommentReference"/>
-        </w:rPr>
-        <w:commentReference w:id="641"/>
+      <w:commentRangeEnd w:id="640"/>
+      <w:r>
+        <w:rPr>
+          <w:rStyle w:val="CommentReference"/>
+        </w:rPr>
+        <w:commentReference w:id="640"/>
       </w:r>
       <w:r>
         <w:t xml:space="preserve"> in </w:t>
@@ -8419,7 +8419,7 @@
       <w:r>
         <w:t xml:space="preserve"> across drought years (Table 4</w:t>
       </w:r>
-      <w:del w:id="642" w:author="Valentine Herrmann" w:date="2019-11-14T20:58:00Z">
+      <w:del w:id="641" w:author="Valentine Herrmann" w:date="2019-11-14T20:58:00Z">
         <w:r>
           <w:delText xml:space="preserve">). This is consistent with the observation that the distribution of </w:delText>
         </w:r>
@@ -8435,7 +8435,7 @@
           <w:delText xml:space="preserve"> values was similar across droughts (</w:delText>
         </w:r>
       </w:del>
-      <w:ins w:id="643" w:author="Valentine Herrmann" w:date="2019-11-14T20:58:00Z">
+      <w:ins w:id="642" w:author="Valentine Herrmann" w:date="2019-11-14T20:58:00Z">
         <w:r>
           <w:t xml:space="preserve">; </w:t>
         </w:r>
@@ -8448,22 +8448,22 @@
       <w:pPr>
         <w:pStyle w:val="BodyText"/>
       </w:pPr>
-      <w:ins w:id="644" w:author="McShea, William J." w:date="2019-11-14T10:57:00Z">
+      <w:ins w:id="643" w:author="McShea, William J." w:date="2019-11-14T10:57:00Z">
         <w:r>
           <w:t xml:space="preserve">Our findings give </w:t>
         </w:r>
       </w:ins>
-      <w:ins w:id="645" w:author="McShea, William J." w:date="2019-11-14T10:58:00Z">
+      <w:ins w:id="644" w:author="McShea, William J." w:date="2019-11-14T10:58:00Z">
         <w:r>
           <w:t>marginal</w:t>
         </w:r>
       </w:ins>
-      <w:ins w:id="646" w:author="McShea, William J." w:date="2019-11-14T10:57:00Z">
+      <w:ins w:id="645" w:author="McShea, William J." w:date="2019-11-14T10:57:00Z">
         <w:r>
           <w:t xml:space="preserve"> </w:t>
         </w:r>
       </w:ins>
-      <w:del w:id="647" w:author="Valentine Herrmann" w:date="2019-11-14T21:07:00Z">
+      <w:del w:id="646" w:author="Valentine Herrmann" w:date="2019-11-14T21:07:00Z">
         <w:r>
           <w:delText>We</w:delText>
         </w:r>
@@ -8471,7 +8471,7 @@
           <w:delText xml:space="preserve"> </w:delText>
         </w:r>
       </w:del>
-      <w:ins w:id="648" w:author="Anon" w:date="2019-11-15T11:52:00Z">
+      <w:ins w:id="647" w:author="Anon" w:date="2019-11-15T11:52:00Z">
         <w:r>
           <w:t xml:space="preserve">found limited support </w:t>
         </w:r>
@@ -8480,12 +8480,12 @@
           <w:t>for</w:t>
         </w:r>
       </w:ins>
-      <w:ins w:id="649" w:author="McShea, William J." w:date="2019-11-14T10:57:00Z">
+      <w:ins w:id="648" w:author="McShea, William J." w:date="2019-11-14T10:57:00Z">
         <w:r>
           <w:t>support</w:t>
         </w:r>
       </w:ins>
-      <w:ins w:id="650" w:author="Valentine Herrmann" w:date="2019-11-14T21:07:00Z">
+      <w:ins w:id="649" w:author="Valentine Herrmann" w:date="2019-11-14T21:07:00Z">
         <w:r>
           <w:t>The</w:t>
         </w:r>
@@ -8497,70 +8497,70 @@
           <w:t xml:space="preserve"> </w:t>
         </w:r>
       </w:ins>
-      <w:del w:id="651" w:author="McShea, William J." w:date="2019-11-14T10:57:00Z">
+      <w:del w:id="650" w:author="McShea, William J." w:date="2019-11-14T10:57:00Z">
         <w:r>
           <w:delText>mostly reject</w:delText>
         </w:r>
       </w:del>
-      <w:del w:id="652" w:author="McShea, William J." w:date="2019-11-14T10:58:00Z">
+      <w:del w:id="651" w:author="McShea, William J." w:date="2019-11-14T10:58:00Z">
         <w:r>
           <w:delText xml:space="preserve"> the </w:delText>
         </w:r>
       </w:del>
       <w:proofErr w:type="spellStart"/>
-      <w:ins w:id="653" w:author="Nobby" w:date="2019-11-16T11:51:00Z">
+      <w:ins w:id="652" w:author="Nobby" w:date="2019-11-16T11:51:00Z">
         <w:r>
           <w:t>hyopthesis</w:t>
         </w:r>
       </w:ins>
-      <w:ins w:id="654" w:author="Norm Bourg" w:date="2019-11-16T11:50:00Z">
+      <w:ins w:id="653" w:author="Norm Bourg" w:date="2019-11-16T11:50:00Z">
         <w:r>
           <w:t>hy</w:t>
         </w:r>
       </w:ins>
-      <w:del w:id="655" w:author="Anon" w:date="2019-11-15T11:53:00Z">
+      <w:del w:id="654" w:author="Anon" w:date="2019-11-15T11:53:00Z">
         <w:r>
           <w:delText>op</w:delText>
         </w:r>
       </w:del>
-      <w:ins w:id="656" w:author="Anon" w:date="2019-11-15T11:53:00Z">
+      <w:ins w:id="655" w:author="Anon" w:date="2019-11-15T11:53:00Z">
         <w:r>
           <w:t>po</w:t>
         </w:r>
       </w:ins>
-      <w:ins w:id="657" w:author="Norm Bourg" w:date="2019-11-16T11:50:00Z">
+      <w:ins w:id="656" w:author="Norm Bourg" w:date="2019-11-16T11:50:00Z">
         <w:r>
           <w:t>thesis</w:t>
         </w:r>
       </w:ins>
       <w:proofErr w:type="spellEnd"/>
-      <w:ins w:id="658" w:author="McShea, William J." w:date="2019-11-14T10:58:00Z">
+      <w:ins w:id="657" w:author="McShea, William J." w:date="2019-11-14T10:58:00Z">
         <w:r>
           <w:t xml:space="preserve"> for </w:t>
         </w:r>
       </w:ins>
       <w:proofErr w:type="spellStart"/>
-      <w:ins w:id="659" w:author="McShea, William J." w:date="2019-11-16T11:45:00Z">
+      <w:ins w:id="658" w:author="McShea, William J." w:date="2019-11-16T11:45:00Z">
         <w:r>
           <w:t>hy</w:t>
         </w:r>
       </w:ins>
-      <w:ins w:id="660" w:author="McShea, William J." w:date="2019-11-14T10:57:00Z">
+      <w:ins w:id="659" w:author="McShea, William J." w:date="2019-11-14T10:57:00Z">
         <w:r>
           <w:t>po</w:t>
         </w:r>
       </w:ins>
-      <w:del w:id="661" w:author="McShea, William J." w:date="2019-11-14T10:57:00Z">
+      <w:del w:id="660" w:author="McShea, William J." w:date="2019-11-14T10:57:00Z">
         <w:r>
           <w:delText>op</w:delText>
         </w:r>
       </w:del>
-      <w:ins w:id="662" w:author="McShea, William J." w:date="2019-11-16T11:45:00Z">
+      <w:ins w:id="661" w:author="McShea, William J." w:date="2019-11-16T11:45:00Z">
         <w:r>
           <w:t>thesis</w:t>
         </w:r>
       </w:ins>
-      <w:ins w:id="663" w:author="Albus Severus" w:date="2019-11-16T11:45:00Z">
+      <w:ins w:id="662" w:author="Albus Severus" w:date="2019-11-16T11:45:00Z">
         <w:r>
           <w:t>hyopthesis</w:t>
         </w:r>
@@ -8569,41 +8569,41 @@
       <w:r>
         <w:t xml:space="preserve"> </w:t>
       </w:r>
+      <w:del w:id="663" w:author="McShea, William J." w:date="2019-11-14T10:57:00Z">
+        <w:r>
+          <w:delText>(</w:delText>
+        </w:r>
+      </w:del>
+      <w:r>
+        <w:rPr>
+          <w:i/>
+        </w:rPr>
+        <w:t>H3.2</w:t>
+      </w:r>
       <w:del w:id="664" w:author="McShea, William J." w:date="2019-11-14T10:57:00Z">
         <w:r>
-          <w:delText>(</w:delText>
+          <w:delText>)</w:delText>
         </w:r>
       </w:del>
       <w:r>
-        <w:rPr>
-          <w:i/>
-        </w:rPr>
-        <w:t>H3.2</w:t>
-      </w:r>
-      <w:del w:id="665" w:author="McShea, William J." w:date="2019-11-14T10:57:00Z">
-        <w:r>
-          <w:delText>)</w:delText>
-        </w:r>
-      </w:del>
-      <w:r>
         <w:t xml:space="preserve"> that directions of responses varied across droughts. In the majority of cases, response directions were consistent across droughts in both univariate and multivariate models (Tables 1,4,5). However, there were a few exceptions</w:t>
       </w:r>
-      <w:ins w:id="666" w:author="Anon" w:date="2019-11-15T11:54:00Z">
+      <w:ins w:id="665" w:author="Anon" w:date="2019-11-15T11:54:00Z">
         <w:r>
           <w:t xml:space="preserve"> </w:t>
         </w:r>
       </w:ins>
-      <w:ins w:id="667" w:author="Norm Bourg" w:date="2019-11-16T11:50:00Z">
+      <w:ins w:id="666" w:author="Norm Bourg" w:date="2019-11-16T11:50:00Z">
         <w:r>
           <w:t>–</w:t>
         </w:r>
       </w:ins>
-      <w:ins w:id="668" w:author="Anon" w:date="2019-11-15T11:54:00Z">
+      <w:ins w:id="667" w:author="Anon" w:date="2019-11-15T11:54:00Z">
         <w:r>
           <w:t xml:space="preserve"> </w:t>
         </w:r>
       </w:ins>
-      <w:ins w:id="669" w:author="Albus Severus" w:date="2019-11-16T11:50:00Z">
+      <w:ins w:id="668" w:author="Albus Severus" w:date="2019-11-16T11:50:00Z">
         <w:r>
           <w:t>–</w:t>
         </w:r>
@@ -8669,7 +8669,7 @@
       <w:r>
         <w:t xml:space="preserve"> in one multivariate model for the 1999 drought (Tables 4, 5). These differences may </w:t>
       </w:r>
-      <w:del w:id="670" w:author="McShea, William J." w:date="2019-11-14T10:58:00Z">
+      <w:del w:id="669" w:author="McShea, William J." w:date="2019-11-14T10:58:00Z">
         <w:r>
           <w:delText xml:space="preserve">very well </w:delText>
         </w:r>
@@ -8677,16 +8677,16 @@
       <w:r>
         <w:t xml:space="preserve">be </w:t>
       </w:r>
-      <w:commentRangeStart w:id="671"/>
+      <w:commentRangeStart w:id="670"/>
       <w:r>
         <w:t>random</w:t>
       </w:r>
-      <w:commentRangeEnd w:id="671"/>
-      <w:r>
-        <w:rPr>
-          <w:rStyle w:val="CommentReference"/>
-        </w:rPr>
-        <w:commentReference w:id="671"/>
+      <w:commentRangeEnd w:id="670"/>
+      <w:r>
+        <w:rPr>
+          <w:rStyle w:val="CommentReference"/>
+        </w:rPr>
+        <w:commentReference w:id="670"/>
       </w:r>
       <w:r>
         <w:t xml:space="preserve">, as opposed to statistically meaningful. Among the univariate models, there was no instance where predictor variables </w:t>
@@ -8765,52 +8765,52 @@
       <w:r>
         <w:t xml:space="preserve"> only appeared with a positive coefficient in the </w:t>
       </w:r>
-      <w:commentRangeStart w:id="672"/>
+      <w:commentRangeStart w:id="671"/>
       <w:r>
         <w:t xml:space="preserve">weakest </w:t>
       </w:r>
-      <w:commentRangeEnd w:id="672"/>
-      <w:r>
-        <w:rPr>
-          <w:rStyle w:val="CommentReference"/>
-        </w:rPr>
-        <w:commentReference w:id="672"/>
+      <w:commentRangeEnd w:id="671"/>
+      <w:r>
+        <w:rPr>
+          <w:rStyle w:val="CommentReference"/>
+        </w:rPr>
+        <w:commentReference w:id="671"/>
       </w:r>
       <w:r>
         <w:t xml:space="preserve">of six models for the 1999 drought (contrasting with a negative coefficient in the univariate model; Table 4). </w:t>
       </w:r>
-      <w:ins w:id="673" w:author="McShea, William J." w:date="2019-11-14T10:59:00Z">
+      <w:ins w:id="672" w:author="McShea, William J." w:date="2019-11-14T10:59:00Z">
         <w:r>
           <w:t>It is probable</w:t>
         </w:r>
       </w:ins>
-      <w:ins w:id="674" w:author="McShea, William J." w:date="2019-11-14T11:00:00Z">
+      <w:ins w:id="673" w:author="McShea, William J." w:date="2019-11-14T11:00:00Z">
         <w:r>
           <w:t xml:space="preserve"> </w:t>
         </w:r>
       </w:ins>
-      <w:commentRangeStart w:id="675"/>
-      <w:del w:id="676" w:author="erikab" w:date="2019-11-14T12:02:00Z">
+      <w:commentRangeStart w:id="674"/>
+      <w:del w:id="675" w:author="erikab" w:date="2019-11-14T12:02:00Z">
         <w:r>
           <w:delText xml:space="preserve">The </w:delText>
         </w:r>
       </w:del>
-      <w:ins w:id="677" w:author="erikab" w:date="2019-11-14T12:02:00Z">
+      <w:ins w:id="676" w:author="erikab" w:date="2019-11-14T12:02:00Z">
         <w:r>
           <w:t xml:space="preserve">This </w:t>
         </w:r>
       </w:ins>
-      <w:del w:id="678" w:author="McShea, William J." w:date="2019-11-14T10:59:00Z">
+      <w:del w:id="677" w:author="McShea, William J." w:date="2019-11-14T10:59:00Z">
         <w:r>
           <w:delText xml:space="preserve">difference </w:delText>
         </w:r>
       </w:del>
-      <w:del w:id="679" w:author="erikab" w:date="2019-11-14T12:02:00Z">
+      <w:del w:id="678" w:author="erikab" w:date="2019-11-14T12:02:00Z">
         <w:r>
           <w:delText>most</w:delText>
         </w:r>
       </w:del>
-      <w:ins w:id="680" w:author="Anon" w:date="2019-11-15T11:57:00Z">
+      <w:ins w:id="679" w:author="Anon" w:date="2019-11-15T11:57:00Z">
         <w:r>
           <w:t xml:space="preserve">It </w:t>
         </w:r>
@@ -8819,7 +8819,7 @@
           <w:t>is</w:t>
         </w:r>
       </w:ins>
-      <w:del w:id="681" w:author="erikab" w:date="2019-11-14T12:02:00Z">
+      <w:del w:id="680" w:author="erikab" w:date="2019-11-14T12:02:00Z">
         <w:r>
           <w:delText xml:space="preserve"> likely to be real is</w:delText>
         </w:r>
@@ -8827,7 +8827,7 @@
           <w:delText xml:space="preserve"> </w:delText>
         </w:r>
       </w:del>
-      <w:ins w:id="682" w:author="erikab" w:date="2019-11-14T12:02:00Z">
+      <w:ins w:id="681" w:author="erikab" w:date="2019-11-14T12:02:00Z">
         <w:r>
           <w:t>suggest</w:t>
         </w:r>
@@ -8861,12 +8861,12 @@
       <w:r>
         <w:t xml:space="preserve"> was not a signficant predictor on its own for the 1977 drought.</w:t>
       </w:r>
-      <w:commentRangeEnd w:id="675"/>
-      <w:r>
-        <w:rPr>
-          <w:rStyle w:val="CommentReference"/>
-        </w:rPr>
-        <w:commentReference w:id="675"/>
+      <w:commentRangeEnd w:id="674"/>
+      <w:r>
+        <w:rPr>
+          <w:rStyle w:val="CommentReference"/>
+        </w:rPr>
+        <w:commentReference w:id="674"/>
       </w:r>
     </w:p>
     <w:p>
@@ -8874,17 +8874,17 @@
         <w:pStyle w:val="BodyText"/>
       </w:pPr>
       <w:proofErr w:type="spellStart"/>
-      <w:ins w:id="683" w:author="Nobby" w:date="2019-11-16T11:51:00Z">
+      <w:ins w:id="682" w:author="Nobby" w:date="2019-11-16T11:51:00Z">
         <w:r>
           <w:t>We</w:t>
         </w:r>
       </w:ins>
-      <w:del w:id="684" w:author="Anon" w:date="2019-11-15T11:58:00Z">
+      <w:del w:id="683" w:author="Anon" w:date="2019-11-15T11:58:00Z">
         <w:r>
           <w:delText>We</w:delText>
         </w:r>
       </w:del>
-      <w:ins w:id="685" w:author="Anon" w:date="2019-11-15T11:58:00Z">
+      <w:ins w:id="684" w:author="Anon" w:date="2019-11-15T11:58:00Z">
         <w:r>
           <w:t>Our</w:t>
         </w:r>
@@ -8893,7 +8893,7 @@
           <w:t xml:space="preserve"> findings</w:t>
         </w:r>
       </w:ins>
-      <w:ins w:id="686" w:author="Norm Bourg" w:date="2019-11-16T11:50:00Z">
+      <w:ins w:id="685" w:author="Norm Bourg" w:date="2019-11-16T11:50:00Z">
         <w:r>
           <w:t xml:space="preserve"> </w:t>
         </w:r>
@@ -8902,13 +8902,13 @@
           <w:t>support</w:t>
         </w:r>
       </w:ins>
-      <w:ins w:id="687" w:author="Anon" w:date="2019-11-15T11:59:00Z">
+      <w:ins w:id="686" w:author="Anon" w:date="2019-11-15T11:59:00Z">
         <w:r>
           <w:t>ed</w:t>
         </w:r>
       </w:ins>
-      <w:commentRangeStart w:id="688"/>
-      <w:del w:id="689" w:author="Valentine Herrmann" w:date="2019-11-14T21:07:00Z">
+      <w:commentRangeStart w:id="687"/>
+      <w:del w:id="688" w:author="Valentine Herrmann" w:date="2019-11-14T21:07:00Z">
         <w:r>
           <w:delText>We</w:delText>
         </w:r>
@@ -8916,7 +8916,7 @@
           <w:delText xml:space="preserve"> </w:delText>
         </w:r>
       </w:del>
-      <w:ins w:id="690" w:author="Valentine Herrmann" w:date="2019-11-14T21:07:00Z">
+      <w:ins w:id="689" w:author="Valentine Herrmann" w:date="2019-11-14T21:07:00Z">
         <w:r>
           <w:t>The</w:t>
         </w:r>
@@ -8928,7 +8928,7 @@
           <w:t xml:space="preserve"> </w:t>
         </w:r>
       </w:ins>
-      <w:ins w:id="691" w:author="Albus Severus" w:date="2019-11-16T11:50:00Z">
+      <w:ins w:id="690" w:author="Albus Severus" w:date="2019-11-16T11:50:00Z">
         <w:r>
           <w:t>support</w:t>
         </w:r>
@@ -8936,18 +8936,18 @@
       <w:r>
         <w:t xml:space="preserve"> the hypothesis </w:t>
       </w:r>
+      <w:del w:id="691" w:author="McShea, William J." w:date="2019-11-14T11:00:00Z">
+        <w:r>
+          <w:delText>(</w:delText>
+        </w:r>
+      </w:del>
+      <w:r>
+        <w:rPr>
+          <w:i/>
+        </w:rPr>
+        <w:t>H3.3</w:t>
+      </w:r>
       <w:del w:id="692" w:author="McShea, William J." w:date="2019-11-14T11:00:00Z">
-        <w:r>
-          <w:delText>(</w:delText>
-        </w:r>
-      </w:del>
-      <w:r>
-        <w:rPr>
-          <w:i/>
-        </w:rPr>
-        <w:t>H3.3</w:t>
-      </w:r>
-      <w:del w:id="693" w:author="McShea, William J." w:date="2019-11-14T11:00:00Z">
         <w:r>
           <w:delText>)</w:delText>
         </w:r>
@@ -9035,20 +9035,20 @@
       <w:r>
         <w:t xml:space="preserve"> among ring-porous trees) was strongest in 1999 (Tables 4,5).</w:t>
       </w:r>
-      <w:commentRangeEnd w:id="688"/>
-      <w:r>
-        <w:rPr>
-          <w:rStyle w:val="CommentReference"/>
-        </w:rPr>
-        <w:commentReference w:id="688"/>
+      <w:commentRangeEnd w:id="687"/>
+      <w:r>
+        <w:rPr>
+          <w:rStyle w:val="CommentReference"/>
+        </w:rPr>
+        <w:commentReference w:id="687"/>
       </w:r>
     </w:p>
     <w:p>
       <w:pPr>
         <w:pStyle w:val="Heading3"/>
       </w:pPr>
-      <w:bookmarkStart w:id="694" w:name="discussion"/>
-      <w:bookmarkEnd w:id="694"/>
+      <w:bookmarkStart w:id="693" w:name="discussion"/>
+      <w:bookmarkEnd w:id="693"/>
       <w:r>
         <w:t>Discussion</w:t>
       </w:r>
@@ -9060,16 +9060,16 @@
       <w:r>
         <w:t xml:space="preserve">Our results reveal how tree size, </w:t>
       </w:r>
-      <w:commentRangeStart w:id="695"/>
+      <w:commentRangeStart w:id="694"/>
       <w:r>
         <w:t>microhabitat</w:t>
       </w:r>
-      <w:commentRangeEnd w:id="695"/>
-      <w:r>
-        <w:rPr>
-          <w:rStyle w:val="CommentReference"/>
-        </w:rPr>
-        <w:commentReference w:id="695"/>
+      <w:commentRangeEnd w:id="694"/>
+      <w:r>
+        <w:rPr>
+          <w:rStyle w:val="CommentReference"/>
+        </w:rPr>
+        <w:commentReference w:id="694"/>
       </w:r>
       <w:r>
         <w:t xml:space="preserve">, and hydraulic traits shaped tree growth responses across three droughts in a temperate deciduous forest (Table 1). The </w:t>
@@ -9082,59 +9082,59 @@
       <w:r>
         <w:t xml:space="preserve"> for larger trees to </w:t>
       </w:r>
-      <w:ins w:id="696" w:author="McShea, William J." w:date="2019-11-14T11:41:00Z">
+      <w:ins w:id="695" w:author="McShea, William J." w:date="2019-11-14T11:41:00Z">
         <w:r>
           <w:t>experi</w:t>
         </w:r>
       </w:ins>
-      <w:ins w:id="697" w:author="McShea, William J." w:date="2019-11-14T11:42:00Z">
+      <w:ins w:id="696" w:author="McShea, William J." w:date="2019-11-14T11:42:00Z">
         <w:r>
           <w:t>e</w:t>
         </w:r>
       </w:ins>
-      <w:ins w:id="698" w:author="McShea, William J." w:date="2019-11-14T11:41:00Z">
+      <w:ins w:id="697" w:author="McShea, William J." w:date="2019-11-14T11:41:00Z">
         <w:r>
           <w:t>n</w:t>
         </w:r>
       </w:ins>
-      <w:ins w:id="699" w:author="McShea, William J." w:date="2019-11-14T11:42:00Z">
+      <w:ins w:id="698" w:author="McShea, William J." w:date="2019-11-14T11:42:00Z">
         <w:r>
           <w:t>c</w:t>
         </w:r>
       </w:ins>
-      <w:ins w:id="700" w:author="McShea, William J." w:date="2019-11-14T11:41:00Z">
+      <w:ins w:id="699" w:author="McShea, William J." w:date="2019-11-14T11:41:00Z">
         <w:r>
           <w:t>e higher mortality rates</w:t>
         </w:r>
       </w:ins>
-      <w:del w:id="701" w:author="McShea, William J." w:date="2019-11-14T11:41:00Z">
+      <w:del w:id="700" w:author="McShea, William J." w:date="2019-11-14T11:41:00Z">
         <w:r>
           <w:delText xml:space="preserve">suffer </w:delText>
         </w:r>
       </w:del>
-      <w:del w:id="702" w:author="McShea, William J." w:date="2019-11-14T11:42:00Z">
+      <w:del w:id="701" w:author="McShea, William J." w:date="2019-11-14T11:42:00Z">
         <w:r>
           <w:delText>more</w:delText>
         </w:r>
       </w:del>
-      <w:ins w:id="703" w:author="McShea, William J." w:date="2019-11-14T11:42:00Z">
+      <w:ins w:id="702" w:author="McShea, William J." w:date="2019-11-14T11:42:00Z">
         <w:r>
           <w:t xml:space="preserve"> </w:t>
         </w:r>
       </w:ins>
-      <w:commentRangeStart w:id="704"/>
-      <w:del w:id="705" w:author="erikab" w:date="2019-11-14T12:11:00Z">
+      <w:commentRangeStart w:id="703"/>
+      <w:del w:id="704" w:author="erikab" w:date="2019-11-14T12:11:00Z">
         <w:r>
           <w:delText>suffer</w:delText>
         </w:r>
       </w:del>
-      <w:commentRangeEnd w:id="704"/>
-      <w:ins w:id="706" w:author="Norm Bourg" w:date="2019-11-16T11:50:00Z">
+      <w:commentRangeEnd w:id="703"/>
+      <w:ins w:id="705" w:author="Norm Bourg" w:date="2019-11-16T11:50:00Z">
         <w:r>
           <w:rPr>
             <w:rStyle w:val="CommentReference"/>
           </w:rPr>
-          <w:commentReference w:id="704"/>
+          <w:commentReference w:id="703"/>
         </w:r>
         <w:r>
           <w:t xml:space="preserve"> </w:t>
@@ -9144,12 +9144,12 @@
           <w:t>more</w:t>
         </w:r>
       </w:ins>
-      <w:del w:id="707" w:author="erikab" w:date="2019-11-14T12:11:00Z">
+      <w:del w:id="706" w:author="erikab" w:date="2019-11-14T12:11:00Z">
         <w:r>
           <w:delText xml:space="preserve"> </w:delText>
         </w:r>
       </w:del>
-      <w:ins w:id="708" w:author="erikab" w:date="2019-11-14T12:12:00Z">
+      <w:ins w:id="707" w:author="erikab" w:date="2019-11-14T12:12:00Z">
         <w:r>
           <w:t>disproportionally</w:t>
         </w:r>
@@ -9158,24 +9158,24 @@
           <w:t xml:space="preserve"> </w:t>
         </w:r>
       </w:ins>
-      <w:ins w:id="709" w:author="erikab" w:date="2019-11-14T12:11:00Z">
+      <w:ins w:id="708" w:author="erikab" w:date="2019-11-14T12:11:00Z">
         <w:r>
           <w:t xml:space="preserve">reduce growth during </w:t>
         </w:r>
       </w:ins>
       <w:proofErr w:type="spellStart"/>
-      <w:ins w:id="710" w:author="McShea, William J." w:date="2019-11-14T11:42:00Z">
+      <w:ins w:id="709" w:author="McShea, William J." w:date="2019-11-14T11:42:00Z">
         <w:r>
           <w:t>droughts</w:t>
         </w:r>
       </w:ins>
-      <w:ins w:id="711" w:author="erikab" w:date="2019-11-14T12:11:00Z">
+      <w:ins w:id="710" w:author="erikab" w:date="2019-11-14T12:11:00Z">
         <w:r>
           <w:t>drought</w:t>
         </w:r>
       </w:ins>
       <w:proofErr w:type="spellEnd"/>
-      <w:del w:id="712" w:author="erikab" w:date="2019-11-14T12:12:00Z">
+      <w:del w:id="711" w:author="erikab" w:date="2019-11-14T12:12:00Z">
         <w:r>
           <w:delText>more</w:delText>
         </w:r>
@@ -9187,12 +9187,12 @@
       <w:r>
         <w:t>here</w:t>
       </w:r>
-      <w:ins w:id="713" w:author="McShea, William J." w:date="2019-11-14T11:42:00Z">
+      <w:ins w:id="712" w:author="McShea, William J." w:date="2019-11-14T11:42:00Z">
         <w:r>
           <w:t xml:space="preserve">, </w:t>
         </w:r>
       </w:ins>
-      <w:ins w:id="714" w:author="McShea, William J." w:date="2019-11-16T11:45:00Z">
+      <w:ins w:id="713" w:author="McShea, William J." w:date="2019-11-16T11:45:00Z">
         <w:r>
           <w:t xml:space="preserve"> as</w:t>
         </w:r>
@@ -9201,7 +9201,7 @@
           <w:t xml:space="preserve"> </w:t>
         </w:r>
       </w:ins>
-      <w:ins w:id="715" w:author="McShea, William J." w:date="2019-11-14T11:42:00Z">
+      <w:ins w:id="714" w:author="McShea, William J." w:date="2019-11-14T11:42:00Z">
         <w:r>
           <w:t>well</w:t>
         </w:r>
@@ -9212,35 +9212,51 @@
       <w:r>
         <w:t xml:space="preserve">in forests around the world [@bennett_larger_2015], was driven primarily by </w:t>
       </w:r>
+      <w:commentRangeStart w:id="715"/>
+      <w:r>
+        <w:t xml:space="preserve">their </w:t>
+      </w:r>
       <w:commentRangeStart w:id="716"/>
       <w:r>
-        <w:t xml:space="preserve">their </w:t>
+        <w:t>height</w:t>
+      </w:r>
+      <w:commentRangeEnd w:id="715"/>
+      <w:commentRangeEnd w:id="716"/>
+      <w:r>
+        <w:rPr>
+          <w:rStyle w:val="CommentReference"/>
+        </w:rPr>
+        <w:commentReference w:id="715"/>
+      </w:r>
+      <w:r>
+        <w:rPr>
+          <w:rStyle w:val="CommentReference"/>
+        </w:rPr>
+        <w:commentReference w:id="716"/>
+      </w:r>
+      <w:r>
+        <w:t xml:space="preserve">. There was a marginal additional effect of crown exposure, with the </w:t>
       </w:r>
       <w:commentRangeStart w:id="717"/>
       <w:r>
-        <w:t>height</w:t>
-      </w:r>
-      <w:commentRangeEnd w:id="716"/>
+        <w:t>most</w:t>
+      </w:r>
       <w:commentRangeEnd w:id="717"/>
       <w:r>
         <w:rPr>
           <w:rStyle w:val="CommentReference"/>
         </w:rPr>
-        <w:commentReference w:id="716"/>
-      </w:r>
-      <w:r>
-        <w:rPr>
-          <w:rStyle w:val="CommentReference"/>
-        </w:rPr>
         <w:commentReference w:id="717"/>
       </w:r>
       <w:r>
-        <w:t xml:space="preserve">. There was a marginal additional effect of crown exposure, with the </w:t>
+        <w:t xml:space="preserve"> exposed and the most suppressed trees </w:t>
       </w:r>
       <w:commentRangeStart w:id="718"/>
-      <w:r>
-        <w:t>most</w:t>
-      </w:r>
+      <w:del w:id="719" w:author="erikab" w:date="2019-11-14T12:13:00Z">
+        <w:r>
+          <w:delText>suffering</w:delText>
+        </w:r>
+      </w:del>
       <w:commentRangeEnd w:id="718"/>
       <w:r>
         <w:rPr>
@@ -9248,198 +9264,196 @@
         </w:rPr>
         <w:commentReference w:id="718"/>
       </w:r>
-      <w:r>
-        <w:t xml:space="preserve"> exposed and the most suppressed trees </w:t>
-      </w:r>
-      <w:commentRangeStart w:id="719"/>
       <w:del w:id="720" w:author="erikab" w:date="2019-11-14T12:13:00Z">
         <w:r>
-          <w:delText>suffering</w:delText>
+          <w:delText xml:space="preserve"> most</w:delText>
         </w:r>
       </w:del>
-      <w:commentRangeEnd w:id="719"/>
-      <w:r>
-        <w:rPr>
-          <w:rStyle w:val="CommentReference"/>
-        </w:rPr>
-        <w:commentReference w:id="719"/>
-      </w:r>
-      <w:del w:id="721" w:author="erikab" w:date="2019-11-14T12:13:00Z">
-        <w:r>
-          <w:delText xml:space="preserve"> most</w:delText>
+      <w:ins w:id="721" w:author="Nobby" w:date="2019-11-16T11:51:00Z">
+        <w:r>
+          <w:t>–</w:t>
+        </w:r>
+      </w:ins>
+      <w:ins w:id="722" w:author="Anon" w:date="2019-11-15T12:02:00Z">
+        <w:r>
+          <w:t>,</w:t>
+        </w:r>
+      </w:ins>
+      <w:del w:id="723" w:author="Anon" w:date="2019-11-15T12:02:00Z">
+        <w:r>
+          <w:delText>–</w:delText>
         </w:r>
       </w:del>
-      <w:ins w:id="722" w:author="Nobby" w:date="2019-11-16T11:51:00Z">
+      <w:ins w:id="724" w:author="McShea, William J." w:date="2019-11-14T11:43:00Z">
+        <w:r>
+          <w:t xml:space="preserve"> experiencing the highes</w:t>
+        </w:r>
+      </w:ins>
+      <w:ins w:id="725" w:author="McShea, William J." w:date="2019-11-14T11:44:00Z">
+        <w:r>
+          <w:t xml:space="preserve">t </w:t>
+        </w:r>
+        <w:proofErr w:type="spellStart"/>
+        <w:r>
+          <w:t>mortaility</w:t>
+        </w:r>
+        <w:proofErr w:type="spellEnd"/>
+        <w:r>
+          <w:t xml:space="preserve"> rates</w:t>
+        </w:r>
+      </w:ins>
+      <w:ins w:id="726" w:author="McShea, William J." w:date="2019-11-16T11:45:00Z">
         <w:r>
           <w:t>–</w:t>
         </w:r>
       </w:ins>
-      <w:ins w:id="723" w:author="Anon" w:date="2019-11-15T12:02:00Z">
-        <w:r>
-          <w:t>,</w:t>
-        </w:r>
-      </w:ins>
-      <w:del w:id="724" w:author="Anon" w:date="2019-11-15T12:02:00Z">
+      <w:del w:id="727" w:author="erikab" w:date="2019-11-14T12:13:00Z">
         <w:r>
           <w:delText>–</w:delText>
         </w:r>
       </w:del>
-      <w:ins w:id="725" w:author="McShea, William J." w:date="2019-11-14T11:43:00Z">
-        <w:r>
-          <w:t xml:space="preserve"> experiencing the highes</w:t>
-        </w:r>
-      </w:ins>
-      <w:ins w:id="726" w:author="McShea, William J." w:date="2019-11-14T11:44:00Z">
-        <w:r>
-          <w:t xml:space="preserve">t </w:t>
-        </w:r>
-        <w:proofErr w:type="spellStart"/>
-        <w:r>
-          <w:t>mortaility</w:t>
-        </w:r>
-        <w:proofErr w:type="spellEnd"/>
-        <w:r>
-          <w:t xml:space="preserve"> rates</w:t>
-        </w:r>
-      </w:ins>
-      <w:ins w:id="727" w:author="McShea, William J." w:date="2019-11-16T11:45:00Z">
-        <w:r>
-          <w:t>–</w:t>
-        </w:r>
-      </w:ins>
-      <w:del w:id="728" w:author="erikab" w:date="2019-11-14T12:13:00Z">
-        <w:r>
-          <w:delText>–</w:delText>
+      <w:ins w:id="728" w:author="erikab" w:date="2019-11-14T12:13:00Z">
+        <w:r>
+          <w:t xml:space="preserve">being more affected, </w:t>
+        </w:r>
+      </w:ins>
+      <w:r>
+        <w:t xml:space="preserve">consistent with observations of both </w:t>
+      </w:r>
+      <w:del w:id="729" w:author="Alan Tepley" w:date="2019-11-11T18:30:00Z">
+        <w:r>
+          <w:delText>greater</w:delText>
+        </w:r>
+        <w:r>
+          <w:delText xml:space="preserve"> </w:delText>
         </w:r>
       </w:del>
-      <w:ins w:id="729" w:author="erikab" w:date="2019-11-14T12:13:00Z">
-        <w:r>
-          <w:t xml:space="preserve">being more affected, </w:t>
-        </w:r>
-      </w:ins>
-      <w:r>
-        <w:t xml:space="preserve">consistent with observations of both </w:t>
-      </w:r>
-      <w:del w:id="730" w:author="Alan Tepley" w:date="2019-11-11T18:30:00Z">
-        <w:r>
-          <w:delText>greater</w:delText>
-        </w:r>
-        <w:r>
-          <w:delText xml:space="preserve"> </w:delText>
+      <w:ins w:id="730" w:author="Alan Tepley" w:date="2019-11-11T18:30:00Z">
+        <w:r>
+          <w:t>high</w:t>
+        </w:r>
+        <w:r>
+          <w:t xml:space="preserve"> </w:t>
+        </w:r>
+      </w:ins>
+      <w:r>
+        <w:t xml:space="preserve">drought sensitivity of exposed trees (e.g., [@suarez_factors_2004]; [@scharnweber_confessions_2019]) </w:t>
+      </w:r>
+      <w:commentRangeStart w:id="731"/>
+      <w:r>
+        <w:t xml:space="preserve">and </w:t>
+      </w:r>
+      <w:del w:id="732" w:author="Alan Tepley" w:date="2019-11-11T18:30:00Z">
+        <w:r>
+          <w:delText xml:space="preserve">greater </w:delText>
         </w:r>
       </w:del>
-      <w:ins w:id="731" w:author="Alan Tepley" w:date="2019-11-11T18:30:00Z">
-        <w:r>
-          <w:t>high</w:t>
-        </w:r>
+      <w:ins w:id="733" w:author="Alan Tepley" w:date="2019-11-11T18:30:00Z">
+        <w:r>
+          <w:t xml:space="preserve">high </w:t>
+        </w:r>
+      </w:ins>
+      <w:commentRangeStart w:id="734"/>
+      <w:r>
+        <w:t xml:space="preserve">sensitivity </w:t>
+      </w:r>
+      <w:commentRangeEnd w:id="734"/>
+      <w:r>
+        <w:rPr>
+          <w:rStyle w:val="CommentReference"/>
+        </w:rPr>
+        <w:commentReference w:id="734"/>
+      </w:r>
+      <w:r>
+        <w:t xml:space="preserve">of suppressed and </w:t>
+      </w:r>
+      <w:commentRangeStart w:id="735"/>
+      <w:r>
+        <w:t>crowded individuals</w:t>
+      </w:r>
+      <w:commentRangeEnd w:id="731"/>
+      <w:ins w:id="736" w:author="Nobby" w:date="2019-11-16T11:51:00Z">
         <w:r>
           <w:t xml:space="preserve"> </w:t>
         </w:r>
       </w:ins>
-      <w:r>
-        <w:t xml:space="preserve">drought sensitivity of exposed trees (e.g., [@suarez_factors_2004]; [@scharnweber_confessions_2019]) </w:t>
-      </w:r>
-      <w:commentRangeStart w:id="732"/>
-      <w:r>
-        <w:t xml:space="preserve">and </w:t>
-      </w:r>
-      <w:del w:id="733" w:author="Alan Tepley" w:date="2019-11-11T18:30:00Z">
-        <w:r>
-          <w:delText xml:space="preserve">greater </w:delText>
+      <w:commentRangeEnd w:id="735"/>
+      <w:r>
+        <w:rPr>
+          <w:rStyle w:val="CommentReference"/>
+        </w:rPr>
+        <w:commentReference w:id="735"/>
+      </w:r>
+      <w:r>
+        <w:rPr>
+          <w:rStyle w:val="CommentReference"/>
+        </w:rPr>
+        <w:commentReference w:id="731"/>
+      </w:r>
+      <w:ins w:id="737" w:author="Albus Severus" w:date="2019-11-16T11:51:00Z">
+        <w:r>
+          <w:t xml:space="preserve"> </w:t>
+        </w:r>
+      </w:ins>
+      <w:r>
+        <w:t>(</w:t>
+      </w:r>
+      <w:r>
+        <w:rPr>
+          <w:b/>
+        </w:rPr>
+        <w:t>REFS</w:t>
+      </w:r>
+      <w:r>
+        <w:t xml:space="preserve">). There was no evidence that root water access increased </w:t>
+      </w:r>
+      <w:proofErr w:type="spellStart"/>
+      <w:ins w:id="738" w:author="Nobby" w:date="2019-11-16T11:51:00Z">
+        <w:r>
+          <w:t>drougth</w:t>
+        </w:r>
+      </w:ins>
+      <w:ins w:id="739" w:author="Norm Bourg" w:date="2019-11-16T11:50:00Z">
+        <w:r>
+          <w:t>droug</w:t>
+        </w:r>
+      </w:ins>
+      <w:ins w:id="740" w:author="Anon" w:date="2019-11-15T12:03:00Z">
+        <w:r>
+          <w:t>ht</w:t>
+        </w:r>
+      </w:ins>
+      <w:del w:id="741" w:author="Anon" w:date="2019-11-15T12:03:00Z">
+        <w:r>
+          <w:delText>th</w:delText>
         </w:r>
       </w:del>
-      <w:ins w:id="734" w:author="Alan Tepley" w:date="2019-11-11T18:30:00Z">
-        <w:r>
-          <w:t xml:space="preserve">high </w:t>
-        </w:r>
-      </w:ins>
-      <w:commentRangeStart w:id="735"/>
-      <w:r>
-        <w:t xml:space="preserve">sensitivity </w:t>
-      </w:r>
-      <w:commentRangeEnd w:id="735"/>
-      <w:r>
-        <w:rPr>
-          <w:rStyle w:val="CommentReference"/>
-        </w:rPr>
-        <w:commentReference w:id="735"/>
-      </w:r>
-      <w:r>
-        <w:t xml:space="preserve">of suppressed and </w:t>
-      </w:r>
-      <w:commentRangeStart w:id="736"/>
-      <w:r>
-        <w:t>crowded individuals</w:t>
-      </w:r>
-      <w:commentRangeEnd w:id="732"/>
-      <w:ins w:id="737" w:author="Nobby" w:date="2019-11-16T11:51:00Z">
-        <w:r>
-          <w:t xml:space="preserve"> </w:t>
-        </w:r>
-      </w:ins>
-      <w:commentRangeEnd w:id="736"/>
-      <w:r>
-        <w:rPr>
-          <w:rStyle w:val="CommentReference"/>
-        </w:rPr>
-        <w:commentReference w:id="736"/>
-      </w:r>
-      <w:r>
-        <w:rPr>
-          <w:rStyle w:val="CommentReference"/>
-        </w:rPr>
-        <w:commentReference w:id="732"/>
-      </w:r>
-      <w:ins w:id="738" w:author="Albus Severus" w:date="2019-11-16T11:51:00Z">
-        <w:r>
-          <w:t xml:space="preserve"> </w:t>
-        </w:r>
-      </w:ins>
-      <w:r>
-        <w:t>(</w:t>
-      </w:r>
-      <w:r>
-        <w:rPr>
-          <w:b/>
-        </w:rPr>
-        <w:t>REFS</w:t>
-      </w:r>
-      <w:r>
-        <w:t xml:space="preserve">). There was no evidence that root water access increased </w:t>
-      </w:r>
-      <w:proofErr w:type="spellStart"/>
-      <w:ins w:id="739" w:author="Nobby" w:date="2019-11-16T11:51:00Z">
+      <w:ins w:id="742" w:author="Albus Severus" w:date="2019-11-16T11:50:00Z">
         <w:r>
           <w:t>drougth</w:t>
         </w:r>
       </w:ins>
-      <w:ins w:id="740" w:author="Norm Bourg" w:date="2019-11-16T11:50:00Z">
-        <w:r>
-          <w:t>droug</w:t>
-        </w:r>
-      </w:ins>
-      <w:ins w:id="741" w:author="Anon" w:date="2019-11-15T12:03:00Z">
-        <w:r>
-          <w:t>ht</w:t>
-        </w:r>
-      </w:ins>
-      <w:del w:id="742" w:author="Anon" w:date="2019-11-15T12:03:00Z">
-        <w:r>
-          <w:delText>th</w:delText>
-        </w:r>
-      </w:del>
-      <w:ins w:id="743" w:author="Albus Severus" w:date="2019-11-16T11:50:00Z">
-        <w:r>
-          <w:t>drougth</w:t>
-        </w:r>
-      </w:ins>
       <w:proofErr w:type="spellEnd"/>
       <w:r>
         <w:t xml:space="preserve"> resistance; in contrast, trees in wetter topographic positions </w:t>
       </w:r>
+      <w:commentRangeStart w:id="743"/>
+      <w:r>
+        <w:t>suffered</w:t>
+      </w:r>
+      <w:commentRangeEnd w:id="743"/>
+      <w:r>
+        <w:rPr>
+          <w:rStyle w:val="CommentReference"/>
+        </w:rPr>
+        <w:commentReference w:id="743"/>
+      </w:r>
+      <w:r>
+        <w:t xml:space="preserve"> more (consistent with [@zuleta_drought-induced_2017]), </w:t>
+      </w:r>
       <w:commentRangeStart w:id="744"/>
       <w:r>
-        <w:t>suffered</w:t>
+        <w:t xml:space="preserve">and larger rooting volume </w:t>
       </w:r>
       <w:commentRangeEnd w:id="744"/>
       <w:r>
@@ -9449,11 +9463,11 @@
         <w:commentReference w:id="744"/>
       </w:r>
       <w:r>
-        <w:t xml:space="preserve"> more (consistent with [@zuleta_drought-induced_2017]), </w:t>
+        <w:t xml:space="preserve">provided no advantage in the drier microenvironments. The lower drought resistance of larger trees was not driven by any tendency </w:t>
       </w:r>
       <w:commentRangeStart w:id="745"/>
       <w:r>
-        <w:t xml:space="preserve">and larger rooting volume </w:t>
+        <w:t>for the canopy to be dominated by more drought-sensitive species</w:t>
       </w:r>
       <w:commentRangeEnd w:id="745"/>
       <w:r>
@@ -9461,20 +9475,6 @@
           <w:rStyle w:val="CommentReference"/>
         </w:rPr>
         <w:commentReference w:id="745"/>
-      </w:r>
-      <w:r>
-        <w:t xml:space="preserve">provided no advantage in the drier microenvironments. The lower drought resistance of larger trees was not driven by any tendency </w:t>
-      </w:r>
-      <w:commentRangeStart w:id="746"/>
-      <w:r>
-        <w:t>for the canopy to be dominated by more drought-sensitive species</w:t>
-      </w:r>
-      <w:commentRangeEnd w:id="746"/>
-      <w:r>
-        <w:rPr>
-          <w:rStyle w:val="CommentReference"/>
-        </w:rPr>
-        <w:commentReference w:id="746"/>
       </w:r>
       <w:r>
         <w:t xml:space="preserve">. Drought sensitivity was not consistently linked to species’ </w:t>
@@ -9571,12 +9571,12 @@
       <w:r>
         <w:t>) in the top overall model and the top models for two of the three individual droughts</w:t>
       </w:r>
-      <w:del w:id="747" w:author="McShea, William J." w:date="2019-11-14T11:44:00Z">
+      <w:del w:id="746" w:author="McShea, William J." w:date="2019-11-14T11:44:00Z">
         <w:r>
           <w:delText>, which is physiologicall</w:delText>
         </w:r>
       </w:del>
-      <w:del w:id="748" w:author="McShea, William J." w:date="2019-11-14T11:45:00Z">
+      <w:del w:id="747" w:author="McShea, William J." w:date="2019-11-14T11:45:00Z">
         <w:r>
           <w:delText>y logical</w:delText>
         </w:r>
@@ -9584,27 +9584,27 @@
       <w:r>
         <w:t xml:space="preserve"> ([@scoffoni_leaf_2014];[@bartlett_correlations_2016]; [@medeiros_extensive_2019</w:t>
       </w:r>
-      <w:ins w:id="749" w:author="McShea, William J." w:date="2019-11-16T11:45:00Z">
+      <w:ins w:id="748" w:author="McShea, William J." w:date="2019-11-16T11:45:00Z">
         <w:r>
           <w:t>])</w:t>
         </w:r>
       </w:ins>
-      <w:ins w:id="750" w:author="McShea, William J." w:date="2019-11-14T11:45:00Z">
+      <w:ins w:id="749" w:author="McShea, William J." w:date="2019-11-14T11:45:00Z">
         <w:r>
           <w:t xml:space="preserve">. This is </w:t>
         </w:r>
       </w:ins>
-      <w:ins w:id="751" w:author="Albus Severus" w:date="2019-11-16T11:45:00Z">
+      <w:ins w:id="750" w:author="Albus Severus" w:date="2019-11-16T11:45:00Z">
         <w:r>
           <w:t>])</w:t>
         </w:r>
       </w:ins>
-      <w:del w:id="752" w:author="McShea, William J." w:date="2019-11-14T11:45:00Z">
+      <w:del w:id="751" w:author="McShea, William J." w:date="2019-11-14T11:45:00Z">
         <w:r>
           <w:delText xml:space="preserve"> but scientifically</w:delText>
         </w:r>
       </w:del>
-      <w:ins w:id="753" w:author="McShea, William J." w:date="2019-11-14T11:45:00Z">
+      <w:ins w:id="752" w:author="McShea, William J." w:date="2019-11-14T11:45:00Z">
         <w:r>
           <w:t xml:space="preserve"> </w:t>
         </w:r>
@@ -9612,20 +9612,20 @@
           <w:t>a</w:t>
         </w:r>
       </w:ins>
+      <w:ins w:id="753" w:author="McShea, William J." w:date="2019-11-16T11:45:00Z">
+        <w:r>
+          <w:t xml:space="preserve"> </w:t>
+        </w:r>
+      </w:ins>
+      <w:r>
+        <w:t>novel</w:t>
+      </w:r>
       <w:ins w:id="754" w:author="McShea, William J." w:date="2019-11-16T11:45:00Z">
         <w:r>
           <w:t xml:space="preserve"> </w:t>
         </w:r>
       </w:ins>
-      <w:r>
-        <w:t>novel</w:t>
-      </w:r>
-      <w:ins w:id="755" w:author="McShea, William J." w:date="2019-11-16T11:45:00Z">
-        <w:r>
-          <w:t xml:space="preserve"> </w:t>
-        </w:r>
-      </w:ins>
-      <w:ins w:id="756" w:author="McShea, William J." w:date="2019-11-14T11:45:00Z">
+      <w:ins w:id="755" w:author="McShea, William J." w:date="2019-11-14T11:45:00Z">
         <w:r>
           <w:t>finding</w:t>
         </w:r>
@@ -9702,12 +9702,12 @@
       <w:r>
         <w:t xml:space="preserve"> have not previously been linked to drought growth responses. The direction of responses was mostly consistent across droughts, </w:t>
       </w:r>
-      <w:del w:id="757" w:author="Alan Tepley" w:date="2019-11-11T18:34:00Z">
+      <w:del w:id="756" w:author="Alan Tepley" w:date="2019-11-11T18:34:00Z">
         <w:r>
           <w:delText xml:space="preserve">indicating </w:delText>
         </w:r>
       </w:del>
-      <w:ins w:id="758" w:author="Alan Tepley" w:date="2019-11-11T18:34:00Z">
+      <w:ins w:id="757" w:author="Alan Tepley" w:date="2019-11-11T18:34:00Z">
         <w:r>
           <w:t xml:space="preserve">supporting </w:t>
         </w:r>
@@ -9715,36 +9715,36 @@
       <w:r>
         <w:t xml:space="preserve">that they were driven by fundamental physiological mechanisms; however, the strengths of each predictor varied across droughts, indicating that specific drought characteristics interact with tree size, microenvironment, and traits to shape which individuals </w:t>
       </w:r>
-      <w:commentRangeStart w:id="759"/>
-      <w:del w:id="760" w:author="McShea, William J." w:date="2019-11-14T11:46:00Z">
+      <w:commentRangeStart w:id="758"/>
+      <w:del w:id="759" w:author="McShea, William J." w:date="2019-11-14T11:46:00Z">
         <w:r>
           <w:delText xml:space="preserve">suffer </w:delText>
         </w:r>
       </w:del>
-      <w:commentRangeEnd w:id="759"/>
+      <w:commentRangeEnd w:id="758"/>
       <w:proofErr w:type="spellStart"/>
-      <w:ins w:id="761" w:author="Nobby" w:date="2019-11-16T11:51:00Z">
+      <w:ins w:id="760" w:author="Nobby" w:date="2019-11-16T11:51:00Z">
         <w:r>
           <w:t>most.</w:t>
         </w:r>
       </w:ins>
-      <w:ins w:id="762" w:author="Norm Bourg" w:date="2019-11-16T11:50:00Z">
+      <w:ins w:id="761" w:author="Norm Bourg" w:date="2019-11-16T11:50:00Z">
         <w:r>
           <w:rPr>
             <w:rStyle w:val="CommentReference"/>
           </w:rPr>
-          <w:commentReference w:id="759"/>
+          <w:commentReference w:id="758"/>
         </w:r>
         <w:r>
           <w:t>most.</w:t>
         </w:r>
       </w:ins>
-      <w:del w:id="763" w:author="McShea, William J." w:date="2019-11-14T11:46:00Z">
+      <w:del w:id="762" w:author="McShea, William J." w:date="2019-11-14T11:46:00Z">
         <w:r>
           <w:delText>most</w:delText>
         </w:r>
       </w:del>
-      <w:ins w:id="764" w:author="McShea, William J." w:date="2019-11-14T11:46:00Z">
+      <w:ins w:id="763" w:author="McShea, William J." w:date="2019-11-14T11:46:00Z">
         <w:r>
           <w:t>perish</w:t>
         </w:r>
@@ -9753,12 +9753,12 @@
           <w:t xml:space="preserve"> during specific droughts</w:t>
         </w:r>
       </w:ins>
-      <w:ins w:id="765" w:author="McShea, William J." w:date="2019-11-16T11:45:00Z">
+      <w:ins w:id="764" w:author="McShea, William J." w:date="2019-11-16T11:45:00Z">
         <w:r>
           <w:t>.</w:t>
         </w:r>
       </w:ins>
-      <w:ins w:id="766" w:author="Albus Severus" w:date="2019-11-16T11:45:00Z">
+      <w:ins w:id="765" w:author="Albus Severus" w:date="2019-11-16T11:45:00Z">
         <w:r>
           <w:t>.</w:t>
         </w:r>
@@ -9774,63 +9774,49 @@
       <w:r>
         <w:t xml:space="preserve">The droughts considered </w:t>
       </w:r>
+      <w:commentRangeStart w:id="766"/>
+      <w:r>
+        <w:t xml:space="preserve">here were of similar severity </w:t>
+      </w:r>
+      <w:commentRangeEnd w:id="766"/>
+      <w:r>
+        <w:rPr>
+          <w:rStyle w:val="CommentReference"/>
+        </w:rPr>
+        <w:commentReference w:id="766"/>
+      </w:r>
+      <w:r>
+        <w:t xml:space="preserve">(Fig. 1b) and fairly moderate; droughts of this magnitude have occurred with an average frequency of approximately one per 10-15 years (Fig. 1a, @helcoski_growing_2019). </w:t>
+      </w:r>
       <w:commentRangeStart w:id="767"/>
       <w:r>
-        <w:t xml:space="preserve">here were of similar severity </w:t>
-      </w:r>
+        <w:t>Therefore, we ex</w:t>
+      </w:r>
+      <w:del w:id="768" w:author="Pederson, Neil" w:date="2019-11-15T15:44:00Z">
+        <w:r>
+          <w:delText>c</w:delText>
+        </w:r>
+      </w:del>
+      <w:r>
+        <w:t xml:space="preserve">pect that most species are adapted, and individual trees acclimatized, to </w:t>
+      </w:r>
+      <w:commentRangeStart w:id="769"/>
+      <w:r>
+        <w:t xml:space="preserve">survive droughts of this </w:t>
+      </w:r>
+      <w:commentRangeStart w:id="770"/>
+      <w:r>
+        <w:t>nature</w:t>
+      </w:r>
+      <w:commentRangeEnd w:id="769"/>
+      <w:commentRangeEnd w:id="770"/>
+      <w:ins w:id="771" w:author="Albus Severus" w:date="2019-11-16T11:43:00Z">
+        <w:r>
+          <w:t xml:space="preserve">. </w:t>
+        </w:r>
+      </w:ins>
       <w:commentRangeEnd w:id="767"/>
-      <w:r>
-        <w:rPr>
-          <w:rStyle w:val="CommentReference"/>
-        </w:rPr>
-        <w:commentReference w:id="767"/>
-      </w:r>
-      <w:r>
-        <w:t xml:space="preserve">(Fig. 1b) and fairly moderate; droughts of this magnitude have occurred with an average frequency of approximately one per 10-15 years (Fig. 1a, @helcoski_growing_2019). </w:t>
-      </w:r>
-      <w:commentRangeStart w:id="768"/>
-      <w:r>
-        <w:t>Therefore, we ex</w:t>
-      </w:r>
-      <w:del w:id="769" w:author="Pederson, Neil" w:date="2019-11-15T15:44:00Z">
-        <w:r>
-          <w:delText>c</w:delText>
-        </w:r>
-      </w:del>
-      <w:r>
-        <w:t xml:space="preserve">pect that most species are adapted, and individual trees acclimatized, to </w:t>
-      </w:r>
-      <w:commentRangeStart w:id="770"/>
-      <w:r>
-        <w:t xml:space="preserve">survive droughts of this </w:t>
-      </w:r>
-      <w:commentRangeStart w:id="771"/>
-      <w:r>
-        <w:t>nature</w:t>
-      </w:r>
-      <w:commentRangeEnd w:id="770"/>
-      <w:commentRangeEnd w:id="771"/>
-      <w:ins w:id="772" w:author="Albus Severus" w:date="2019-11-16T11:43:00Z">
-        <w:r>
-          <w:t xml:space="preserve">. </w:t>
-        </w:r>
-      </w:ins>
-      <w:commentRangeEnd w:id="768"/>
-      <w:ins w:id="773" w:author="Albus Severus" w:date="2019-11-16T11:45:00Z">
-        <w:r>
-          <w:rPr>
-            <w:rStyle w:val="CommentReference"/>
-          </w:rPr>
-          <w:commentReference w:id="771"/>
-        </w:r>
-        <w:r>
-          <w:rPr>
-            <w:rStyle w:val="CommentReference"/>
-          </w:rPr>
-          <w:commentReference w:id="768"/>
-        </w:r>
-      </w:ins>
-      <w:ins w:id="774" w:author="Pederson, Neil" w:date="2019-11-16T11:43:00Z">
+      <w:ins w:id="772" w:author="Albus Severus" w:date="2019-11-16T11:45:00Z">
         <w:r>
           <w:rPr>
             <w:rStyle w:val="CommentReference"/>
@@ -9838,30 +9824,44 @@
           <w:commentReference w:id="770"/>
         </w:r>
         <w:r>
+          <w:rPr>
+            <w:rStyle w:val="CommentReference"/>
+          </w:rPr>
+          <w:commentReference w:id="767"/>
+        </w:r>
+      </w:ins>
+      <w:ins w:id="773" w:author="Pederson, Neil" w:date="2019-11-16T11:43:00Z">
+        <w:r>
+          <w:rPr>
+            <w:rStyle w:val="CommentReference"/>
+          </w:rPr>
+          <w:commentReference w:id="769"/>
+        </w:r>
+        <w:r>
           <w:t xml:space="preserve">. </w:t>
         </w:r>
       </w:ins>
+      <w:commentRangeStart w:id="774"/>
+      <w:r>
+        <w:t xml:space="preserve">While the majority of trees experienced reduced growth, a substantial </w:t>
+      </w:r>
       <w:commentRangeStart w:id="775"/>
       <w:r>
-        <w:t xml:space="preserve">While the majority of trees experienced reduced growth, a substantial </w:t>
-      </w:r>
-      <w:commentRangeStart w:id="776"/>
-      <w:r>
         <w:t xml:space="preserve">portion had increased growth </w:t>
       </w:r>
+      <w:commentRangeEnd w:id="774"/>
+      <w:r>
+        <w:rPr>
+          <w:rStyle w:val="CommentReference"/>
+        </w:rPr>
+        <w:commentReference w:id="774"/>
+      </w:r>
       <w:commentRangeEnd w:id="775"/>
       <w:r>
         <w:rPr>
           <w:rStyle w:val="CommentReference"/>
         </w:rPr>
         <w:commentReference w:id="775"/>
-      </w:r>
-      <w:commentRangeEnd w:id="776"/>
-      <w:r>
-        <w:rPr>
-          <w:rStyle w:val="CommentReference"/>
-        </w:rPr>
-        <w:commentReference w:id="776"/>
       </w:r>
       <w:r>
         <w:t xml:space="preserve">(Fig. 1b), </w:t>
@@ -15852,13 +15852,8 @@
       <w:r>
         <w:t>Use a different word/phrase</w:t>
       </w:r>
-      <w:proofErr w:type="gramStart"/>
-      <w:r>
-        <w:t>….grow</w:t>
-      </w:r>
-      <w:proofErr w:type="gramEnd"/>
-      <w:r>
-        <w:t xml:space="preserve"> less?</w:t>
+      <w:r>
+        <w:t>….grow less?</w:t>
       </w:r>
     </w:p>
   </w:comment>
@@ -15982,7 +15977,6 @@
       <w:pPr>
         <w:pStyle w:val="CommentText"/>
       </w:pPr>
-      <w:bookmarkStart w:id="627" w:name="_GoBack"/>
       <w:r>
         <w:rPr>
           <w:rStyle w:val="CommentReference"/>
@@ -15992,10 +15986,9 @@
       <w:r>
         <w:t>This dash makes the sentence more complicated than it already is.</w:t>
       </w:r>
-      <w:bookmarkEnd w:id="627"/>
     </w:p>
   </w:comment>
-  <w:comment w:id="641" w:author="McShea, William J." w:date="2019-11-14T10:56:00Z" w:initials="MWJ">
+  <w:comment w:id="640" w:author="McShea, William J." w:date="2019-11-14T10:56:00Z" w:initials="MWJ">
     <w:p>
       <w:pPr>
         <w:pStyle w:val="CommentText"/>
@@ -16011,7 +16004,7 @@
       </w:r>
     </w:p>
   </w:comment>
-  <w:comment w:id="671" w:author="Alan Tepley" w:date="2019-11-11T18:26:00Z" w:initials="AJT">
+  <w:comment w:id="670" w:author="Alan Tepley" w:date="2019-11-11T18:26:00Z" w:initials="AJT">
     <w:p>
       <w:pPr>
         <w:pStyle w:val="CommentText"/>
@@ -16027,7 +16020,7 @@
       </w:r>
     </w:p>
   </w:comment>
-  <w:comment w:id="672" w:author="Valentine Herrmann" w:date="2019-11-14T21:04:00Z" w:initials="VH">
+  <w:comment w:id="671" w:author="Valentine Herrmann" w:date="2019-11-14T21:04:00Z" w:initials="VH">
     <w:p>
       <w:pPr>
         <w:pStyle w:val="CommentText"/>
@@ -16043,7 +16036,7 @@
       </w:r>
     </w:p>
   </w:comment>
-  <w:comment w:id="675" w:author="Valentine Herrmann" w:date="2019-11-14T21:03:00Z" w:initials="VH">
+  <w:comment w:id="674" w:author="Valentine Herrmann" w:date="2019-11-14T21:03:00Z" w:initials="VH">
     <w:p>
       <w:pPr>
         <w:pStyle w:val="CommentText"/>
@@ -16057,17 +16050,12 @@
       <w:r>
         <w:t xml:space="preserve">This needs to be reworded. And why do we have to note that XP was not a sig predictor on its </w:t>
       </w:r>
-      <w:proofErr w:type="gramStart"/>
-      <w:r>
-        <w:t>own  in</w:t>
-      </w:r>
-      <w:proofErr w:type="gramEnd"/>
-      <w:r>
-        <w:t xml:space="preserve"> 1977?</w:t>
+      <w:r>
+        <w:t>own  in 1977?</w:t>
       </w:r>
     </w:p>
   </w:comment>
-  <w:comment w:id="688" w:author="Valentine Herrmann" w:date="2019-11-14T21:09:00Z" w:initials="VH">
+  <w:comment w:id="687" w:author="Valentine Herrmann" w:date="2019-11-14T21:09:00Z" w:initials="VH">
     <w:p>
       <w:pPr>
         <w:pStyle w:val="CommentText"/>
@@ -16083,7 +16071,7 @@
       </w:r>
     </w:p>
   </w:comment>
-  <w:comment w:id="695" w:author="Valentine Herrmann" w:date="2019-11-14T21:12:00Z" w:initials="VH">
+  <w:comment w:id="694" w:author="Valentine Herrmann" w:date="2019-11-14T21:12:00Z" w:initials="VH">
     <w:p>
       <w:pPr>
         <w:pStyle w:val="CommentText"/>
@@ -16109,17 +16097,12 @@
       <w:r>
         <w:t xml:space="preserve">You need to define more what variables are part of this in the methods. And </w:t>
       </w:r>
-      <w:proofErr w:type="gramStart"/>
-      <w:r>
-        <w:t>also</w:t>
-      </w:r>
-      <w:proofErr w:type="gramEnd"/>
-      <w:r>
-        <w:t xml:space="preserve"> be careful not to overstate that you described all the microhabitats the trees were in… You only measured some aspect of microhabitats.</w:t>
+      <w:r>
+        <w:t>also be careful not to overstate that you described all the microhabitats the trees were in… You only measured some aspect of microhabitats.</w:t>
       </w:r>
     </w:p>
   </w:comment>
-  <w:comment w:id="704" w:author="Anon" w:date="2019-11-15T12:01:00Z" w:initials="ANON">
+  <w:comment w:id="703" w:author="Anon" w:date="2019-11-15T12:01:00Z" w:initials="ANON">
     <w:p>
       <w:pPr>
         <w:pStyle w:val="CommentText"/>
@@ -16135,7 +16118,7 @@
       </w:r>
     </w:p>
   </w:comment>
-  <w:comment w:id="716" w:author="Norbert Kunert" w:date="2019-11-10T12:30:00Z" w:initials="NK">
+  <w:comment w:id="715" w:author="Norbert Kunert" w:date="2019-11-10T12:30:00Z" w:initials="NK">
     <w:p>
       <w:pPr>
         <w:pStyle w:val="CommentText"/>
@@ -16165,17 +16148,12 @@
       <w:r>
         <w:t>129 (1</w:t>
       </w:r>
-      <w:proofErr w:type="gramStart"/>
-      <w:r>
-        <w:t>),  19</w:t>
-      </w:r>
-      <w:proofErr w:type="gramEnd"/>
-      <w:r>
-        <w:t>-25 – they already described this 1993!</w:t>
+      <w:r>
+        <w:t>),  19-25 – they already described this 1993!</w:t>
       </w:r>
     </w:p>
   </w:comment>
-  <w:comment w:id="717" w:author="Pederson, Neil" w:date="2019-11-15T15:13:00Z" w:initials="PN">
+  <w:comment w:id="716" w:author="Pederson, Neil" w:date="2019-11-15T15:13:00Z" w:initials="PN">
     <w:p>
       <w:pPr>
         <w:rPr>
@@ -16260,7 +16238,7 @@
       </w:r>
     </w:p>
   </w:comment>
-  <w:comment w:id="718" w:author="McShea, William J." w:date="2019-11-14T11:48:00Z" w:initials="MWJ">
+  <w:comment w:id="717" w:author="McShea, William J." w:date="2019-11-14T11:48:00Z" w:initials="MWJ">
     <w:p>
       <w:pPr>
         <w:pStyle w:val="CommentText"/>
@@ -16276,7 +16254,7 @@
       </w:r>
     </w:p>
   </w:comment>
-  <w:comment w:id="719" w:author="Anon" w:date="2019-11-15T12:02:00Z" w:initials="ANON">
+  <w:comment w:id="718" w:author="Anon" w:date="2019-11-15T12:02:00Z" w:initials="ANON">
     <w:p>
       <w:pPr>
         <w:pStyle w:val="CommentText"/>
@@ -16292,7 +16270,7 @@
       </w:r>
     </w:p>
   </w:comment>
-  <w:comment w:id="735" w:author="erikab" w:date="2019-11-14T12:14:00Z" w:initials="e">
+  <w:comment w:id="734" w:author="erikab" w:date="2019-11-14T12:14:00Z" w:initials="e">
     <w:p>
       <w:pPr>
         <w:pStyle w:val="CommentText"/>
@@ -16308,7 +16286,7 @@
       </w:r>
     </w:p>
   </w:comment>
-  <w:comment w:id="736" w:author="Norbert Kunert" w:date="2019-11-10T12:15:00Z" w:initials="NK">
+  <w:comment w:id="735" w:author="Norbert Kunert" w:date="2019-11-10T12:15:00Z" w:initials="NK">
     <w:p>
       <w:pPr>
         <w:pStyle w:val="CommentText"/>
@@ -16324,7 +16302,7 @@
       </w:r>
     </w:p>
   </w:comment>
-  <w:comment w:id="732" w:author="Valentine Herrmann" w:date="2019-11-14T21:21:00Z" w:initials="VH">
+  <w:comment w:id="731" w:author="Valentine Herrmann" w:date="2019-11-14T21:21:00Z" w:initials="VH">
     <w:p>
       <w:pPr>
         <w:pStyle w:val="CommentText"/>
@@ -16340,7 +16318,7 @@
       </w:r>
     </w:p>
   </w:comment>
-  <w:comment w:id="744" w:author="Anon" w:date="2019-11-15T12:09:00Z" w:initials="ANON">
+  <w:comment w:id="743" w:author="Anon" w:date="2019-11-15T12:09:00Z" w:initials="ANON">
     <w:p>
       <w:pPr>
         <w:pStyle w:val="CommentText"/>
@@ -16354,17 +16332,36 @@
       <w:r>
         <w:t>Please stop</w:t>
       </w:r>
+      <w:r>
+        <w:t>….growth reduction does not necessarily mean that trees are suffering or even negatively impacted. In dry times, trees could be allocating resources to traits other than diameter or height growth</w:t>
+      </w:r>
+    </w:p>
+  </w:comment>
+  <w:comment w:id="744" w:author="Alan Tepley" w:date="2019-11-11T18:32:00Z" w:initials="AJT">
+    <w:p>
+      <w:pPr>
+        <w:pStyle w:val="CommentText"/>
+      </w:pPr>
+      <w:r>
+        <w:rPr>
+          <w:rStyle w:val="CommentReference"/>
+        </w:rPr>
+        <w:annotationRef/>
+      </w:r>
+      <w:r>
+        <w:t xml:space="preserve">Does this assume that trees in wetter microsites have a limited volume available for their roots due to a </w:t>
+      </w:r>
       <w:proofErr w:type="gramStart"/>
       <w:r>
-        <w:t>….growth</w:t>
+        <w:t>high water</w:t>
       </w:r>
       <w:proofErr w:type="gramEnd"/>
       <w:r>
-        <w:t xml:space="preserve"> reduction does not necessarily mean that trees are suffering or even negatively impacted. In dry times, trees could be allocating resources to traits other than diameter or height growth</w:t>
+        <w:t xml:space="preserve"> table? Does a lower water table in drier topographic positions necessarily mean that a tree’s roots will fill all of the volume available?</w:t>
       </w:r>
     </w:p>
   </w:comment>
-  <w:comment w:id="745" w:author="Alan Tepley" w:date="2019-11-11T18:32:00Z" w:initials="AJT">
+  <w:comment w:id="745" w:author="Valentine Herrmann" w:date="2019-11-14T21:24:00Z" w:initials="VH">
     <w:p>
       <w:pPr>
         <w:pStyle w:val="CommentText"/>
@@ -16376,19 +16373,11 @@
         <w:annotationRef/>
       </w:r>
       <w:r>
-        <w:t xml:space="preserve">Does this assume that trees in wetter microsites have a limited volume available for their roots due to a </w:t>
-      </w:r>
-      <w:proofErr w:type="gramStart"/>
-      <w:r>
-        <w:t>high water</w:t>
-      </w:r>
-      <w:proofErr w:type="gramEnd"/>
-      <w:r>
-        <w:t xml:space="preserve"> table? Does a lower water table in drier topographic positions necessarily mean that a tree’s roots will fill all of the volume available?</w:t>
+        <w:t>Change to active voice</w:t>
       </w:r>
     </w:p>
   </w:comment>
-  <w:comment w:id="746" w:author="Valentine Herrmann" w:date="2019-11-14T21:24:00Z" w:initials="VH">
+  <w:comment w:id="758" w:author="Anon" w:date="2019-11-15T12:12:00Z" w:initials="ANON">
     <w:p>
       <w:pPr>
         <w:pStyle w:val="CommentText"/>
@@ -16400,11 +16389,11 @@
         <w:annotationRef/>
       </w:r>
       <w:r>
-        <w:t>Change to active voice</w:t>
+        <w:t>ditto</w:t>
       </w:r>
     </w:p>
   </w:comment>
-  <w:comment w:id="759" w:author="Anon" w:date="2019-11-15T12:12:00Z" w:initials="ANON">
+  <w:comment w:id="766" w:author="Pederson, Neil" w:date="2019-11-15T15:24:00Z" w:initials="PN">
     <w:p>
       <w:pPr>
         <w:pStyle w:val="CommentText"/>
@@ -16416,32 +16405,16 @@
         <w:annotationRef/>
       </w:r>
       <w:r>
-        <w:t>ditto</w:t>
-      </w:r>
+        <w:t>The lead up to each drought would seem to matter…dry prior to 1966, wetter leading up to the latter droughts.</w:t>
+      </w:r>
+    </w:p>
+    <w:p>
+      <w:pPr>
+        <w:pStyle w:val="CommentText"/>
+      </w:pPr>
     </w:p>
   </w:comment>
-  <w:comment w:id="767" w:author="Pederson, Neil" w:date="2019-11-15T15:24:00Z" w:initials="PN">
-    <w:p>
-      <w:pPr>
-        <w:pStyle w:val="CommentText"/>
-      </w:pPr>
-      <w:r>
-        <w:rPr>
-          <w:rStyle w:val="CommentReference"/>
-        </w:rPr>
-        <w:annotationRef/>
-      </w:r>
-      <w:r>
-        <w:t>The lead up to each drought would seem to matter…dry prior to 1966, wetter leading up to the latter droughts.</w:t>
-      </w:r>
-    </w:p>
-    <w:p>
-      <w:pPr>
-        <w:pStyle w:val="CommentText"/>
-      </w:pPr>
-    </w:p>
-  </w:comment>
-  <w:comment w:id="771" w:author="Pederson, Neil" w:date="2019-11-15T15:37:00Z" w:initials="PN">
+  <w:comment w:id="770" w:author="Pederson, Neil" w:date="2019-11-15T15:37:00Z" w:initials="PN">
     <w:p>
       <w:pPr>
         <w:pStyle w:val="CommentText"/>
@@ -16583,7 +16556,7 @@
       </w:r>
     </w:p>
   </w:comment>
-  <w:comment w:id="768" w:author="erikab" w:date="2019-11-14T12:20:00Z" w:initials="e">
+  <w:comment w:id="767" w:author="erikab" w:date="2019-11-14T12:20:00Z" w:initials="e">
     <w:p>
       <w:pPr>
         <w:pStyle w:val="CommentText"/>
@@ -16599,7 +16572,7 @@
       </w:r>
     </w:p>
   </w:comment>
-  <w:comment w:id="770" w:author="Alan Tepley" w:date="2019-11-11T18:43:00Z" w:initials="AJT">
+  <w:comment w:id="769" w:author="Alan Tepley" w:date="2019-11-11T18:43:00Z" w:initials="AJT">
     <w:p>
       <w:pPr>
         <w:pStyle w:val="CommentText"/>
@@ -16615,7 +16588,7 @@
       </w:r>
     </w:p>
   </w:comment>
-  <w:comment w:id="775" w:author="Pederson, Neil" w:date="2019-11-15T15:41:00Z" w:initials="PN">
+  <w:comment w:id="774" w:author="Pederson, Neil" w:date="2019-11-15T15:41:00Z" w:initials="PN">
     <w:p>
       <w:pPr>
         <w:pStyle w:val="CommentText"/>
@@ -16627,11 +16600,16 @@
         <w:annotationRef/>
       </w:r>
       <w:r>
-        <w:t>Changes in tree density around some trees due to mortality or big crown dieback?</w:t>
+        <w:t>Changes</w:t>
+      </w:r>
+      <w:bookmarkStart w:id="776" w:name="_GoBack"/>
+      <w:bookmarkEnd w:id="776"/>
+      <w:r>
+        <w:t xml:space="preserve"> in tree density around some trees due to mortality or big crown dieback?</w:t>
       </w:r>
     </w:p>
   </w:comment>
-  <w:comment w:id="776" w:author="Pederson, Neil" w:date="2019-11-15T15:44:00Z" w:initials="PN">
+  <w:comment w:id="775" w:author="Pederson, Neil" w:date="2019-11-15T15:44:00Z" w:initials="PN">
     <w:p>
       <w:pPr>
         <w:pStyle w:val="CommentText"/>
@@ -18830,28 +18808,28 @@
   <w15:commentEx w15:paraId="12B78079" w15:done="1"/>
   <w15:commentEx w15:paraId="3343435A" w15:done="1"/>
   <w15:commentEx w15:paraId="2FE4555D" w15:done="1"/>
-  <w15:commentEx w15:paraId="51F87EC4" w15:done="0"/>
-  <w15:commentEx w15:paraId="74657F0E" w15:done="0"/>
-  <w15:commentEx w15:paraId="0061569C" w15:done="0"/>
-  <w15:commentEx w15:paraId="3A4C022F" w15:done="0"/>
+  <w15:commentEx w15:paraId="51F87EC4" w15:done="1"/>
+  <w15:commentEx w15:paraId="74657F0E" w15:done="1"/>
+  <w15:commentEx w15:paraId="0061569C" w15:done="1"/>
+  <w15:commentEx w15:paraId="3A4C022F" w15:done="1"/>
   <w15:commentEx w15:paraId="30519367" w15:done="0"/>
   <w15:commentEx w15:paraId="58813FA2" w15:done="0"/>
-  <w15:commentEx w15:paraId="1DE098E8" w15:done="0"/>
-  <w15:commentEx w15:paraId="53F646C8" w15:done="0"/>
-  <w15:commentEx w15:paraId="69947956" w15:done="0"/>
-  <w15:commentEx w15:paraId="7CF3B53A" w15:done="0"/>
-  <w15:commentEx w15:paraId="3684616C" w15:done="0"/>
+  <w15:commentEx w15:paraId="1DE098E8" w15:done="1"/>
+  <w15:commentEx w15:paraId="53F646C8" w15:done="1"/>
+  <w15:commentEx w15:paraId="69947956" w15:done="1"/>
+  <w15:commentEx w15:paraId="7CF3B53A" w15:done="1"/>
+  <w15:commentEx w15:paraId="3684616C" w15:done="1"/>
   <w15:commentEx w15:paraId="11053339" w15:done="0"/>
   <w15:commentEx w15:paraId="0A7F7158" w15:done="0"/>
-  <w15:commentEx w15:paraId="5CA3DD73" w15:done="0"/>
-  <w15:commentEx w15:paraId="6DA70BE3" w15:done="0"/>
+  <w15:commentEx w15:paraId="5CA3DD73" w15:done="1"/>
+  <w15:commentEx w15:paraId="6DA70BE3" w15:done="1"/>
   <w15:commentEx w15:paraId="64E89190" w15:done="0"/>
-  <w15:commentEx w15:paraId="5C602341" w15:done="0"/>
-  <w15:commentEx w15:paraId="1292F17B" w15:done="0"/>
+  <w15:commentEx w15:paraId="5C602341" w15:done="1"/>
+  <w15:commentEx w15:paraId="1292F17B" w15:done="1"/>
   <w15:commentEx w15:paraId="796352E6" w15:done="0"/>
   <w15:commentEx w15:paraId="09539C37" w15:done="0"/>
   <w15:commentEx w15:paraId="7270377D" w15:done="0"/>
-  <w15:commentEx w15:paraId="000EEF22" w15:done="0"/>
+  <w15:commentEx w15:paraId="000EEF22" w15:done="1"/>
   <w15:commentEx w15:paraId="79E34650" w15:done="0"/>
   <w15:commentEx w15:paraId="7F7618B6" w15:done="0"/>
   <w15:commentEx w15:paraId="1160DFB4" w15:done="0"/>
@@ -21956,7 +21934,7 @@
 </file>
 
 <file path=customXml/itemProps1.xml><?xml version="1.0" encoding="utf-8"?>
-<ds:datastoreItem xmlns:ds="http://schemas.openxmlformats.org/officeDocument/2006/customXml" ds:itemID="{76B82045-0B46-4D91-9088-57AA4829D286}">
+<ds:datastoreItem xmlns:ds="http://schemas.openxmlformats.org/officeDocument/2006/customXml" ds:itemID="{875235FD-B8DC-4323-97C6-949370A3B934}">
   <ds:schemaRefs>
     <ds:schemaRef ds:uri="http://schemas.openxmlformats.org/officeDocument/2006/bibliography"/>
   </ds:schemaRefs>

</xml_diff>

<commit_message>
Added comments for discussion
</commit_message>
<xml_diff>
--- a/manuscript/coauthor feedback/combined_feedback_NB-WJM-AT-NP-EGA-VH-NK.docx
+++ b/manuscript/coauthor feedback/combined_feedback_NB-WJM-AT-NP-EGA-VH-NK.docx
@@ -9866,7 +9866,7 @@
       <w:r>
         <w:t xml:space="preserve">(Fig. 1b), </w:t>
       </w:r>
-      <w:del w:id="777" w:author="Anon" w:date="2019-11-15T12:13:00Z">
+      <w:del w:id="776" w:author="Anon" w:date="2019-11-15T12:13:00Z">
         <w:r>
           <w:delText xml:space="preserve">underlining the </w:delText>
         </w:r>
@@ -9874,7 +9874,7 @@
           <w:delText>fact</w:delText>
         </w:r>
       </w:del>
-      <w:ins w:id="778" w:author="Anon" w:date="2019-11-15T12:13:00Z">
+      <w:ins w:id="777" w:author="Anon" w:date="2019-11-15T12:13:00Z">
         <w:r>
           <w:t xml:space="preserve">supporting the </w:t>
         </w:r>
@@ -9883,13 +9883,13 @@
           <w:t>observation</w:t>
         </w:r>
       </w:ins>
-      <w:ins w:id="779" w:author="McShea, William J." w:date="2019-11-14T11:47:00Z">
+      <w:ins w:id="778" w:author="McShea, William J." w:date="2019-11-14T11:47:00Z">
         <w:r>
           <w:t>observation</w:t>
         </w:r>
       </w:ins>
       <w:proofErr w:type="spellEnd"/>
-      <w:del w:id="780" w:author="McShea, William J." w:date="2019-11-14T11:47:00Z">
+      <w:del w:id="779" w:author="McShea, William J." w:date="2019-11-14T11:47:00Z">
         <w:r>
           <w:delText>fact</w:delText>
         </w:r>
@@ -9897,7 +9897,7 @@
       <w:r>
         <w:t xml:space="preserve"> that these droughts did not induce extreme stress on the entire forest. It is likely for this reason, combined with the fact that many factors other than climate affect tree growth in closed-canopy forests, that our best models characterize only a modest amount of variation: 11-13% for all droughts combined, and 21-26% for each individual drought (Table 5).</w:t>
       </w:r>
-      <w:ins w:id="781" w:author="McShea, William J." w:date="2019-11-14T11:51:00Z">
+      <w:ins w:id="780" w:author="McShea, William J." w:date="2019-11-14T11:51:00Z">
         <w:r>
           <w:t xml:space="preserve"> </w:t>
         </w:r>
@@ -9905,7 +9905,7 @@
           <w:t>T</w:t>
         </w:r>
       </w:ins>
-      <w:del w:id="782" w:author="McShea, William J." w:date="2019-11-14T11:51:00Z">
+      <w:del w:id="781" w:author="McShea, William J." w:date="2019-11-14T11:51:00Z">
         <w:r>
           <w:delText xml:space="preserve"> </w:delText>
         </w:r>
@@ -9916,9 +9916,23 @@
       <w:r>
         <w:t xml:space="preserve">he moderate nature of these droughts is an </w:t>
       </w:r>
+      <w:commentRangeStart w:id="782"/>
+      <w:r>
+        <w:t xml:space="preserve">advantage </w:t>
+      </w:r>
+      <w:commentRangeEnd w:id="782"/>
+      <w:r>
+        <w:rPr>
+          <w:rStyle w:val="CommentReference"/>
+        </w:rPr>
+        <w:commentReference w:id="782"/>
+      </w:r>
+      <w:r>
+        <w:t xml:space="preserve">because our analysis considers only trees that survived all of these droughts, and we lack information on the </w:t>
+      </w:r>
       <w:commentRangeStart w:id="783"/>
       <w:r>
-        <w:t xml:space="preserve">advantage </w:t>
+        <w:t>trees that were killed</w:t>
       </w:r>
       <w:commentRangeEnd w:id="783"/>
       <w:r>
@@ -9928,33 +9942,19 @@
         <w:commentReference w:id="783"/>
       </w:r>
       <w:r>
-        <w:t xml:space="preserve">because our analysis considers only trees that survived all of these droughts, and we lack information on the </w:t>
-      </w:r>
-      <w:commentRangeStart w:id="784"/>
-      <w:r>
-        <w:t>trees that were killed</w:t>
-      </w:r>
-      <w:commentRangeEnd w:id="784"/>
-      <w:r>
-        <w:rPr>
-          <w:rStyle w:val="CommentReference"/>
-        </w:rPr>
-        <w:commentReference w:id="784"/>
-      </w:r>
-      <w:r>
         <w:t xml:space="preserve">. These are likely to be relatively modest in number, and </w:t>
       </w:r>
-      <w:ins w:id="785" w:author="McShea, William J." w:date="2019-11-14T11:51:00Z">
+      <w:ins w:id="784" w:author="McShea, William J." w:date="2019-11-14T11:51:00Z">
         <w:r>
           <w:t>near</w:t>
         </w:r>
       </w:ins>
-      <w:ins w:id="786" w:author="McShea, William J." w:date="2019-11-14T11:52:00Z">
+      <w:ins w:id="785" w:author="McShea, William J." w:date="2019-11-14T11:52:00Z">
         <w:r>
           <w:t>by</w:t>
         </w:r>
       </w:ins>
-      <w:del w:id="787" w:author="McShea, William J." w:date="2019-11-14T11:51:00Z">
+      <w:del w:id="786" w:author="McShea, William J." w:date="2019-11-14T11:51:00Z">
         <w:r>
           <w:delText>local</w:delText>
         </w:r>
@@ -9962,9 +9962,32 @@
       <w:r>
         <w:t xml:space="preserve"> forest monitoring data stretching back to the late 1980s confirms th</w:t>
       </w:r>
+      <w:commentRangeStart w:id="787"/>
+      <w:r>
+        <w:t>at the 1999 drought did not trigger major declines in tree abundance or biomass</w:t>
+      </w:r>
+      <w:commentRangeEnd w:id="787"/>
+      <w:r>
+        <w:rPr>
+          <w:rStyle w:val="CommentReference"/>
+        </w:rPr>
+        <w:commentReference w:id="787"/>
+      </w:r>
+      <w:r>
+        <w:t xml:space="preserve"> (</w:t>
+      </w:r>
+      <w:r>
+        <w:rPr>
+          <w:i/>
+        </w:rPr>
+        <w:t>Anderson-Teixeira et al., in revision</w:t>
+      </w:r>
+      <w:r>
+        <w:t xml:space="preserve">). Thus, the droughts considered here are </w:t>
+      </w:r>
       <w:commentRangeStart w:id="788"/>
       <w:r>
-        <w:t>at the 1999 drought did not trigger major declines in tree abundance or biomass</w:t>
+        <w:t xml:space="preserve">substantially weaker than </w:t>
       </w:r>
       <w:commentRangeEnd w:id="788"/>
       <w:r>
@@ -9973,21 +9996,9 @@
         </w:rPr>
         <w:commentReference w:id="788"/>
       </w:r>
-      <w:r>
-        <w:t xml:space="preserve"> (</w:t>
-      </w:r>
-      <w:r>
-        <w:rPr>
-          <w:i/>
-        </w:rPr>
-        <w:t>Anderson-Teixeira et al., in revision</w:t>
-      </w:r>
-      <w:r>
-        <w:t xml:space="preserve">). Thus, the droughts considered here are </w:t>
-      </w:r>
       <w:commentRangeStart w:id="789"/>
       <w:r>
-        <w:t xml:space="preserve">substantially weaker than </w:t>
+        <w:t xml:space="preserve">those </w:t>
       </w:r>
       <w:commentRangeEnd w:id="789"/>
       <w:r>
@@ -9996,21 +10007,10 @@
         </w:rPr>
         <w:commentReference w:id="789"/>
       </w:r>
-      <w:commentRangeStart w:id="790"/>
-      <w:r>
-        <w:t xml:space="preserve">those </w:t>
-      </w:r>
-      <w:commentRangeEnd w:id="790"/>
-      <w:r>
-        <w:rPr>
-          <w:rStyle w:val="CommentReference"/>
-        </w:rPr>
-        <w:commentReference w:id="790"/>
-      </w:r>
       <w:r>
         <w:t>that have triggered massive tree die-off</w:t>
       </w:r>
-      <w:ins w:id="791" w:author="Alan Tepley" w:date="2019-11-11T18:45:00Z">
+      <w:ins w:id="790" w:author="Alan Tepley" w:date="2019-11-11T18:45:00Z">
         <w:r>
           <w:t xml:space="preserve"> in other regions</w:t>
         </w:r>
@@ -10018,27 +10018,27 @@
       <w:r>
         <w:t xml:space="preserve"> (e.g., [@allen_global_2010]), many of which have shaped our understanding about the role of tree size [@bennett_larger_2015; @stovall_tree_2019] and</w:t>
       </w:r>
-      <w:ins w:id="792" w:author="Anon" w:date="2019-11-15T12:15:00Z">
+      <w:ins w:id="791" w:author="Anon" w:date="2019-11-15T12:15:00Z">
         <w:r>
           <w:t>,</w:t>
         </w:r>
       </w:ins>
-      <w:del w:id="793" w:author="Anon" w:date="2019-11-15T12:15:00Z">
+      <w:del w:id="792" w:author="Anon" w:date="2019-11-15T12:15:00Z">
         <w:r>
           <w:delText>–</w:delText>
         </w:r>
       </w:del>
-      <w:ins w:id="794" w:author="Anon" w:date="2019-11-15T12:15:00Z">
+      <w:ins w:id="793" w:author="Anon" w:date="2019-11-15T12:15:00Z">
         <w:r>
           <w:t xml:space="preserve"> </w:t>
         </w:r>
       </w:ins>
-      <w:ins w:id="795" w:author="Valentine Herrmann" w:date="2019-11-14T21:41:00Z">
+      <w:ins w:id="794" w:author="Valentine Herrmann" w:date="2019-11-14T21:41:00Z">
         <w:r>
           <w:t xml:space="preserve">, </w:t>
         </w:r>
       </w:ins>
-      <w:del w:id="796" w:author="Valentine Herrmann" w:date="2019-11-14T21:41:00Z">
+      <w:del w:id="795" w:author="Valentine Herrmann" w:date="2019-11-14T21:41:00Z">
         <w:r>
           <w:delText>–</w:delText>
         </w:r>
@@ -10046,27 +10046,27 @@
       <w:r>
         <w:t>to some extent</w:t>
       </w:r>
-      <w:ins w:id="797" w:author="Anon" w:date="2019-11-15T12:15:00Z">
+      <w:ins w:id="796" w:author="Anon" w:date="2019-11-15T12:15:00Z">
         <w:r>
           <w:t>,</w:t>
         </w:r>
       </w:ins>
-      <w:del w:id="798" w:author="Anon" w:date="2019-11-15T12:15:00Z">
+      <w:del w:id="797" w:author="Anon" w:date="2019-11-15T12:15:00Z">
         <w:r>
           <w:delText>–</w:delText>
         </w:r>
       </w:del>
-      <w:ins w:id="799" w:author="Anon" w:date="2019-11-15T12:15:00Z">
+      <w:ins w:id="798" w:author="Anon" w:date="2019-11-15T12:15:00Z">
         <w:r>
           <w:t xml:space="preserve"> </w:t>
         </w:r>
       </w:ins>
-      <w:ins w:id="800" w:author="Valentine Herrmann" w:date="2019-11-14T21:41:00Z">
+      <w:ins w:id="799" w:author="Valentine Herrmann" w:date="2019-11-14T21:41:00Z">
         <w:r>
           <w:t xml:space="preserve">, </w:t>
         </w:r>
       </w:ins>
-      <w:del w:id="801" w:author="Valentine Herrmann" w:date="2019-11-14T21:41:00Z">
+      <w:del w:id="800" w:author="Valentine Herrmann" w:date="2019-11-14T21:41:00Z">
         <w:r>
           <w:delText>–</w:delText>
         </w:r>
@@ -10074,16 +10074,16 @@
       <w:r>
         <w:t xml:space="preserve">traits underlying drought response mechanisms (@greenwood_tree_2017; @anderegg_meta-analysis_2016). Nevertheless, our results are consistent with findings from more extreme </w:t>
       </w:r>
-      <w:commentRangeStart w:id="802"/>
+      <w:commentRangeStart w:id="801"/>
       <w:r>
         <w:t>droughts</w:t>
       </w:r>
-      <w:commentRangeEnd w:id="802"/>
-      <w:r>
-        <w:rPr>
-          <w:rStyle w:val="CommentReference"/>
-        </w:rPr>
-        <w:commentReference w:id="802"/>
+      <w:commentRangeEnd w:id="801"/>
+      <w:r>
+        <w:rPr>
+          <w:rStyle w:val="CommentReference"/>
+        </w:rPr>
+        <w:commentReference w:id="801"/>
       </w:r>
       <w:r>
         <w:t>.</w:t>
@@ -10096,37 +10096,37 @@
       <w:r>
         <w:t>Our analysis indicates that height</w:t>
       </w:r>
-      <w:ins w:id="803" w:author="Anon" w:date="2019-11-15T12:18:00Z">
+      <w:ins w:id="802" w:author="Anon" w:date="2019-11-15T12:18:00Z">
         <w:r>
           <w:t>,</w:t>
         </w:r>
       </w:ins>
-      <w:commentRangeStart w:id="804"/>
-      <w:del w:id="805" w:author="Anon" w:date="2019-11-15T12:18:00Z">
+      <w:commentRangeStart w:id="803"/>
+      <w:del w:id="804" w:author="Anon" w:date="2019-11-15T12:18:00Z">
         <w:r>
           <w:delText>–</w:delText>
         </w:r>
       </w:del>
-      <w:commentRangeEnd w:id="804"/>
-      <w:ins w:id="806" w:author="Norm Bourg" w:date="2019-11-16T11:50:00Z">
+      <w:commentRangeEnd w:id="803"/>
+      <w:ins w:id="805" w:author="Norm Bourg" w:date="2019-11-16T11:50:00Z">
         <w:r>
           <w:rPr>
             <w:rStyle w:val="CommentReference"/>
           </w:rPr>
-          <w:commentReference w:id="804"/>
-        </w:r>
-      </w:ins>
-      <w:ins w:id="807" w:author="Anon" w:date="2019-11-15T12:18:00Z">
+          <w:commentReference w:id="803"/>
+        </w:r>
+      </w:ins>
+      <w:ins w:id="806" w:author="Anon" w:date="2019-11-15T12:18:00Z">
         <w:r>
           <w:t xml:space="preserve"> </w:t>
         </w:r>
       </w:ins>
-      <w:ins w:id="808" w:author="Valentine Herrmann" w:date="2019-11-14T21:43:00Z">
+      <w:ins w:id="807" w:author="Valentine Herrmann" w:date="2019-11-14T21:43:00Z">
         <w:r>
           <w:t xml:space="preserve">, </w:t>
         </w:r>
       </w:ins>
-      <w:del w:id="809" w:author="Valentine Herrmann" w:date="2019-11-14T21:43:00Z">
+      <w:del w:id="808" w:author="Valentine Herrmann" w:date="2019-11-14T21:43:00Z">
         <w:r>
           <w:delText>–</w:delText>
         </w:r>
@@ -10134,27 +10134,27 @@
       <w:r>
         <w:t>as opposed to canopy position or root water access</w:t>
       </w:r>
-      <w:ins w:id="810" w:author="Anon" w:date="2019-11-15T12:18:00Z">
+      <w:ins w:id="809" w:author="Anon" w:date="2019-11-15T12:18:00Z">
         <w:r>
           <w:t>,</w:t>
         </w:r>
       </w:ins>
-      <w:del w:id="811" w:author="Anon" w:date="2019-11-15T12:18:00Z">
+      <w:del w:id="810" w:author="Anon" w:date="2019-11-15T12:18:00Z">
         <w:r>
           <w:delText>–</w:delText>
         </w:r>
       </w:del>
-      <w:ins w:id="812" w:author="Anon" w:date="2019-11-15T12:18:00Z">
+      <w:ins w:id="811" w:author="Anon" w:date="2019-11-15T12:18:00Z">
         <w:r>
           <w:t xml:space="preserve"> </w:t>
         </w:r>
       </w:ins>
-      <w:ins w:id="813" w:author="Valentine Herrmann" w:date="2019-11-14T21:43:00Z">
+      <w:ins w:id="812" w:author="Valentine Herrmann" w:date="2019-11-14T21:43:00Z">
         <w:r>
           <w:t xml:space="preserve">, </w:t>
         </w:r>
       </w:ins>
-      <w:del w:id="814" w:author="Valentine Herrmann" w:date="2019-11-14T21:43:00Z">
+      <w:del w:id="813" w:author="Valentine Herrmann" w:date="2019-11-14T21:43:00Z">
         <w:r>
           <w:delText>–</w:delText>
         </w:r>
@@ -10162,77 +10162,77 @@
       <w:r>
         <w:t xml:space="preserve">is the primary factor through which tree size mediates drought response. Taller trees face inherent biophysical </w:t>
       </w:r>
-      <w:commentRangeStart w:id="815"/>
+      <w:commentRangeStart w:id="814"/>
       <w:r>
         <w:t xml:space="preserve">challenges in lifting water a greater distance </w:t>
       </w:r>
-      <w:commentRangeEnd w:id="815"/>
-      <w:r>
-        <w:rPr>
-          <w:rStyle w:val="CommentReference"/>
-        </w:rPr>
-        <w:commentReference w:id="815"/>
+      <w:commentRangeEnd w:id="814"/>
+      <w:r>
+        <w:rPr>
+          <w:rStyle w:val="CommentReference"/>
+        </w:rPr>
+        <w:commentReference w:id="814"/>
       </w:r>
       <w:r>
         <w:t>against the effects of gravity and friction [@ryan_hydraulic_2006; @mcdowell_darcys_2015; @mcdowell_relationships_2011; @couvreur_water_2018]. Vertical gradients in stem and leaf traits</w:t>
       </w:r>
-      <w:ins w:id="816" w:author="Anon" w:date="2019-11-15T12:20:00Z">
+      <w:ins w:id="815" w:author="Anon" w:date="2019-11-15T12:20:00Z">
         <w:r>
           <w:t>,</w:t>
         </w:r>
       </w:ins>
-      <w:del w:id="817" w:author="Anon" w:date="2019-11-15T12:20:00Z">
+      <w:del w:id="816" w:author="Anon" w:date="2019-11-15T12:20:00Z">
         <w:r>
           <w:delText>–</w:delText>
         </w:r>
       </w:del>
-      <w:ins w:id="818" w:author="Anon" w:date="2019-11-15T12:20:00Z">
+      <w:ins w:id="817" w:author="Anon" w:date="2019-11-15T12:20:00Z">
         <w:r>
           <w:t xml:space="preserve"> </w:t>
         </w:r>
       </w:ins>
-      <w:ins w:id="819" w:author="Valentine Herrmann" w:date="2019-11-14T21:44:00Z">
+      <w:ins w:id="818" w:author="Valentine Herrmann" w:date="2019-11-14T21:44:00Z">
         <w:r>
           <w:t xml:space="preserve"> </w:t>
         </w:r>
       </w:ins>
+      <w:del w:id="819" w:author="Valentine Herrmann" w:date="2019-11-14T21:44:00Z">
+        <w:r>
+          <w:delText>–</w:delText>
+        </w:r>
+      </w:del>
+      <w:r>
+        <w:t xml:space="preserve">including smaller and thicker </w:t>
+      </w:r>
       <w:del w:id="820" w:author="Valentine Herrmann" w:date="2019-11-14T21:44:00Z">
         <w:r>
-          <w:delText>–</w:delText>
-        </w:r>
-      </w:del>
-      <w:r>
-        <w:t xml:space="preserve">including smaller and thicker </w:t>
-      </w:r>
-      <w:del w:id="821" w:author="Valentine Herrmann" w:date="2019-11-14T21:44:00Z">
-        <w:r>
           <w:delText xml:space="preserve">(higher LMA) </w:delText>
         </w:r>
       </w:del>
       <w:r>
         <w:t>leaves</w:t>
       </w:r>
-      <w:ins w:id="822" w:author="Valentine Herrmann" w:date="2019-11-14T21:44:00Z">
+      <w:ins w:id="821" w:author="Valentine Herrmann" w:date="2019-11-14T21:44:00Z">
         <w:r>
           <w:t>(higher LMA)</w:t>
         </w:r>
       </w:ins>
-      <w:ins w:id="823" w:author="Valentine Herrmann" w:date="2019-11-16T11:41:00Z">
+      <w:ins w:id="822" w:author="Valentine Herrmann" w:date="2019-11-16T11:41:00Z">
         <w:r>
           <w:t>,</w:t>
         </w:r>
       </w:ins>
-      <w:ins w:id="824" w:author="Valentine Herrmann" w:date="2019-11-14T21:44:00Z">
+      <w:ins w:id="823" w:author="Valentine Herrmann" w:date="2019-11-14T21:44:00Z">
         <w:r>
           <w:t xml:space="preserve"> </w:t>
         </w:r>
       </w:ins>
-      <w:del w:id="825" w:author="Valentine Herrmann" w:date="2019-11-16T11:41:00Z">
+      <w:del w:id="824" w:author="Valentine Herrmann" w:date="2019-11-16T11:41:00Z">
         <w:r>
           <w:delText>,</w:delText>
         </w:r>
       </w:del>
-      <w:del w:id="826" w:author="Valentine Herrmann" w:date="2019-11-14T21:44:00Z">
+      <w:del w:id="825" w:author="Valentine Herrmann" w:date="2019-11-14T21:44:00Z">
         <w:r>
           <w:delText xml:space="preserve"> </w:delText>
         </w:r>
@@ -10248,7 +10248,7 @@
           <m:t>P50</m:t>
         </m:r>
       </m:oMath>
-      <w:del w:id="827" w:author="Anon" w:date="2019-11-15T12:20:00Z">
+      <w:del w:id="826" w:author="Anon" w:date="2019-11-15T12:20:00Z">
         <w:r>
           <w:delText>,</w:delText>
         </w:r>
@@ -10256,57 +10256,57 @@
       <w:r>
         <w:t xml:space="preserve"> and lower hydraulic conductivity at greater heights [@couvreur_water_2018; @koike_leaf_2001; @mcdowell_relationships_2011</w:t>
       </w:r>
-      <w:ins w:id="828" w:author="Nobby" w:date="2019-11-16T11:51:00Z">
+      <w:ins w:id="827" w:author="Nobby" w:date="2019-11-16T11:51:00Z">
         <w:r>
           <w:t>]–</w:t>
         </w:r>
       </w:ins>
-      <w:ins w:id="829" w:author="Norm Bourg" w:date="2019-11-16T11:50:00Z">
+      <w:ins w:id="828" w:author="Norm Bourg" w:date="2019-11-16T11:50:00Z">
         <w:r>
           <w:t>]</w:t>
         </w:r>
       </w:ins>
-      <w:ins w:id="830" w:author="Anon" w:date="2019-11-15T12:21:00Z">
+      <w:ins w:id="829" w:author="Anon" w:date="2019-11-15T12:21:00Z">
         <w:r>
           <w:t>,</w:t>
         </w:r>
       </w:ins>
-      <w:del w:id="831" w:author="Anon" w:date="2019-11-15T12:21:00Z">
+      <w:del w:id="830" w:author="Anon" w:date="2019-11-15T12:21:00Z">
         <w:r>
           <w:delText>–</w:delText>
         </w:r>
       </w:del>
-      <w:ins w:id="832" w:author="Anon" w:date="2019-11-15T12:21:00Z">
+      <w:ins w:id="831" w:author="Anon" w:date="2019-11-15T12:21:00Z">
         <w:r>
           <w:t xml:space="preserve"> </w:t>
         </w:r>
       </w:ins>
-      <w:ins w:id="833" w:author="McShea, William J." w:date="2019-11-16T11:45:00Z">
+      <w:ins w:id="832" w:author="McShea, William J." w:date="2019-11-16T11:45:00Z">
         <w:r>
           <w:t>]–</w:t>
         </w:r>
       </w:ins>
-      <w:ins w:id="834" w:author="Pederson, Neil" w:date="2019-11-16T11:43:00Z">
+      <w:ins w:id="833" w:author="Pederson, Neil" w:date="2019-11-16T11:43:00Z">
         <w:r>
           <w:t>]–</w:t>
         </w:r>
       </w:ins>
-      <w:ins w:id="835" w:author="Valentine Herrmann" w:date="2019-11-16T11:41:00Z">
+      <w:ins w:id="834" w:author="Valentine Herrmann" w:date="2019-11-16T11:41:00Z">
         <w:r>
           <w:t>]</w:t>
         </w:r>
       </w:ins>
-      <w:ins w:id="836" w:author="Valentine Herrmann" w:date="2019-11-14T21:45:00Z">
+      <w:ins w:id="835" w:author="Valentine Herrmann" w:date="2019-11-14T21:45:00Z">
         <w:r>
           <w:t xml:space="preserve">, </w:t>
         </w:r>
       </w:ins>
-      <w:del w:id="837" w:author="Valentine Herrmann" w:date="2019-11-14T21:45:00Z">
+      <w:del w:id="836" w:author="Valentine Herrmann" w:date="2019-11-14T21:45:00Z">
         <w:r>
           <w:delText>–</w:delText>
         </w:r>
       </w:del>
-      <w:del w:id="838" w:author="Valentine Herrmann" w:date="2019-11-16T11:41:00Z">
+      <w:del w:id="837" w:author="Valentine Herrmann" w:date="2019-11-16T11:41:00Z">
         <w:r>
           <w:delText>]–</w:delText>
         </w:r>
@@ -10314,26 +10314,26 @@
       <w:r>
         <w:t xml:space="preserve">make it biophysically possible for trees to become tall [@couvreur_water_2018], yet height becomes a liability when drought incurs additional </w:t>
       </w:r>
-      <w:commentRangeStart w:id="839"/>
+      <w:commentRangeStart w:id="838"/>
       <w:r>
         <w:t xml:space="preserve">hydraulic challenges. </w:t>
       </w:r>
-      <w:commentRangeEnd w:id="839"/>
-      <w:r>
-        <w:rPr>
-          <w:rStyle w:val="CommentReference"/>
-        </w:rPr>
-        <w:commentReference w:id="839"/>
+      <w:commentRangeEnd w:id="838"/>
+      <w:r>
+        <w:rPr>
+          <w:rStyle w:val="CommentReference"/>
+        </w:rPr>
+        <w:commentReference w:id="838"/>
       </w:r>
       <w:r>
         <w:t xml:space="preserve">Taller trees also face different microenvironments (Fig. 2a-b), in part because they are more likely to be in </w:t>
       </w:r>
-      <w:del w:id="840" w:author="erikab" w:date="2019-11-14T12:30:00Z">
+      <w:del w:id="839" w:author="erikab" w:date="2019-11-14T12:30:00Z">
         <w:r>
           <w:delText xml:space="preserve">dominant </w:delText>
         </w:r>
       </w:del>
-      <w:ins w:id="841" w:author="erikab" w:date="2019-11-14T12:30:00Z">
+      <w:ins w:id="840" w:author="erikab" w:date="2019-11-14T12:30:00Z">
         <w:r>
           <w:t xml:space="preserve">upper </w:t>
         </w:r>
@@ -10345,94 +10345,131 @@
         <w:lastRenderedPageBreak/>
         <w:t>increases with tree height</w:t>
       </w:r>
-      <w:ins w:id="842" w:author="McShea, William J." w:date="2019-11-16T11:45:00Z">
+      <w:ins w:id="841" w:author="McShea, William J." w:date="2019-11-16T11:45:00Z">
         <w:r>
           <w:t xml:space="preserve"> </w:t>
         </w:r>
       </w:ins>
-      <w:del w:id="843" w:author="Anon" w:date="2019-11-15T12:28:00Z">
+      <w:del w:id="842" w:author="Anon" w:date="2019-11-15T12:28:00Z">
         <w:r>
           <w:delText>in</w:delText>
         </w:r>
       </w:del>
-      <w:ins w:id="844" w:author="Nobby" w:date="2019-11-16T11:51:00Z">
+      <w:ins w:id="843" w:author="Nobby" w:date="2019-11-16T11:51:00Z">
         <w:r>
           <w:t xml:space="preserve"> </w:t>
         </w:r>
       </w:ins>
-      <w:ins w:id="845" w:author="Anon" w:date="2019-11-15T12:28:00Z">
+      <w:ins w:id="844" w:author="Anon" w:date="2019-11-15T12:28:00Z">
         <w:r>
           <w:t>as</w:t>
         </w:r>
       </w:ins>
-      <w:ins w:id="846" w:author="Norm Bourg" w:date="2019-11-16T11:50:00Z">
+      <w:ins w:id="845" w:author="Norm Bourg" w:date="2019-11-16T11:50:00Z">
         <w:r>
           <w:t xml:space="preserve"> </w:t>
         </w:r>
       </w:ins>
       <w:proofErr w:type="spellStart"/>
-      <w:ins w:id="847" w:author="McShea, William J." w:date="2019-11-14T11:52:00Z">
+      <w:ins w:id="846" w:author="McShea, William J." w:date="2019-11-14T11:52:00Z">
         <w:r>
           <w:t>as</w:t>
         </w:r>
       </w:ins>
       <w:proofErr w:type="spellEnd"/>
-      <w:del w:id="848" w:author="McShea, William J." w:date="2019-11-14T11:52:00Z">
+      <w:del w:id="847" w:author="McShea, William J." w:date="2019-11-14T11:52:00Z">
         <w:r>
           <w:delText>in</w:delText>
         </w:r>
       </w:del>
-      <w:ins w:id="849" w:author="McShea, William J." w:date="2019-11-16T11:45:00Z">
+      <w:ins w:id="848" w:author="McShea, William J." w:date="2019-11-16T11:45:00Z">
         <w:r>
           <w:t xml:space="preserve"> </w:t>
         </w:r>
       </w:ins>
-      <w:ins w:id="850" w:author="Alan Tepley" w:date="2019-11-11T18:50:00Z">
+      <w:ins w:id="849" w:author="Alan Tepley" w:date="2019-11-11T18:50:00Z">
         <w:r>
           <w:t>,</w:t>
         </w:r>
       </w:ins>
-      <w:ins w:id="851" w:author="Albus Severus" w:date="2019-11-16T11:43:00Z">
+      <w:ins w:id="850" w:author="Albus Severus" w:date="2019-11-16T11:43:00Z">
         <w:r>
           <w:t xml:space="preserve"> </w:t>
         </w:r>
       </w:ins>
-      <w:del w:id="852" w:author="Valentine Herrmann" w:date="2019-11-14T21:46:00Z">
+      <w:del w:id="851" w:author="Valentine Herrmann" w:date="2019-11-14T21:46:00Z">
         <w:r>
           <w:delText>in</w:delText>
         </w:r>
       </w:del>
-      <w:ins w:id="853" w:author="Alan Tepley" w:date="2019-11-11T18:50:00Z">
-        <w:del w:id="854" w:author="Valentine Herrmann" w:date="2019-11-14T21:46:00Z">
+      <w:ins w:id="852" w:author="Alan Tepley" w:date="2019-11-11T18:50:00Z">
+        <w:del w:id="853" w:author="Valentine Herrmann" w:date="2019-11-14T21:46:00Z">
           <w:r>
             <w:delText xml:space="preserve"> </w:delText>
           </w:r>
         </w:del>
       </w:ins>
-      <w:commentRangeStart w:id="855"/>
-      <w:ins w:id="856" w:author="Valentine Herrmann" w:date="2019-11-14T21:46:00Z">
+      <w:commentRangeStart w:id="854"/>
+      <w:ins w:id="855" w:author="Valentine Herrmann" w:date="2019-11-14T21:46:00Z">
         <w:r>
           <w:t xml:space="preserve">and </w:t>
         </w:r>
       </w:ins>
-      <w:del w:id="857" w:author="Alan Tepley" w:date="2019-11-11T18:50:00Z">
+      <w:del w:id="856" w:author="Alan Tepley" w:date="2019-11-11T18:50:00Z">
         <w:r>
           <w:delText xml:space="preserve">in </w:delText>
         </w:r>
       </w:del>
-      <w:commentRangeEnd w:id="855"/>
-      <w:r>
-        <w:rPr>
-          <w:rStyle w:val="CommentReference"/>
-        </w:rPr>
-        <w:commentReference w:id="855"/>
+      <w:commentRangeEnd w:id="854"/>
+      <w:r>
+        <w:rPr>
+          <w:rStyle w:val="CommentReference"/>
+        </w:rPr>
+        <w:commentReference w:id="854"/>
       </w:r>
       <w:r>
         <w:t xml:space="preserve">taller trees are more closely </w:t>
       </w:r>
+      <w:commentRangeStart w:id="857"/>
+      <w:r>
+        <w:t xml:space="preserve">coupled </w:t>
+      </w:r>
+      <w:commentRangeEnd w:id="857"/>
+      <w:r>
+        <w:rPr>
+          <w:rStyle w:val="CommentReference"/>
+        </w:rPr>
+        <w:commentReference w:id="857"/>
+      </w:r>
+      <w:r>
+        <w:t>to the atmosphere (</w:t>
+      </w:r>
+      <w:r>
+        <w:rPr>
+          <w:b/>
+        </w:rPr>
+        <w:t xml:space="preserve">REFS- Jarvis </w:t>
+      </w:r>
+      <w:proofErr w:type="gramStart"/>
+      <w:r>
+        <w:rPr>
+          <w:b/>
+        </w:rPr>
+        <w:t>1984</w:t>
+      </w:r>
       <w:commentRangeStart w:id="858"/>
       <w:r>
-        <w:t xml:space="preserve">coupled </w:t>
+        <w:rPr>
+          <w:b/>
+        </w:rPr>
+        <w:t>?</w:t>
+      </w:r>
+      <w:r>
+        <w:t>;</w:t>
+      </w:r>
+      <w:proofErr w:type="gramEnd"/>
+      <w:r>
+        <w:t xml:space="preserve"> [@bretfeld_plant_2018</w:t>
       </w:r>
       <w:commentRangeEnd w:id="858"/>
       <w:r>
@@ -10440,43 +10477,6 @@
           <w:rStyle w:val="CommentReference"/>
         </w:rPr>
         <w:commentReference w:id="858"/>
-      </w:r>
-      <w:r>
-        <w:t>to the atmosphere (</w:t>
-      </w:r>
-      <w:r>
-        <w:rPr>
-          <w:b/>
-        </w:rPr>
-        <w:t xml:space="preserve">REFS- Jarvis </w:t>
-      </w:r>
-      <w:proofErr w:type="gramStart"/>
-      <w:r>
-        <w:rPr>
-          <w:b/>
-        </w:rPr>
-        <w:t>1984</w:t>
-      </w:r>
-      <w:commentRangeStart w:id="859"/>
-      <w:r>
-        <w:rPr>
-          <w:b/>
-        </w:rPr>
-        <w:t>?</w:t>
-      </w:r>
-      <w:r>
-        <w:t>;</w:t>
-      </w:r>
-      <w:proofErr w:type="gramEnd"/>
-      <w:r>
-        <w:t xml:space="preserve"> [@bretfeld_plant_2018</w:t>
-      </w:r>
-      <w:commentRangeEnd w:id="859"/>
-      <w:r>
-        <w:rPr>
-          <w:rStyle w:val="CommentReference"/>
-        </w:rPr>
-        <w:commentReference w:id="859"/>
       </w:r>
       <w:r>
         <w:t>]). Exposed canopy leaves reach higher temperatures (</w:t>
@@ -10507,7 +10507,7 @@
       <w:r>
         <w:t>), particularly during drought when solar radiation tends to be higher and less water is available for evaporative cooling of the leaves. Furthermore, daytime CO_2_ concentrations tend to decrease with height [@koike_leaf_2001], implying that water costs of</w:t>
       </w:r>
-      <w:ins w:id="860" w:author="Anon" w:date="2019-11-15T12:30:00Z">
+      <w:ins w:id="859" w:author="Anon" w:date="2019-11-15T12:30:00Z">
         <w:r>
           <w:t xml:space="preserve"> </w:t>
         </w:r>
@@ -10515,7 +10515,7 @@
           <w:t>CO</w:t>
         </w:r>
       </w:ins>
-      <w:del w:id="861" w:author="Anon" w:date="2019-11-15T12:30:00Z">
+      <w:del w:id="860" w:author="Anon" w:date="2019-11-15T12:30:00Z">
         <w:r>
           <w:delText xml:space="preserve"> </w:delText>
         </w:r>
@@ -10574,37 +10574,37 @@
         <w:t xml:space="preserve"> decoupling between height and canopy position can be introduced by the configuration of neighboring trees (Fig. 2d) [@muller-landau_testing_2006], and we show that height </w:t>
       </w:r>
       <w:proofErr w:type="spellStart"/>
-      <w:ins w:id="862" w:author="Nobby" w:date="2019-11-16T11:51:00Z">
+      <w:ins w:id="861" w:author="Nobby" w:date="2019-11-16T11:51:00Z">
         <w:r>
           <w:t>is</w:t>
         </w:r>
       </w:ins>
-      <w:ins w:id="863" w:author="Norm Bourg" w:date="2019-11-16T11:50:00Z">
+      <w:ins w:id="862" w:author="Norm Bourg" w:date="2019-11-16T11:50:00Z">
         <w:r>
           <w:t>is</w:t>
         </w:r>
       </w:ins>
-      <w:ins w:id="864" w:author="McShea, William J." w:date="2019-11-16T11:45:00Z">
+      <w:ins w:id="863" w:author="McShea, William J." w:date="2019-11-16T11:45:00Z">
         <w:r>
           <w:t>is</w:t>
         </w:r>
       </w:ins>
-      <w:del w:id="865" w:author="Alan Tepley" w:date="2019-11-11T18:52:00Z">
+      <w:del w:id="864" w:author="Alan Tepley" w:date="2019-11-11T18:52:00Z">
         <w:r>
           <w:delText>i</w:delText>
         </w:r>
       </w:del>
-      <w:ins w:id="866" w:author="Alan Tepley" w:date="2019-11-11T18:52:00Z">
+      <w:ins w:id="865" w:author="Alan Tepley" w:date="2019-11-11T18:52:00Z">
         <w:r>
           <w:t>wa</w:t>
         </w:r>
       </w:ins>
-      <w:ins w:id="867" w:author="Pederson, Neil" w:date="2019-11-16T11:43:00Z">
+      <w:ins w:id="866" w:author="Pederson, Neil" w:date="2019-11-16T11:43:00Z">
         <w:r>
           <w:t>s</w:t>
         </w:r>
       </w:ins>
-      <w:ins w:id="868" w:author="Albus Severus" w:date="2019-11-16T11:43:00Z">
+      <w:ins w:id="867" w:author="Albus Severus" w:date="2019-11-16T11:43:00Z">
         <w:r>
           <w:t>is</w:t>
         </w:r>
@@ -10613,7 +10613,7 @@
       <w:r>
         <w:t xml:space="preserve"> a far stronger predictor of drought response than crown position</w:t>
       </w:r>
-      <w:ins w:id="869" w:author="Alan Tepley" w:date="2019-11-11T18:52:00Z">
+      <w:ins w:id="868" w:author="Alan Tepley" w:date="2019-11-11T18:52:00Z">
         <w:r>
           <w:t>, at least for the three droughts evaluated in our study area</w:t>
         </w:r>
@@ -10621,16 +10621,16 @@
       <w:r>
         <w:t xml:space="preserve"> (Tables 1,4,5). </w:t>
       </w:r>
-      <w:commentRangeStart w:id="870"/>
+      <w:commentRangeStart w:id="869"/>
       <w:r>
         <w:t>Our analysis</w:t>
       </w:r>
-      <w:commentRangeEnd w:id="870"/>
-      <w:r>
-        <w:rPr>
-          <w:rStyle w:val="CommentReference"/>
-        </w:rPr>
-        <w:commentReference w:id="870"/>
+      <w:commentRangeEnd w:id="869"/>
+      <w:r>
+        <w:rPr>
+          <w:rStyle w:val="CommentReference"/>
+        </w:rPr>
+        <w:commentReference w:id="869"/>
       </w:r>
       <w:r>
         <w:t xml:space="preserve"> does have the limitation that canopy positions were </w:t>
@@ -10654,7 +10654,7 @@
       <w:r>
         <w:t xml:space="preserve"> became an increasingly poor predictor </w:t>
       </w:r>
-      <w:del w:id="871" w:author="erikab" w:date="2019-11-14T12:32:00Z">
+      <w:del w:id="870" w:author="erikab" w:date="2019-11-14T12:32:00Z">
         <w:r>
           <w:delText xml:space="preserve">moving </w:delText>
         </w:r>
@@ -10683,32 +10683,32 @@
         <w:t xml:space="preserve">, which makes sense in light of the vertical </w:t>
       </w:r>
       <w:proofErr w:type="spellStart"/>
-      <w:ins w:id="872" w:author="Nobby" w:date="2019-11-16T11:51:00Z">
+      <w:ins w:id="871" w:author="Nobby" w:date="2019-11-16T11:51:00Z">
         <w:r>
           <w:t>enviromnental</w:t>
         </w:r>
       </w:ins>
-      <w:ins w:id="873" w:author="Norm Bourg" w:date="2019-11-16T11:50:00Z">
+      <w:ins w:id="872" w:author="Norm Bourg" w:date="2019-11-16T11:50:00Z">
         <w:r>
           <w:t>enviro</w:t>
         </w:r>
       </w:ins>
-      <w:del w:id="874" w:author="Anon" w:date="2019-11-15T13:34:00Z">
+      <w:del w:id="873" w:author="Anon" w:date="2019-11-15T13:34:00Z">
         <w:r>
           <w:delText>mn</w:delText>
         </w:r>
       </w:del>
-      <w:ins w:id="875" w:author="Anon" w:date="2019-11-15T13:34:00Z">
+      <w:ins w:id="874" w:author="Anon" w:date="2019-11-15T13:34:00Z">
         <w:r>
           <w:t>nm</w:t>
         </w:r>
       </w:ins>
-      <w:ins w:id="876" w:author="Norm Bourg" w:date="2019-11-16T11:50:00Z">
+      <w:ins w:id="875" w:author="Norm Bourg" w:date="2019-11-16T11:50:00Z">
         <w:r>
           <w:t>ental</w:t>
         </w:r>
       </w:ins>
-      <w:ins w:id="877" w:author="Albus Severus" w:date="2019-11-16T11:50:00Z">
+      <w:ins w:id="876" w:author="Albus Severus" w:date="2019-11-16T11:50:00Z">
         <w:r>
           <w:t>enviromnental</w:t>
         </w:r>
@@ -10717,27 +10717,27 @@
       <w:r>
         <w:t xml:space="preserve"> gradients described above and agrees with previous studies showing greater drought sensitivity in more exposed trees ([@suarez_factors_2004]; [@scharnweber_confessions_2019]). </w:t>
       </w:r>
+      <w:commentRangeStart w:id="877"/>
       <w:commentRangeStart w:id="878"/>
-      <w:commentRangeStart w:id="879"/>
       <w:r>
         <w:t xml:space="preserve">It is safe to assume </w:t>
       </w:r>
+      <w:commentRangeEnd w:id="877"/>
+      <w:r>
+        <w:rPr>
+          <w:rStyle w:val="CommentReference"/>
+        </w:rPr>
+        <w:commentReference w:id="877"/>
+      </w:r>
+      <w:r>
+        <w:t>that currently suppressed trees have always been suppressed</w:t>
+      </w:r>
       <w:commentRangeEnd w:id="878"/>
       <w:r>
         <w:rPr>
           <w:rStyle w:val="CommentReference"/>
         </w:rPr>
         <w:commentReference w:id="878"/>
-      </w:r>
-      <w:r>
-        <w:t>that currently suppressed trees have always been suppressed</w:t>
-      </w:r>
-      <w:commentRangeEnd w:id="879"/>
-      <w:r>
-        <w:rPr>
-          <w:rStyle w:val="CommentReference"/>
-        </w:rPr>
-        <w:commentReference w:id="879"/>
       </w:r>
       <w:r>
         <w:t xml:space="preserve">, and their relatively low </w:t>
@@ -10753,27 +10753,27 @@
       <w:r>
         <w:t xml:space="preserve"> (after correcting for height effects) is real, which is consistent with </w:t>
       </w:r>
+      <w:commentRangeStart w:id="879"/>
       <w:commentRangeStart w:id="880"/>
-      <w:commentRangeStart w:id="881"/>
       <w:r>
         <w:t>analyses showing that suppressed</w:t>
       </w:r>
-      <w:del w:id="882" w:author="Anon" w:date="2019-11-15T13:42:00Z">
+      <w:del w:id="881" w:author="Anon" w:date="2019-11-15T13:42:00Z">
         <w:r>
           <w:delText>–</w:delText>
         </w:r>
       </w:del>
-      <w:ins w:id="883" w:author="Anon" w:date="2019-11-15T13:42:00Z">
+      <w:ins w:id="882" w:author="Anon" w:date="2019-11-15T13:42:00Z">
         <w:r>
           <w:t xml:space="preserve"> </w:t>
         </w:r>
       </w:ins>
-      <w:ins w:id="884" w:author="Valentine Herrmann" w:date="2019-11-14T21:50:00Z">
+      <w:ins w:id="883" w:author="Valentine Herrmann" w:date="2019-11-14T21:50:00Z">
         <w:r>
           <w:t xml:space="preserve">, </w:t>
         </w:r>
       </w:ins>
-      <w:del w:id="885" w:author="Valentine Herrmann" w:date="2019-11-14T21:50:00Z">
+      <w:del w:id="884" w:author="Valentine Herrmann" w:date="2019-11-14T21:50:00Z">
         <w:r>
           <w:delText>–</w:delText>
         </w:r>
@@ -10781,7 +10781,7 @@
       <w:r>
         <w:t>and</w:t>
       </w:r>
-      <w:ins w:id="886" w:author="Anon" w:date="2019-11-15T13:42:00Z">
+      <w:ins w:id="885" w:author="Anon" w:date="2019-11-15T13:42:00Z">
         <w:r>
           <w:t>/or</w:t>
         </w:r>
@@ -10789,22 +10789,22 @@
       <w:r>
         <w:t xml:space="preserve"> particularly crowded</w:t>
       </w:r>
-      <w:del w:id="887" w:author="Anon" w:date="2019-11-15T13:42:00Z">
+      <w:del w:id="886" w:author="Anon" w:date="2019-11-15T13:42:00Z">
         <w:r>
           <w:delText>–</w:delText>
         </w:r>
       </w:del>
-      <w:ins w:id="888" w:author="Anon" w:date="2019-11-15T13:42:00Z">
+      <w:ins w:id="887" w:author="Anon" w:date="2019-11-15T13:42:00Z">
         <w:r>
           <w:t xml:space="preserve"> </w:t>
         </w:r>
       </w:ins>
-      <w:ins w:id="889" w:author="Valentine Herrmann" w:date="2019-11-14T21:50:00Z">
+      <w:ins w:id="888" w:author="Valentine Herrmann" w:date="2019-11-14T21:50:00Z">
         <w:r>
           <w:t xml:space="preserve">, </w:t>
         </w:r>
       </w:ins>
-      <w:del w:id="890" w:author="Valentine Herrmann" w:date="2019-11-14T21:50:00Z">
+      <w:del w:id="889" w:author="Valentine Herrmann" w:date="2019-11-14T21:50:00Z">
         <w:r>
           <w:delText>–</w:delText>
         </w:r>
@@ -10812,6 +10812,13 @@
       <w:r>
         <w:t xml:space="preserve">trees can suffer disproportionately during drought </w:t>
       </w:r>
+      <w:commentRangeEnd w:id="879"/>
+      <w:r>
+        <w:rPr>
+          <w:rStyle w:val="CommentReference"/>
+        </w:rPr>
+        <w:commentReference w:id="879"/>
+      </w:r>
       <w:commentRangeEnd w:id="880"/>
       <w:r>
         <w:rPr>
@@ -10819,19 +10826,12 @@
         </w:rPr>
         <w:commentReference w:id="880"/>
       </w:r>
-      <w:commentRangeEnd w:id="881"/>
-      <w:r>
-        <w:rPr>
-          <w:rStyle w:val="CommentReference"/>
-        </w:rPr>
-        <w:commentReference w:id="881"/>
+      <w:commentRangeStart w:id="890"/>
+      <w:r>
+        <w:t>(</w:t>
       </w:r>
       <w:commentRangeStart w:id="891"/>
       <w:r>
-        <w:t>(</w:t>
-      </w:r>
-      <w:commentRangeStart w:id="892"/>
-      <w:r>
         <w:rPr>
           <w:b/>
         </w:rPr>
@@ -10840,19 +10840,19 @@
       <w:r>
         <w:t xml:space="preserve">). </w:t>
       </w:r>
+      <w:commentRangeEnd w:id="890"/>
       <w:commentRangeEnd w:id="891"/>
-      <w:commentRangeEnd w:id="892"/>
+      <w:r>
+        <w:rPr>
+          <w:rStyle w:val="CommentReference"/>
+        </w:rPr>
+        <w:commentReference w:id="890"/>
+      </w:r>
       <w:r>
         <w:rPr>
           <w:rStyle w:val="CommentReference"/>
         </w:rPr>
         <w:commentReference w:id="891"/>
-      </w:r>
-      <w:r>
-        <w:rPr>
-          <w:rStyle w:val="CommentReference"/>
-        </w:rPr>
-        <w:commentReference w:id="892"/>
       </w:r>
       <w:r>
         <w:t xml:space="preserve">The observed height-sensitivity of </w:t>
@@ -10877,12 +10877,12 @@
       <w:r>
         <w:t xml:space="preserve">), agrees with the concept that physiological limitations to transpiration under drought shift from root water access to the plant-atmosphere </w:t>
       </w:r>
-      <w:del w:id="893" w:author="erikab" w:date="2019-11-14T12:43:00Z">
+      <w:del w:id="892" w:author="erikab" w:date="2019-11-14T12:43:00Z">
         <w:r>
           <w:delText xml:space="preserve">intreface </w:delText>
         </w:r>
       </w:del>
-      <w:ins w:id="894" w:author="erikab" w:date="2019-11-14T12:43:00Z">
+      <w:ins w:id="893" w:author="erikab" w:date="2019-11-14T12:43:00Z">
         <w:r>
           <w:t xml:space="preserve">interface </w:t>
         </w:r>
@@ -10890,17 +10890,17 @@
       <w:r>
         <w:t>as forests age [@bretfeld_plant_2018], such that tall trees</w:t>
       </w:r>
-      <w:ins w:id="895" w:author="Anon" w:date="2019-11-15T13:43:00Z">
+      <w:ins w:id="894" w:author="Anon" w:date="2019-11-15T13:43:00Z">
         <w:r>
           <w:t xml:space="preserve"> (dominants)</w:t>
         </w:r>
       </w:ins>
-      <w:del w:id="896" w:author="Anon" w:date="2019-11-15T13:44:00Z">
+      <w:del w:id="895" w:author="Anon" w:date="2019-11-15T13:44:00Z">
         <w:r>
           <w:delText>–particularly the very tallest–</w:delText>
         </w:r>
       </w:del>
-      <w:ins w:id="897" w:author="Anon" w:date="2019-11-15T13:44:00Z">
+      <w:ins w:id="896" w:author="Anon" w:date="2019-11-15T13:44:00Z">
         <w:r>
           <w:t xml:space="preserve"> </w:t>
         </w:r>
@@ -10908,22 +10908,22 @@
       <w:r>
         <w:t xml:space="preserve">are the most sensitive in mature forests. Additional research comparing drought responses of young and old forest stands, along with short and tall isolated trees, would be valuable for more clearly </w:t>
       </w:r>
-      <w:ins w:id="898" w:author="Valentine Herrmann" w:date="2019-11-16T11:41:00Z">
+      <w:ins w:id="897" w:author="Valentine Herrmann" w:date="2019-11-16T11:41:00Z">
         <w:r>
           <w:t>disentang</w:t>
         </w:r>
       </w:ins>
-      <w:ins w:id="899" w:author="erikab" w:date="2019-11-14T12:45:00Z">
+      <w:ins w:id="898" w:author="erikab" w:date="2019-11-14T12:45:00Z">
         <w:r>
           <w:t>l</w:t>
         </w:r>
       </w:ins>
-      <w:ins w:id="900" w:author="Valentine Herrmann" w:date="2019-11-16T11:41:00Z">
+      <w:ins w:id="899" w:author="Valentine Herrmann" w:date="2019-11-16T11:41:00Z">
         <w:r>
           <w:t>ing</w:t>
         </w:r>
       </w:ins>
-      <w:del w:id="901" w:author="Valentine Herrmann" w:date="2019-11-16T11:41:00Z">
+      <w:del w:id="900" w:author="Valentine Herrmann" w:date="2019-11-16T11:41:00Z">
         <w:r>
           <w:delText>disentanging</w:delText>
         </w:r>
@@ -10939,9 +10939,23 @@
       <w:r>
         <w:t xml:space="preserve">The development of tree-ring chronologies for all dominant tree species at our site </w:t>
       </w:r>
+      <w:commentRangeStart w:id="901"/>
+      <w:r>
+        <w:t xml:space="preserve">[@helcoski_growing_2019] </w:t>
+      </w:r>
+      <w:commentRangeEnd w:id="901"/>
+      <w:r>
+        <w:rPr>
+          <w:rStyle w:val="CommentReference"/>
+        </w:rPr>
+        <w:commentReference w:id="901"/>
+      </w:r>
+      <w:r>
+        <w:t xml:space="preserve">made it possible to compare historical drought responses across 12 species and </w:t>
+      </w:r>
       <w:commentRangeStart w:id="902"/>
       <w:r>
-        <w:t xml:space="preserve">[@helcoski_growing_2019] </w:t>
+        <w:t xml:space="preserve">their associated traits at a single site for the first time </w:t>
       </w:r>
       <w:commentRangeEnd w:id="902"/>
       <w:r>
@@ -10951,11 +10965,20 @@
         <w:commentReference w:id="902"/>
       </w:r>
       <w:r>
-        <w:t xml:space="preserve">made it possible to compare historical drought responses across 12 species and </w:t>
+        <w:t>(</w:t>
+      </w:r>
+      <w:r>
+        <w:rPr>
+          <w:b/>
+        </w:rPr>
+        <w:t xml:space="preserve">verify- Neil, </w:t>
       </w:r>
       <w:commentRangeStart w:id="903"/>
       <w:r>
-        <w:t xml:space="preserve">their associated traits at a single site for the first time </w:t>
+        <w:rPr>
+          <w:b/>
+        </w:rPr>
+        <w:t>Alan</w:t>
       </w:r>
       <w:commentRangeEnd w:id="903"/>
       <w:r>
@@ -10963,29 +10986,6 @@
           <w:rStyle w:val="CommentReference"/>
         </w:rPr>
         <w:commentReference w:id="903"/>
-      </w:r>
-      <w:r>
-        <w:t>(</w:t>
-      </w:r>
-      <w:r>
-        <w:rPr>
-          <w:b/>
-        </w:rPr>
-        <w:t xml:space="preserve">verify- Neil, </w:t>
-      </w:r>
-      <w:commentRangeStart w:id="904"/>
-      <w:r>
-        <w:rPr>
-          <w:b/>
-        </w:rPr>
-        <w:t>Alan</w:t>
-      </w:r>
-      <w:commentRangeEnd w:id="904"/>
-      <w:r>
-        <w:rPr>
-          <w:rStyle w:val="CommentReference"/>
-        </w:rPr>
-        <w:commentReference w:id="904"/>
       </w:r>
       <w:r>
         <w:t>). Concerted measurement of leaf hydraulic traits of emerging importance [@scoffoni_leaf_</w:t>
@@ -11064,12 +11064,12 @@
       <w:r>
         <w:t xml:space="preserve"> can be useful for predicting drought responses</w:t>
       </w:r>
-      <w:ins w:id="905" w:author="Valentine Herrmann" w:date="2019-11-14T21:52:00Z">
+      <w:ins w:id="904" w:author="Valentine Herrmann" w:date="2019-11-14T21:52:00Z">
         <w:r>
           <w:t xml:space="preserve">, </w:t>
         </w:r>
       </w:ins>
-      <w:del w:id="906" w:author="Valentine Herrmann" w:date="2019-11-14T21:52:00Z">
+      <w:del w:id="905" w:author="Valentine Herrmann" w:date="2019-11-14T21:52:00Z">
         <w:r>
           <w:delText>–</w:delText>
         </w:r>
@@ -11077,42 +11077,42 @@
       <w:r>
         <w:t>with both appearing in the top overall model and two of the three top models for each drought (Table 5</w:t>
       </w:r>
-      <w:ins w:id="907" w:author="Nobby" w:date="2019-11-16T11:51:00Z">
+      <w:ins w:id="906" w:author="Nobby" w:date="2019-11-16T11:51:00Z">
         <w:r>
           <w:t>)–</w:t>
         </w:r>
       </w:ins>
-      <w:ins w:id="908" w:author="Norm Bourg" w:date="2019-11-16T11:50:00Z">
+      <w:ins w:id="907" w:author="Norm Bourg" w:date="2019-11-16T11:50:00Z">
         <w:r>
           <w:t>)–</w:t>
         </w:r>
       </w:ins>
-      <w:ins w:id="909" w:author="McShea, William J." w:date="2019-11-16T11:45:00Z">
+      <w:ins w:id="908" w:author="McShea, William J." w:date="2019-11-16T11:45:00Z">
         <w:r>
           <w:t>)–</w:t>
         </w:r>
       </w:ins>
-      <w:ins w:id="910" w:author="Pederson, Neil" w:date="2019-11-16T11:43:00Z">
+      <w:ins w:id="909" w:author="Pederson, Neil" w:date="2019-11-16T11:43:00Z">
         <w:r>
           <w:t>)–</w:t>
         </w:r>
       </w:ins>
-      <w:ins w:id="911" w:author="Valentine Herrmann" w:date="2019-11-16T11:41:00Z">
+      <w:ins w:id="910" w:author="Valentine Herrmann" w:date="2019-11-16T11:41:00Z">
         <w:r>
           <w:t>)</w:t>
         </w:r>
       </w:ins>
-      <w:ins w:id="912" w:author="Valentine Herrmann" w:date="2019-11-14T21:52:00Z">
+      <w:ins w:id="911" w:author="Valentine Herrmann" w:date="2019-11-14T21:52:00Z">
         <w:r>
           <w:t xml:space="preserve">, </w:t>
         </w:r>
       </w:ins>
-      <w:del w:id="913" w:author="Valentine Herrmann" w:date="2019-11-14T21:52:00Z">
+      <w:del w:id="912" w:author="Valentine Herrmann" w:date="2019-11-14T21:52:00Z">
         <w:r>
           <w:delText>–</w:delText>
         </w:r>
       </w:del>
-      <w:del w:id="914" w:author="Valentine Herrmann" w:date="2019-11-16T11:41:00Z">
+      <w:del w:id="913" w:author="Valentine Herrmann" w:date="2019-11-16T11:41:00Z">
         <w:r>
           <w:delText>)–</w:delText>
         </w:r>
@@ -11128,61 +11128,61 @@
       <w:r>
         <w:t xml:space="preserve"> meaningful traits linked to species distribution along moisture gradients [@medeiros_extensive_2019] (</w:t>
       </w:r>
+      <w:commentRangeStart w:id="914"/>
+      <w:r>
+        <w:rPr>
+          <w:b/>
+        </w:rPr>
+        <w:t>MORE REFS</w:t>
+      </w:r>
+      <w:commentRangeEnd w:id="914"/>
+      <w:r>
+        <w:rPr>
+          <w:rStyle w:val="CommentReference"/>
+        </w:rPr>
+        <w:commentReference w:id="914"/>
+      </w:r>
+      <w:r>
+        <w:rPr>
+          <w:b/>
+        </w:rPr>
+        <w:t>–KAT/NOBBY/</w:t>
+      </w:r>
       <w:commentRangeStart w:id="915"/>
       <w:r>
         <w:rPr>
           <w:b/>
         </w:rPr>
-        <w:t>MORE REFS</w:t>
+        <w:t>LAWREN</w:t>
       </w:r>
       <w:commentRangeEnd w:id="915"/>
-      <w:r>
-        <w:rPr>
-          <w:rStyle w:val="CommentReference"/>
-        </w:rPr>
-        <w:commentReference w:id="915"/>
-      </w:r>
-      <w:r>
-        <w:rPr>
-          <w:b/>
-        </w:rPr>
-        <w:t>–KAT/NOBBY/</w:t>
-      </w:r>
-      <w:commentRangeStart w:id="916"/>
-      <w:r>
-        <w:rPr>
-          <w:b/>
-        </w:rPr>
-        <w:t>LAWREN</w:t>
-      </w:r>
-      <w:commentRangeEnd w:id="916"/>
-      <w:ins w:id="917" w:author="Nobby" w:date="2019-11-16T11:51:00Z">
+      <w:ins w:id="916" w:author="Nobby" w:date="2019-11-16T11:51:00Z">
         <w:r>
           <w:rPr>
             <w:rStyle w:val="CommentReference"/>
           </w:rPr>
-          <w:commentReference w:id="916"/>
+          <w:commentReference w:id="915"/>
         </w:r>
         <w:r>
           <w:t xml:space="preserve">). </w:t>
         </w:r>
       </w:ins>
-      <w:ins w:id="918" w:author="Albus Severus" w:date="2019-11-16T11:51:00Z">
+      <w:ins w:id="917" w:author="Albus Severus" w:date="2019-11-16T11:51:00Z">
         <w:r>
           <w:t xml:space="preserve">). </w:t>
         </w:r>
       </w:ins>
-      <w:ins w:id="919" w:author="Anon" w:date="2019-11-15T13:47:00Z">
+      <w:ins w:id="918" w:author="Anon" w:date="2019-11-15T13:47:00Z">
         <w:r>
           <w:t xml:space="preserve">Importantly, </w:t>
         </w:r>
       </w:ins>
-      <w:ins w:id="920" w:author="McShea, William J." w:date="2019-11-14T11:55:00Z">
+      <w:ins w:id="919" w:author="McShea, William J." w:date="2019-11-14T11:55:00Z">
         <w:r>
           <w:t>T</w:t>
         </w:r>
       </w:ins>
-      <w:del w:id="921" w:author="McShea, William J." w:date="2019-11-14T11:55:00Z">
+      <w:del w:id="920" w:author="McShea, William J." w:date="2019-11-14T11:55:00Z">
         <w:r>
           <w:delText>It is scientifically exciting in that t</w:delText>
         </w:r>
@@ -11257,17 +11257,17 @@
         <w:t xml:space="preserve">, which can be measured relatively easily [@bartlett_rapid_2012; @scoffoni_leaf_2014], </w:t>
       </w:r>
       <w:proofErr w:type="spellStart"/>
-      <w:ins w:id="922" w:author="Nobby" w:date="2019-11-16T11:51:00Z">
+      <w:ins w:id="921" w:author="Nobby" w:date="2019-11-16T11:51:00Z">
         <w:r>
           <w:t>hold</w:t>
         </w:r>
       </w:ins>
-      <w:ins w:id="923" w:author="Norm Bourg" w:date="2019-11-16T11:50:00Z">
+      <w:ins w:id="922" w:author="Norm Bourg" w:date="2019-11-16T11:50:00Z">
         <w:r>
           <w:t>hold</w:t>
         </w:r>
       </w:ins>
-      <w:ins w:id="924" w:author="McShea, William J." w:date="2019-11-14T11:55:00Z">
+      <w:ins w:id="923" w:author="McShea, William J." w:date="2019-11-14T11:55:00Z">
         <w:r>
           <w:t>and</w:t>
         </w:r>
@@ -11277,17 +11277,17 @@
         </w:r>
       </w:ins>
       <w:proofErr w:type="spellStart"/>
-      <w:ins w:id="925" w:author="McShea, William J." w:date="2019-11-16T11:45:00Z">
+      <w:ins w:id="924" w:author="McShea, William J." w:date="2019-11-16T11:45:00Z">
         <w:r>
           <w:t>hold</w:t>
         </w:r>
       </w:ins>
-      <w:ins w:id="926" w:author="McShea, William J." w:date="2019-11-14T11:55:00Z">
+      <w:ins w:id="925" w:author="McShea, William J." w:date="2019-11-14T11:55:00Z">
         <w:r>
           <w:t>s</w:t>
         </w:r>
       </w:ins>
-      <w:ins w:id="927" w:author="Albus Severus" w:date="2019-11-16T11:45:00Z">
+      <w:ins w:id="926" w:author="Albus Severus" w:date="2019-11-16T11:45:00Z">
         <w:r>
           <w:t>hold</w:t>
         </w:r>
@@ -11300,11 +11300,18 @@
         <w:lastRenderedPageBreak/>
         <w:t xml:space="preserve">predicting drought growth responses across species. The importance of linking species’ traits to drought responses increases with tree species diversity; whereas it is feasible to study drought responses for all dominant species in most boreal and temperate forests (e.g., this study), this becomes difficult to impossible for </w:t>
       </w:r>
+      <w:commentRangeStart w:id="927"/>
       <w:commentRangeStart w:id="928"/>
-      <w:commentRangeStart w:id="929"/>
       <w:r>
         <w:t>diverse tropical forests</w:t>
       </w:r>
+      <w:commentRangeEnd w:id="927"/>
+      <w:r>
+        <w:rPr>
+          <w:rStyle w:val="CommentReference"/>
+        </w:rPr>
+        <w:commentReference w:id="927"/>
+      </w:r>
       <w:commentRangeEnd w:id="928"/>
       <w:r>
         <w:rPr>
@@ -11312,22 +11319,15 @@
         </w:rPr>
         <w:commentReference w:id="928"/>
       </w:r>
-      <w:commentRangeEnd w:id="929"/>
-      <w:r>
-        <w:rPr>
-          <w:rStyle w:val="CommentReference"/>
-        </w:rPr>
-        <w:commentReference w:id="929"/>
-      </w:r>
       <w:r>
         <w:t xml:space="preserve">, where linking hydraulic traits to drought responses would be invaluable for forecasting how </w:t>
       </w:r>
-      <w:ins w:id="930" w:author="McShea, William J." w:date="2019-11-14T11:56:00Z">
+      <w:ins w:id="929" w:author="McShea, William J." w:date="2019-11-14T11:56:00Z">
         <w:r>
           <w:t>rare</w:t>
         </w:r>
       </w:ins>
-      <w:del w:id="931" w:author="McShea, William J." w:date="2019-11-14T11:56:00Z">
+      <w:del w:id="930" w:author="McShea, William J." w:date="2019-11-14T11:56:00Z">
         <w:r>
           <w:delText>little-known</w:delText>
         </w:r>
@@ -11349,11 +11349,11 @@
       <w:pPr>
         <w:pStyle w:val="BodyText"/>
       </w:pPr>
-      <w:commentRangeStart w:id="932"/>
+      <w:commentRangeStart w:id="931"/>
       <w:r>
         <w:t xml:space="preserve">Our analysis of hydraulic traits focused on species-level comparisons and did not characterize the role of variation </w:t>
       </w:r>
-      <w:ins w:id="933" w:author="Alan Tepley" w:date="2019-11-11T20:11:00Z">
+      <w:ins w:id="932" w:author="Alan Tepley" w:date="2019-11-11T20:11:00Z">
         <w:r>
           <w:t xml:space="preserve">in those traits </w:t>
         </w:r>
@@ -11361,7 +11361,7 @@
       <w:r>
         <w:t xml:space="preserve">with </w:t>
       </w:r>
-      <w:ins w:id="934" w:author="Alan Tepley" w:date="2019-11-15T09:27:00Z">
+      <w:ins w:id="933" w:author="Alan Tepley" w:date="2019-11-15T09:27:00Z">
         <w:r>
           <w:t xml:space="preserve">tree </w:t>
         </w:r>
@@ -11369,7 +11369,7 @@
       <w:r>
         <w:t xml:space="preserve">height. As noted above, leaves found higher on a tree tend to have more hydraulically conservative traits, and therefore we would expect that average leaf characteristics of an individual tree would scale with its crown height, with taller individuals having on average more drought-resistant traits. If vertical trends for </w:t>
       </w:r>
-      <w:commentRangeStart w:id="935"/>
+      <w:commentRangeStart w:id="934"/>
       <m:oMath>
         <m:r>
           <w:rPr>
@@ -11436,12 +11436,12 @@
       <w:r>
         <w:t xml:space="preserve">, </w:t>
       </w:r>
-      <w:commentRangeEnd w:id="935"/>
-      <w:r>
-        <w:rPr>
-          <w:rStyle w:val="CommentReference"/>
-        </w:rPr>
-        <w:commentReference w:id="935"/>
+      <w:commentRangeEnd w:id="934"/>
+      <w:r>
+        <w:rPr>
+          <w:rStyle w:val="CommentReference"/>
+        </w:rPr>
+        <w:commentReference w:id="934"/>
       </w:r>
       <w:r>
         <w:t>which have not been characterized (</w:t>
@@ -11487,7 +11487,7 @@
       <w:pPr>
         <w:pStyle w:val="BodyText"/>
       </w:pPr>
-      <w:commentRangeStart w:id="936"/>
+      <w:commentRangeStart w:id="935"/>
       <w:r>
         <w:t xml:space="preserve">Although the physiological mechanisms discussed above lead to generally consistent directions of growth responses to tree height and </w:t>
       </w:r>
@@ -11499,7 +11499,7 @@
       <w:r>
         <w:t xml:space="preserve"> traits across droughts, indicating the universality of the underlying mechanisms, the relative import</w:t>
       </w:r>
-      <w:del w:id="937" w:author="Anon" w:date="2019-11-15T14:01:00Z">
+      <w:del w:id="936" w:author="Anon" w:date="2019-11-15T14:01:00Z">
         <w:r>
           <w:delText>ant</w:delText>
         </w:r>
@@ -11537,7 +11537,7 @@
       <w:r>
         <w:t xml:space="preserve"> tended to be somewhat lower in 1966 (Fig. 1, Table 4). Height and dominant canopy position had </w:t>
       </w:r>
-      <w:del w:id="938" w:author="Alan Tepley" w:date="2019-11-11T20:14:00Z">
+      <w:del w:id="937" w:author="Alan Tepley" w:date="2019-11-11T20:14:00Z">
         <w:r>
           <w:delText xml:space="preserve">the </w:delText>
         </w:r>
@@ -11545,16 +11545,16 @@
       <w:r>
         <w:t xml:space="preserve">stronger negative effects in this drought than in the others (Tables 4-5), which could potentially be linked to the fact that this was the </w:t>
       </w:r>
-      <w:commentRangeStart w:id="939"/>
+      <w:commentRangeStart w:id="938"/>
       <w:r>
         <w:t>longest-lasting drought</w:t>
       </w:r>
-      <w:commentRangeEnd w:id="939"/>
-      <w:r>
-        <w:rPr>
-          <w:rStyle w:val="CommentReference"/>
-        </w:rPr>
-        <w:commentReference w:id="939"/>
+      <w:commentRangeEnd w:id="938"/>
+      <w:r>
+        <w:rPr>
+          <w:rStyle w:val="CommentReference"/>
+        </w:rPr>
+        <w:commentReference w:id="938"/>
       </w:r>
       <w:r>
         <w:t xml:space="preserve"> and </w:t>
@@ -11718,12 +11718,12 @@
       <w:r>
         <w:t>would be of great value to elucidating the mechanisms through which drought characteristics interact with driver variables to shape tree growth responses.</w:t>
       </w:r>
-      <w:commentRangeEnd w:id="932"/>
-      <w:r>
-        <w:rPr>
-          <w:rStyle w:val="CommentReference"/>
-        </w:rPr>
-        <w:commentReference w:id="932"/>
+      <w:commentRangeEnd w:id="931"/>
+      <w:r>
+        <w:rPr>
+          <w:rStyle w:val="CommentReference"/>
+        </w:rPr>
+        <w:commentReference w:id="931"/>
       </w:r>
     </w:p>
     <w:p>
@@ -11910,7 +11910,7 @@
           <w:t>.</w:t>
         </w:r>
       </w:ins>
-      <w:commentRangeEnd w:id="936"/>
+      <w:commentRangeEnd w:id="935"/>
       <w:ins w:id="971" w:author="Albus Severus" w:date="2019-11-16T11:45:00Z">
         <w:r>
           <w:rPr>
@@ -11922,7 +11922,7 @@
           <w:rPr>
             <w:rStyle w:val="CommentReference"/>
           </w:rPr>
-          <w:commentReference w:id="936"/>
+          <w:commentReference w:id="935"/>
         </w:r>
       </w:ins>
       <w:ins w:id="972" w:author="Pederson, Neil" w:date="2019-11-16T11:43:00Z">
@@ -14074,40 +14074,19 @@
           <w:lang w:val="da-DK"/>
         </w:rPr>
       </w:pPr>
-      <w:r>
-        <w:fldChar w:fldCharType="begin"/>
-      </w:r>
-      <w:r>
-        <w:rPr>
-          <w:lang w:val="da-DK"/>
-        </w:rPr>
-        <w:instrText xml:space="preserve"> HYPERLINK "https://nph.onlinelibrary.wiley.com/action/doSearch?ContribAuthorStored=McDowell%2C+Nate" </w:instrText>
-      </w:r>
-      <w:r>
-        <w:fldChar w:fldCharType="separate"/>
-      </w:r>
-      <w:r>
-        <w:rPr>
-          <w:rStyle w:val="Hyperlink"/>
-          <w:rFonts w:ascii="Arial" w:hAnsi="Arial" w:cs="Arial"/>
-          <w:color w:val="005274"/>
-          <w:sz w:val="21"/>
-          <w:szCs w:val="21"/>
-          <w:lang w:val="da-DK"/>
-        </w:rPr>
-        <w:t>Nate McDowell</w:t>
-      </w:r>
-      <w:r>
-        <w:rPr>
-          <w:rStyle w:val="Hyperlink"/>
-          <w:rFonts w:ascii="Arial" w:hAnsi="Arial" w:cs="Arial"/>
-          <w:color w:val="005274"/>
-          <w:sz w:val="21"/>
-          <w:szCs w:val="21"/>
-          <w:lang w:val="da-DK"/>
-        </w:rPr>
-        <w:fldChar w:fldCharType="end"/>
-      </w:r>
+      <w:hyperlink r:id="rId4" w:history="1">
+        <w:r>
+          <w:rPr>
+            <w:rStyle w:val="Hyperlink"/>
+            <w:rFonts w:ascii="Arial" w:hAnsi="Arial" w:cs="Arial"/>
+            <w:color w:val="005274"/>
+            <w:sz w:val="21"/>
+            <w:szCs w:val="21"/>
+            <w:lang w:val="da-DK"/>
+          </w:rPr>
+          <w:t>Nate McDowell</w:t>
+        </w:r>
+      </w:hyperlink>
       <w:r>
         <w:rPr>
           <w:rFonts w:ascii="Arial" w:hAnsi="Arial" w:cs="Arial"/>
@@ -14130,46 +14109,22 @@
           <w:lang w:val="da-DK"/>
         </w:rPr>
       </w:pPr>
-      <w:r>
-        <w:fldChar w:fldCharType="begin"/>
-      </w:r>
-      <w:r>
-        <w:rPr>
-          <w:lang w:val="da-DK"/>
-        </w:rPr>
-        <w:instrText xml:space="preserve"> HYPERLINK "https://doi.org/10.1111/j.1469-8137.2008.02436.x" </w:instrText>
-      </w:r>
-      <w:r>
-        <w:fldChar w:fldCharType="separate"/>
-      </w:r>
-      <w:r>
-        <w:rPr>
-          <w:rStyle w:val="Hyperlink"/>
-          <w:rFonts w:ascii="Arial" w:hAnsi="Arial" w:cs="Arial"/>
-          <w:b/>
-          <w:bCs/>
-          <w:color w:val="005274"/>
-          <w:sz w:val="21"/>
-          <w:szCs w:val="21"/>
-          <w:shd w:val="clear" w:color="auto" w:fill="FFFFFF"/>
-          <w:lang w:val="da-DK"/>
-        </w:rPr>
-        <w:t>https://doi.org/10.1111/j.1469-8137.2008.02436.x</w:t>
-      </w:r>
-      <w:r>
-        <w:rPr>
-          <w:rStyle w:val="Hyperlink"/>
-          <w:rFonts w:ascii="Arial" w:hAnsi="Arial" w:cs="Arial"/>
-          <w:b/>
-          <w:bCs/>
-          <w:color w:val="005274"/>
-          <w:sz w:val="21"/>
-          <w:szCs w:val="21"/>
-          <w:shd w:val="clear" w:color="auto" w:fill="FFFFFF"/>
-          <w:lang w:val="da-DK"/>
-        </w:rPr>
-        <w:fldChar w:fldCharType="end"/>
-      </w:r>
+      <w:hyperlink r:id="rId5" w:history="1">
+        <w:r>
+          <w:rPr>
+            <w:rStyle w:val="Hyperlink"/>
+            <w:rFonts w:ascii="Arial" w:hAnsi="Arial" w:cs="Arial"/>
+            <w:b/>
+            <w:bCs/>
+            <w:color w:val="005274"/>
+            <w:sz w:val="21"/>
+            <w:szCs w:val="21"/>
+            <w:shd w:val="clear" w:color="auto" w:fill="FFFFFF"/>
+            <w:lang w:val="da-DK"/>
+          </w:rPr>
+          <w:t>https://doi.org/10.1111/j.1469-8137.2008.02436.x</w:t>
+        </w:r>
+      </w:hyperlink>
       <w:r>
         <w:rPr>
           <w:rFonts w:ascii="Arial" w:hAnsi="Arial" w:cs="Arial"/>
@@ -14280,7 +14235,7 @@
           <w:szCs w:val="26"/>
         </w:rPr>
       </w:pPr>
-      <w:hyperlink r:id="rId4" w:history="1">
+      <w:hyperlink r:id="rId6" w:history="1">
         <w:r>
           <w:rPr>
             <w:rStyle w:val="Hyperlink"/>
@@ -14313,7 +14268,7 @@
         </w:rPr>
         <w:t> </w:t>
       </w:r>
-      <w:hyperlink r:id="rId5" w:history="1">
+      <w:hyperlink r:id="rId7" w:history="1">
         <w:r>
           <w:rPr>
             <w:rStyle w:val="Hyperlink"/>
@@ -14353,7 +14308,7 @@
           <w:shd w:val="clear" w:color="auto" w:fill="FFFFFF"/>
         </w:rPr>
       </w:pPr>
-      <w:hyperlink r:id="rId6" w:history="1">
+      <w:hyperlink r:id="rId8" w:history="1">
         <w:r>
           <w:rPr>
             <w:rStyle w:val="Hyperlink"/>
@@ -14443,7 +14398,7 @@
       <w:pPr>
         <w:pStyle w:val="BodyText"/>
       </w:pPr>
-      <w:hyperlink r:id="rId7" w:anchor="ref-9" w:history="1">
+      <w:hyperlink r:id="rId9" w:anchor="ref-9" w:history="1">
         <w:r>
           <w:rPr>
             <w:rStyle w:val="Hyperlink"/>
@@ -15618,7 +15573,7 @@
       <w:pPr>
         <w:pStyle w:val="CommentText"/>
       </w:pPr>
-      <w:hyperlink r:id="rId8" w:history="1">
+      <w:hyperlink r:id="rId10" w:history="1">
         <w:r>
           <w:rPr>
             <w:rStyle w:val="Hyperlink"/>
@@ -15850,10 +15805,7 @@
         <w:annotationRef/>
       </w:r>
       <w:r>
-        <w:t>Use a different word/phrase</w:t>
-      </w:r>
-      <w:r>
-        <w:t>….grow less?</w:t>
+        <w:t>Use a different word/phrase….grow less?</w:t>
       </w:r>
     </w:p>
   </w:comment>
@@ -16048,10 +16000,7 @@
         <w:annotationRef/>
       </w:r>
       <w:r>
-        <w:t xml:space="preserve">This needs to be reworded. And why do we have to note that XP was not a sig predictor on its </w:t>
-      </w:r>
-      <w:r>
-        <w:t>own  in 1977?</w:t>
+        <w:t>This needs to be reworded. And why do we have to note that XP was not a sig predictor on its own  in 1977?</w:t>
       </w:r>
     </w:p>
   </w:comment>
@@ -16095,10 +16044,7 @@
         <w:pStyle w:val="CommentText"/>
       </w:pPr>
       <w:r>
-        <w:t xml:space="preserve">You need to define more what variables are part of this in the methods. And </w:t>
-      </w:r>
-      <w:r>
-        <w:t>also be careful not to overstate that you described all the microhabitats the trees were in… You only measured some aspect of microhabitats.</w:t>
+        <w:t>You need to define more what variables are part of this in the methods. And also be careful not to overstate that you described all the microhabitats the trees were in… You only measured some aspect of microhabitats.</w:t>
       </w:r>
     </w:p>
   </w:comment>
@@ -16146,10 +16092,7 @@
         <w:pStyle w:val="CommentText"/>
       </w:pPr>
       <w:r>
-        <w:t>129 (1</w:t>
-      </w:r>
-      <w:r>
-        <w:t>),  19-25 – they already described this 1993!</w:t>
+        <w:t>129 (1),  19-25 – they already described this 1993!</w:t>
       </w:r>
     </w:p>
   </w:comment>
@@ -16330,10 +16273,7 @@
         <w:annotationRef/>
       </w:r>
       <w:r>
-        <w:t>Please stop</w:t>
-      </w:r>
-      <w:r>
-        <w:t>….growth reduction does not necessarily mean that trees are suffering or even negatively impacted. In dry times, trees could be allocating resources to traits other than diameter or height growth</w:t>
+        <w:t>Please stop….growth reduction does not necessarily mean that trees are suffering or even negatively impacted. In dry times, trees could be allocating resources to traits other than diameter or height growth</w:t>
       </w:r>
     </w:p>
   </w:comment>
@@ -16349,15 +16289,7 @@
         <w:annotationRef/>
       </w:r>
       <w:r>
-        <w:t xml:space="preserve">Does this assume that trees in wetter microsites have a limited volume available for their roots due to a </w:t>
-      </w:r>
-      <w:proofErr w:type="gramStart"/>
-      <w:r>
-        <w:t>high water</w:t>
-      </w:r>
-      <w:proofErr w:type="gramEnd"/>
-      <w:r>
-        <w:t xml:space="preserve"> table? Does a lower water table in drier topographic positions necessarily mean that a tree’s roots will fill all of the volume available?</w:t>
+        <w:t>Does this assume that trees in wetter microsites have a limited volume available for their roots due to a high water table? Does a lower water table in drier topographic positions necessarily mean that a tree’s roots will fill all of the volume available?</w:t>
       </w:r>
     </w:p>
   </w:comment>
@@ -16426,15 +16358,7 @@
         <w:annotationRef/>
       </w:r>
       <w:r>
-        <w:t>There might have been some selection, too, following the 1960s drought</w:t>
-      </w:r>
-      <w:proofErr w:type="gramStart"/>
-      <w:r>
-        <w:t>….maybe</w:t>
-      </w:r>
-      <w:proofErr w:type="gramEnd"/>
-      <w:r>
-        <w:t xml:space="preserve">….don’t have a report from that region, but just north of </w:t>
+        <w:t xml:space="preserve">There might have been some selection, too, following the 1960s drought….maybe….don’t have a report from that region, but just north of </w:t>
       </w:r>
       <w:proofErr w:type="spellStart"/>
       <w:r>
@@ -16600,12 +16524,7 @@
         <w:annotationRef/>
       </w:r>
       <w:r>
-        <w:t>Changes</w:t>
-      </w:r>
-      <w:bookmarkStart w:id="776" w:name="_GoBack"/>
-      <w:bookmarkEnd w:id="776"/>
-      <w:r>
-        <w:t xml:space="preserve"> in tree density around some trees due to mortality or big crown dieback?</w:t>
+        <w:t>Changes in tree density around some trees due to mortality or big crown dieback?</w:t>
       </w:r>
     </w:p>
   </w:comment>
@@ -16638,7 +16557,7 @@
       </w:r>
     </w:p>
   </w:comment>
-  <w:comment w:id="783" w:author="Valentine Herrmann" w:date="2019-11-14T21:41:00Z" w:initials="VH">
+  <w:comment w:id="782" w:author="Valentine Herrmann" w:date="2019-11-14T21:41:00Z" w:initials="VH">
     <w:p>
       <w:pPr>
         <w:pStyle w:val="CommentText"/>
@@ -16654,7 +16573,7 @@
       </w:r>
     </w:p>
   </w:comment>
-  <w:comment w:id="784" w:author="Alan Tepley" w:date="2019-11-11T18:44:00Z" w:initials="AJT">
+  <w:comment w:id="783" w:author="Alan Tepley" w:date="2019-11-11T18:44:00Z" w:initials="AJT">
     <w:p>
       <w:pPr>
         <w:pStyle w:val="CommentText"/>
@@ -16670,7 +16589,7 @@
       </w:r>
     </w:p>
   </w:comment>
-  <w:comment w:id="788" w:author="Pederson, Neil" w:date="2019-11-15T15:42:00Z" w:initials="PN">
+  <w:comment w:id="787" w:author="Pederson, Neil" w:date="2019-11-15T15:42:00Z" w:initials="PN">
     <w:p>
       <w:pPr>
         <w:pStyle w:val="CommentText"/>
@@ -16809,7 +16728,7 @@
       </w:pPr>
     </w:p>
   </w:comment>
-  <w:comment w:id="789" w:author="Pederson, Neil" w:date="2019-11-15T15:46:00Z" w:initials="PN">
+  <w:comment w:id="788" w:author="Pederson, Neil" w:date="2019-11-15T15:46:00Z" w:initials="PN">
     <w:p>
       <w:pPr>
         <w:pStyle w:val="CommentText"/>
@@ -16929,7 +16848,7 @@
       </w:r>
     </w:p>
   </w:comment>
-  <w:comment w:id="790" w:author="Valentine Herrmann" w:date="2019-11-14T21:42:00Z" w:initials="VH">
+  <w:comment w:id="789" w:author="Valentine Herrmann" w:date="2019-11-14T21:42:00Z" w:initials="VH">
     <w:p>
       <w:pPr>
         <w:pStyle w:val="CommentText"/>
@@ -16945,7 +16864,7 @@
       </w:r>
     </w:p>
   </w:comment>
-  <w:comment w:id="802" w:author="Alan Tepley" w:date="2019-11-11T18:46:00Z" w:initials="AJT">
+  <w:comment w:id="801" w:author="Alan Tepley" w:date="2019-11-11T18:46:00Z" w:initials="AJT">
     <w:p>
       <w:pPr>
         <w:pStyle w:val="CommentText"/>
@@ -16961,7 +16880,7 @@
       </w:r>
     </w:p>
   </w:comment>
-  <w:comment w:id="804" w:author="Anon" w:date="2019-11-15T12:19:00Z" w:initials="ANON">
+  <w:comment w:id="803" w:author="Anon" w:date="2019-11-15T12:19:00Z" w:initials="ANON">
     <w:p>
       <w:pPr>
         <w:pStyle w:val="CommentText"/>
@@ -16977,7 +16896,7 @@
       </w:r>
     </w:p>
   </w:comment>
-  <w:comment w:id="815" w:author="Alan Tepley" w:date="2019-11-11T18:48:00Z" w:initials="AJT">
+  <w:comment w:id="814" w:author="Alan Tepley" w:date="2019-11-11T18:48:00Z" w:initials="AJT">
     <w:p>
       <w:pPr>
         <w:pStyle w:val="CommentText"/>
@@ -17001,7 +16920,7 @@
       </w:r>
     </w:p>
   </w:comment>
-  <w:comment w:id="839" w:author="erikab" w:date="2019-11-14T12:29:00Z" w:initials="e">
+  <w:comment w:id="838" w:author="erikab" w:date="2019-11-14T12:29:00Z" w:initials="e">
     <w:p>
       <w:pPr>
         <w:pStyle w:val="CommentText"/>
@@ -17042,7 +16961,7 @@
       <w:pPr>
         <w:pStyle w:val="CommentText"/>
       </w:pPr>
-      <w:hyperlink r:id="rId9" w:anchor="ref-9" w:history="1">
+      <w:hyperlink r:id="rId11" w:anchor="ref-9" w:history="1">
         <w:r>
           <w:rPr>
             <w:rStyle w:val="Hyperlink"/>
@@ -17052,7 +16971,7 @@
       </w:hyperlink>
     </w:p>
   </w:comment>
-  <w:comment w:id="855" w:author="Alan Tepley" w:date="2019-11-11T18:51:00Z" w:initials="AJT">
+  <w:comment w:id="854" w:author="Alan Tepley" w:date="2019-11-11T18:51:00Z" w:initials="AJT">
     <w:p>
       <w:pPr>
         <w:pStyle w:val="CommentText"/>
@@ -17068,7 +16987,7 @@
       </w:r>
     </w:p>
   </w:comment>
-  <w:comment w:id="858" w:author="Valentine Herrmann" w:date="2019-11-14T21:46:00Z" w:initials="VH">
+  <w:comment w:id="857" w:author="Valentine Herrmann" w:date="2019-11-14T21:46:00Z" w:initials="VH">
     <w:p>
       <w:pPr>
         <w:pStyle w:val="CommentText"/>
@@ -17084,7 +17003,7 @@
       </w:r>
     </w:p>
   </w:comment>
-  <w:comment w:id="859" w:author="Norbert Kunert" w:date="2019-11-10T12:31:00Z" w:initials="NK">
+  <w:comment w:id="858" w:author="Norbert Kunert" w:date="2019-11-10T12:31:00Z" w:initials="NK">
     <w:p>
       <w:pPr>
         <w:pStyle w:val="CommentText"/>
@@ -17105,7 +17024,7 @@
       </w:r>
     </w:p>
   </w:comment>
-  <w:comment w:id="870" w:author="Alan Tepley" w:date="2019-11-11T18:53:00Z" w:initials="AJT">
+  <w:comment w:id="869" w:author="Alan Tepley" w:date="2019-11-11T18:53:00Z" w:initials="AJT">
     <w:p>
       <w:pPr>
         <w:pStyle w:val="CommentText"/>
@@ -17121,7 +17040,7 @@
       </w:r>
     </w:p>
   </w:comment>
-  <w:comment w:id="878" w:author="Anon" w:date="2019-11-15T13:41:00Z" w:initials="ANON">
+  <w:comment w:id="877" w:author="Anon" w:date="2019-11-15T13:41:00Z" w:initials="ANON">
     <w:p>
       <w:pPr>
         <w:pStyle w:val="CommentText"/>
@@ -17137,7 +17056,7 @@
       </w:r>
     </w:p>
   </w:comment>
-  <w:comment w:id="879" w:author="Alan Tepley" w:date="2019-11-11T18:55:00Z" w:initials="AJT">
+  <w:comment w:id="878" w:author="Alan Tepley" w:date="2019-11-11T18:55:00Z" w:initials="AJT">
     <w:p>
       <w:pPr>
         <w:pStyle w:val="CommentText"/>
@@ -17161,7 +17080,7 @@
       </w:r>
     </w:p>
   </w:comment>
-  <w:comment w:id="880" w:author="Alan Tepley" w:date="2019-11-11T18:57:00Z" w:initials="AJT">
+  <w:comment w:id="879" w:author="Alan Tepley" w:date="2019-11-11T18:57:00Z" w:initials="AJT">
     <w:p>
       <w:pPr>
         <w:pStyle w:val="CommentText"/>
@@ -17355,19 +17274,11 @@
       </w:r>
       <w:proofErr w:type="spellEnd"/>
       <w:r>
-        <w:t xml:space="preserve">, and C. C. Kern. 2017. Competition amplifies drought stress in forest across broad climatic and compositional gradients. Ecosphere </w:t>
-      </w:r>
-      <w:proofErr w:type="gramStart"/>
-      <w:r>
-        <w:t>8:e</w:t>
-      </w:r>
-      <w:proofErr w:type="gramEnd"/>
-      <w:r>
-        <w:t>01849.</w:t>
+        <w:t>, and C. C. Kern. 2017. Competition amplifies drought stress in forest across broad climatic and compositional gradients. Ecosphere 8:e01849.</w:t>
       </w:r>
     </w:p>
   </w:comment>
-  <w:comment w:id="881" w:author="Pederson, Neil" w:date="2019-11-15T15:54:00Z" w:initials="PN">
+  <w:comment w:id="880" w:author="Pederson, Neil" w:date="2019-11-15T15:54:00Z" w:initials="PN">
     <w:p>
       <w:pPr>
         <w:pStyle w:val="CommentText"/>
@@ -17650,7 +17561,7 @@
       </w:pPr>
     </w:p>
   </w:comment>
-  <w:comment w:id="891" w:author="Norbert Kunert" w:date="2019-11-11T08:13:00Z" w:initials="NK">
+  <w:comment w:id="890" w:author="Norbert Kunert" w:date="2019-11-11T08:13:00Z" w:initials="NK">
     <w:p>
       <w:pPr>
         <w:pStyle w:val="CommentText"/>
@@ -17682,7 +17593,7 @@
       </w:r>
     </w:p>
   </w:comment>
-  <w:comment w:id="892" w:author="erikab" w:date="2019-11-14T12:42:00Z" w:initials="e">
+  <w:comment w:id="891" w:author="erikab" w:date="2019-11-14T12:42:00Z" w:initials="e">
     <w:p>
       <w:pPr>
         <w:pStyle w:val="CommentText"/>
@@ -17748,7 +17659,7 @@
       <w:pPr>
         <w:pStyle w:val="CommentText"/>
       </w:pPr>
-      <w:hyperlink r:id="rId10" w:history="1">
+      <w:hyperlink r:id="rId12" w:history="1">
         <w:r>
           <w:rPr>
             <w:rStyle w:val="Hyperlink"/>
@@ -17758,7 +17669,7 @@
       </w:hyperlink>
     </w:p>
   </w:comment>
-  <w:comment w:id="902" w:author="erikab" w:date="2019-11-14T12:46:00Z" w:initials="e">
+  <w:comment w:id="901" w:author="erikab" w:date="2019-11-14T12:46:00Z" w:initials="e">
     <w:p>
       <w:pPr>
         <w:pStyle w:val="CommentText"/>
@@ -17782,7 +17693,7 @@
       </w:r>
     </w:p>
   </w:comment>
-  <w:comment w:id="903" w:author="Pederson, Neil" w:date="2019-11-15T15:54:00Z" w:initials="PN">
+  <w:comment w:id="902" w:author="Pederson, Neil" w:date="2019-11-15T15:54:00Z" w:initials="PN">
     <w:p>
       <w:pPr>
         <w:pStyle w:val="CommentText"/>
@@ -17811,7 +17722,7 @@
       </w:r>
     </w:p>
   </w:comment>
-  <w:comment w:id="904" w:author="Alan Tepley" w:date="2019-11-11T19:24:00Z" w:initials="AJT">
+  <w:comment w:id="903" w:author="Alan Tepley" w:date="2019-11-11T19:24:00Z" w:initials="AJT">
     <w:p>
       <w:pPr>
         <w:pStyle w:val="CommentText"/>
@@ -17827,7 +17738,7 @@
       </w:r>
     </w:p>
   </w:comment>
-  <w:comment w:id="915" w:author="Alan Tepley" w:date="2019-11-11T19:26:00Z" w:initials="AJT">
+  <w:comment w:id="914" w:author="Alan Tepley" w:date="2019-11-11T19:26:00Z" w:initials="AJT">
     <w:p>
       <w:pPr>
         <w:pStyle w:val="CommentText"/>
@@ -17896,7 +17807,7 @@
       </w:r>
     </w:p>
   </w:comment>
-  <w:comment w:id="916" w:author="Norbert Kunert" w:date="2019-11-11T08:18:00Z" w:initials="NK">
+  <w:comment w:id="915" w:author="Norbert Kunert" w:date="2019-11-11T08:18:00Z" w:initials="NK">
     <w:p>
       <w:pPr>
         <w:pStyle w:val="CommentText"/>
@@ -17915,13 +17826,8 @@
       <w:r>
         <w:t xml:space="preserve">, </w:t>
       </w:r>
-      <w:proofErr w:type="gramStart"/>
-      <w:r>
-        <w:t>I. ,</w:t>
-      </w:r>
-      <w:proofErr w:type="gramEnd"/>
-      <w:r>
-        <w:t xml:space="preserve"> Bartlett, M. K., Sack, L. , </w:t>
+      <w:r>
+        <w:t xml:space="preserve">I. , Bartlett, M. K., Sack, L. , </w:t>
       </w:r>
       <w:proofErr w:type="spellStart"/>
       <w:r>
@@ -17965,7 +17871,7 @@
       </w:r>
     </w:p>
   </w:comment>
-  <w:comment w:id="928" w:author="Alan Tepley" w:date="2019-11-11T19:30:00Z" w:initials="AJT">
+  <w:comment w:id="927" w:author="Alan Tepley" w:date="2019-11-11T19:30:00Z" w:initials="AJT">
     <w:p>
       <w:pPr>
         <w:pStyle w:val="CommentText"/>
@@ -17981,7 +17887,7 @@
       </w:r>
     </w:p>
   </w:comment>
-  <w:comment w:id="929" w:author="Pederson, Neil" w:date="2019-11-15T15:56:00Z" w:initials="PN">
+  <w:comment w:id="928" w:author="Pederson, Neil" w:date="2019-11-15T15:56:00Z" w:initials="PN">
     <w:p>
       <w:pPr>
         <w:pStyle w:val="CommentText"/>
@@ -18102,7 +18008,7 @@
       </w:pPr>
     </w:p>
   </w:comment>
-  <w:comment w:id="935" w:author="Norbert Kunert" w:date="2019-11-11T08:28:00Z" w:initials="NK">
+  <w:comment w:id="934" w:author="Norbert Kunert" w:date="2019-11-11T08:28:00Z" w:initials="NK">
     <w:p>
       <w:pPr>
         <w:pStyle w:val="CommentText"/>
@@ -18131,7 +18037,7 @@
       </w:r>
     </w:p>
   </w:comment>
-  <w:comment w:id="939" w:author="Pederson, Neil" w:date="2019-11-15T15:57:00Z" w:initials="PN">
+  <w:comment w:id="938" w:author="Pederson, Neil" w:date="2019-11-15T15:57:00Z" w:initials="PN">
     <w:p>
       <w:pPr>
         <w:pStyle w:val="CommentText"/>
@@ -18143,7 +18049,12 @@
         <w:annotationRef/>
       </w:r>
       <w:r>
-        <w:t xml:space="preserve">Key, and most severe, in a multiannual sense, over the last couple centuries or so, though maybe more so in the NYC/Philly region. </w:t>
+        <w:t>Key, a</w:t>
+      </w:r>
+      <w:bookmarkStart w:id="939" w:name="_GoBack"/>
+      <w:bookmarkEnd w:id="939"/>
+      <w:r>
+        <w:t xml:space="preserve">nd most severe, in a multiannual sense, over the last couple centuries or so, though maybe more so in the NYC/Philly region. </w:t>
       </w:r>
     </w:p>
   </w:comment>
@@ -18266,7 +18177,7 @@
       </w:r>
     </w:p>
   </w:comment>
-  <w:comment w:id="932" w:author="McShea, William J." w:date="2019-11-14T11:57:00Z" w:initials="MWJ">
+  <w:comment w:id="931" w:author="McShea, William J." w:date="2019-11-14T11:57:00Z" w:initials="MWJ">
     <w:p>
       <w:pPr>
         <w:pStyle w:val="CommentText"/>
@@ -18587,7 +18498,7 @@
       </w:r>
     </w:p>
   </w:comment>
-  <w:comment w:id="936" w:author="Valentine Herrmann" w:date="2019-11-14T21:57:00Z" w:initials="VH">
+  <w:comment w:id="935" w:author="Valentine Herrmann" w:date="2019-11-14T21:57:00Z" w:initials="VH">
     <w:p>
       <w:pPr>
         <w:pStyle w:val="CommentText"/>
@@ -18832,19 +18743,19 @@
   <w15:commentEx w15:paraId="000EEF22" w15:done="1"/>
   <w15:commentEx w15:paraId="79E34650" w15:done="0"/>
   <w15:commentEx w15:paraId="7F7618B6" w15:done="0"/>
-  <w15:commentEx w15:paraId="1160DFB4" w15:done="0"/>
-  <w15:commentEx w15:paraId="1BA9C2E8" w15:done="0"/>
-  <w15:commentEx w15:paraId="56318F03" w15:done="0"/>
-  <w15:commentEx w15:paraId="18097246" w15:done="0"/>
-  <w15:commentEx w15:paraId="69472CFF" w15:done="0"/>
-  <w15:commentEx w15:paraId="66FD4678" w15:done="0"/>
-  <w15:commentEx w15:paraId="141DA619" w15:done="0"/>
-  <w15:commentEx w15:paraId="1E19983F" w15:done="0"/>
-  <w15:commentEx w15:paraId="6B43972C" w15:done="0"/>
-  <w15:commentEx w15:paraId="159ECC34" w15:done="0"/>
-  <w15:commentEx w15:paraId="78BF8DF1" w15:done="0"/>
-  <w15:commentEx w15:paraId="0A5E4DA7" w15:done="0"/>
-  <w15:commentEx w15:paraId="37BDFACF" w15:done="0"/>
+  <w15:commentEx w15:paraId="1160DFB4" w15:done="1"/>
+  <w15:commentEx w15:paraId="1BA9C2E8" w15:done="1"/>
+  <w15:commentEx w15:paraId="56318F03" w15:done="1"/>
+  <w15:commentEx w15:paraId="18097246" w15:done="1"/>
+  <w15:commentEx w15:paraId="69472CFF" w15:done="1"/>
+  <w15:commentEx w15:paraId="66FD4678" w15:done="1"/>
+  <w15:commentEx w15:paraId="141DA619" w15:done="1"/>
+  <w15:commentEx w15:paraId="1E19983F" w15:done="1"/>
+  <w15:commentEx w15:paraId="6B43972C" w15:done="1"/>
+  <w15:commentEx w15:paraId="159ECC34" w15:done="1"/>
+  <w15:commentEx w15:paraId="78BF8DF1" w15:done="1"/>
+  <w15:commentEx w15:paraId="0A5E4DA7" w15:done="1"/>
+  <w15:commentEx w15:paraId="37BDFACF" w15:done="1"/>
   <w15:commentEx w15:paraId="15B0255D" w15:done="0"/>
   <w15:commentEx w15:paraId="0A352E67" w15:done="0"/>
   <w15:commentEx w15:paraId="4D3B93F6" w15:done="0"/>
@@ -18852,12 +18763,12 @@
   <w15:commentEx w15:paraId="51A8D3AC" w15:done="0"/>
   <w15:commentEx w15:paraId="4217FD1B" w15:done="0"/>
   <w15:commentEx w15:paraId="21C5B2F5" w15:done="0"/>
-  <w15:commentEx w15:paraId="28E65126" w15:done="0"/>
-  <w15:commentEx w15:paraId="427AD96A" w15:done="0"/>
-  <w15:commentEx w15:paraId="56FD371B" w15:done="0"/>
-  <w15:commentEx w15:paraId="71EAE327" w15:done="0"/>
-  <w15:commentEx w15:paraId="3CEDECBB" w15:done="0"/>
-  <w15:commentEx w15:paraId="52F01BBD" w15:paraIdParent="3CEDECBB" w15:done="0"/>
+  <w15:commentEx w15:paraId="28E65126" w15:done="1"/>
+  <w15:commentEx w15:paraId="427AD96A" w15:done="1"/>
+  <w15:commentEx w15:paraId="56FD371B" w15:done="1"/>
+  <w15:commentEx w15:paraId="71EAE327" w15:done="1"/>
+  <w15:commentEx w15:paraId="3CEDECBB" w15:done="1"/>
+  <w15:commentEx w15:paraId="52F01BBD" w15:paraIdParent="3CEDECBB" w15:done="1"/>
   <w15:commentEx w15:paraId="7E5F47D1" w15:done="0"/>
   <w15:commentEx w15:paraId="0D4A3F0F" w15:done="0"/>
   <w15:commentEx w15:paraId="2B4A5DBA" w15:done="0"/>
@@ -21934,7 +21845,7 @@
 </file>
 
 <file path=customXml/itemProps1.xml><?xml version="1.0" encoding="utf-8"?>
-<ds:datastoreItem xmlns:ds="http://schemas.openxmlformats.org/officeDocument/2006/customXml" ds:itemID="{875235FD-B8DC-4323-97C6-949370A3B934}">
+<ds:datastoreItem xmlns:ds="http://schemas.openxmlformats.org/officeDocument/2006/customXml" ds:itemID="{4F83D290-B7FF-4054-984A-E3695CA291B0}">
   <ds:schemaRefs>
     <ds:schemaRef ds:uri="http://schemas.openxmlformats.org/officeDocument/2006/bibliography"/>
   </ds:schemaRefs>

</xml_diff>

<commit_message>
Updated with coauthor feedback to end of paper
#65
</commit_message>
<xml_diff>
--- a/manuscript/coauthor feedback/combined_feedback_NB-WJM-AT-NP-EGA-VH-NK.docx
+++ b/manuscript/coauthor feedback/combined_feedback_NB-WJM-AT-NP-EGA-VH-NK.docx
@@ -11559,7 +11559,7 @@
       <w:r>
         <w:t xml:space="preserve"> and </w:t>
       </w:r>
-      <w:del w:id="940" w:author="Pederson, Neil" w:date="2019-11-15T15:58:00Z">
+      <w:del w:id="939" w:author="Pederson, Neil" w:date="2019-11-15T15:58:00Z">
         <w:r>
           <w:delText xml:space="preserve">and </w:delText>
         </w:r>
@@ -11567,16 +11567,16 @@
       <w:r>
         <w:t xml:space="preserve">that </w:t>
       </w:r>
-      <w:commentRangeStart w:id="941"/>
+      <w:commentRangeStart w:id="940"/>
       <w:r>
         <w:t xml:space="preserve">height becomes a stronger predictor of mortality </w:t>
       </w:r>
-      <w:commentRangeEnd w:id="941"/>
-      <w:r>
-        <w:rPr>
-          <w:rStyle w:val="CommentReference"/>
-        </w:rPr>
-        <w:commentReference w:id="941"/>
+      <w:commentRangeEnd w:id="940"/>
+      <w:r>
+        <w:rPr>
+          <w:rStyle w:val="CommentReference"/>
+        </w:rPr>
+        <w:commentReference w:id="940"/>
       </w:r>
       <w:r>
         <w:t xml:space="preserve">as the severity of the drought increases [@stovall_tree_2019]. In 1977, which was the weakest drought in terms of PDSI (Fig. S2, Table S3), ring-porous species had lower </w:t>
@@ -11603,9 +11603,23 @@
       <w:r>
         <w:t xml:space="preserve"> in the other two droughts and perhaps indicating that ring-porosity provides less of an advantage in terms of drought adaptation under less extreme droughts, consistent with @elliott_forest_2015. In the 1999 drought, which was the most intense in terms of growing season PDSI and the second-longest in duration, </w:t>
       </w:r>
+      <w:commentRangeStart w:id="941"/>
+      <w:r>
+        <w:t xml:space="preserve">xylem architecture </w:t>
+      </w:r>
+      <w:commentRangeEnd w:id="941"/>
+      <w:r>
+        <w:rPr>
+          <w:rStyle w:val="CommentReference"/>
+        </w:rPr>
+        <w:commentReference w:id="941"/>
+      </w:r>
+      <w:r>
+        <w:t xml:space="preserve">was the most </w:t>
+      </w:r>
       <w:commentRangeStart w:id="942"/>
       <w:r>
-        <w:t xml:space="preserve">xylem architecture </w:t>
+        <w:t xml:space="preserve">useful </w:t>
       </w:r>
       <w:commentRangeEnd w:id="942"/>
       <w:r>
@@ -11615,49 +11629,49 @@
         <w:commentReference w:id="942"/>
       </w:r>
       <w:r>
-        <w:t xml:space="preserve">was the most </w:t>
-      </w:r>
-      <w:commentRangeStart w:id="943"/>
-      <w:r>
-        <w:t xml:space="preserve">useful </w:t>
-      </w:r>
-      <w:commentRangeEnd w:id="943"/>
-      <w:r>
-        <w:rPr>
-          <w:rStyle w:val="CommentReference"/>
-        </w:rPr>
-        <w:commentReference w:id="943"/>
-      </w:r>
-      <w:r>
         <w:t xml:space="preserve">predictor, with diffuse-porous species </w:t>
       </w:r>
-      <w:ins w:id="944" w:author="erikab" w:date="2019-11-14T12:56:00Z">
+      <w:ins w:id="943" w:author="erikab" w:date="2019-11-14T12:56:00Z">
         <w:r>
           <w:t xml:space="preserve">showing growth reduction </w:t>
         </w:r>
       </w:ins>
-      <w:commentRangeStart w:id="945"/>
+      <w:commentRangeStart w:id="944"/>
+      <w:del w:id="945" w:author="erikab" w:date="2019-11-14T12:56:00Z">
+        <w:r>
+          <w:delText>suffering</w:delText>
+        </w:r>
+      </w:del>
+      <w:commentRangeEnd w:id="944"/>
+      <w:r>
+        <w:rPr>
+          <w:rStyle w:val="CommentReference"/>
+        </w:rPr>
+        <w:commentReference w:id="944"/>
+      </w:r>
       <w:del w:id="946" w:author="erikab" w:date="2019-11-14T12:56:00Z">
         <w:r>
-          <w:delText>suffering</w:delText>
-        </w:r>
-      </w:del>
-      <w:commentRangeEnd w:id="945"/>
-      <w:r>
-        <w:rPr>
-          <w:rStyle w:val="CommentReference"/>
-        </w:rPr>
-        <w:commentReference w:id="945"/>
-      </w:r>
-      <w:del w:id="947" w:author="erikab" w:date="2019-11-14T12:56:00Z">
-        <w:r>
           <w:delText xml:space="preserve"> </w:delText>
         </w:r>
-        <w:commentRangeStart w:id="948"/>
+        <w:commentRangeStart w:id="947"/>
         <w:r>
           <w:delText>most</w:delText>
         </w:r>
       </w:del>
+      <w:commentRangeEnd w:id="947"/>
+      <w:r>
+        <w:rPr>
+          <w:rStyle w:val="CommentReference"/>
+        </w:rPr>
+        <w:commentReference w:id="947"/>
+      </w:r>
+      <w:r>
+        <w:t xml:space="preserve">. Thus, responses differed with the nature of each </w:t>
+      </w:r>
+      <w:commentRangeStart w:id="948"/>
+      <w:r>
+        <w:t>drought</w:t>
+      </w:r>
       <w:commentRangeEnd w:id="948"/>
       <w:r>
         <w:rPr>
@@ -11666,28 +11680,14 @@
         <w:commentReference w:id="948"/>
       </w:r>
       <w:r>
-        <w:t xml:space="preserve">. Thus, responses differed with the nature of each </w:t>
-      </w:r>
-      <w:commentRangeStart w:id="949"/>
-      <w:r>
-        <w:t>drought</w:t>
-      </w:r>
-      <w:commentRangeEnd w:id="949"/>
-      <w:r>
-        <w:rPr>
-          <w:rStyle w:val="CommentReference"/>
-        </w:rPr>
-        <w:commentReference w:id="949"/>
-      </w:r>
-      <w:r>
         <w:t>. Of course, site characteristics also define the nature of droughts, and comparisons of size and trait effects across sites</w:t>
       </w:r>
-      <w:ins w:id="950" w:author="Anon" w:date="2019-11-15T14:05:00Z">
+      <w:ins w:id="949" w:author="Anon" w:date="2019-11-15T14:05:00Z">
         <w:r>
           <w:t xml:space="preserve">, as well as </w:t>
         </w:r>
       </w:ins>
-      <w:del w:id="951" w:author="Anon" w:date="2019-11-15T14:05:00Z">
+      <w:del w:id="950" w:author="Anon" w:date="2019-11-15T14:05:00Z">
         <w:r>
           <w:delText xml:space="preserve">–and </w:delText>
         </w:r>
@@ -11695,22 +11695,22 @@
       <w:r>
         <w:t>across more droughts at a single site</w:t>
       </w:r>
-      <w:ins w:id="952" w:author="Anon" w:date="2019-11-15T14:05:00Z">
+      <w:ins w:id="951" w:author="Anon" w:date="2019-11-15T14:05:00Z">
         <w:r>
           <w:t>,</w:t>
         </w:r>
       </w:ins>
-      <w:del w:id="953" w:author="Anon" w:date="2019-11-15T14:05:00Z">
+      <w:del w:id="952" w:author="Anon" w:date="2019-11-15T14:05:00Z">
         <w:r>
           <w:delText>–</w:delText>
         </w:r>
       </w:del>
-      <w:ins w:id="954" w:author="Anon" w:date="2019-11-15T14:05:00Z">
+      <w:ins w:id="953" w:author="Anon" w:date="2019-11-15T14:05:00Z">
         <w:r>
           <w:t xml:space="preserve"> </w:t>
         </w:r>
       </w:ins>
-      <w:ins w:id="955" w:author="Albus Severus" w:date="2019-11-16T11:50:00Z">
+      <w:ins w:id="954" w:author="Albus Severus" w:date="2019-11-16T11:50:00Z">
         <w:r>
           <w:t>–</w:t>
         </w:r>
@@ -11733,38 +11733,38 @@
       <w:r>
         <w:t xml:space="preserve">As climate change drives increasing drought in many of the world’s forests [@trenberth_global_2014; @intergovernmental_panel_on_climate_change_climate_2015], the fate of forests and their climate feedbacks will be shaped by the biophysical and physiological drivers observed here. Large trees have been </w:t>
       </w:r>
-      <w:commentRangeStart w:id="956"/>
+      <w:commentRangeStart w:id="955"/>
       <w:r>
         <w:t>suffering</w:t>
       </w:r>
-      <w:commentRangeEnd w:id="956"/>
-      <w:ins w:id="957" w:author="Norm Bourg" w:date="2019-11-16T11:50:00Z">
+      <w:commentRangeEnd w:id="955"/>
+      <w:ins w:id="956" w:author="Norm Bourg" w:date="2019-11-16T11:50:00Z">
         <w:r>
           <w:rPr>
             <w:rStyle w:val="CommentReference"/>
           </w:rPr>
-          <w:commentReference w:id="956"/>
+          <w:commentReference w:id="955"/>
         </w:r>
         <w:r>
           <w:t xml:space="preserve"> dis</w:t>
         </w:r>
       </w:ins>
-      <w:del w:id="958" w:author="Anon" w:date="2019-11-15T14:13:00Z">
+      <w:del w:id="957" w:author="Anon" w:date="2019-11-15T14:13:00Z">
         <w:r>
           <w:delText>rp</w:delText>
         </w:r>
       </w:del>
-      <w:ins w:id="959" w:author="Anon" w:date="2019-11-15T14:13:00Z">
+      <w:ins w:id="958" w:author="Anon" w:date="2019-11-15T14:13:00Z">
         <w:r>
           <w:t>pr</w:t>
         </w:r>
       </w:ins>
-      <w:ins w:id="960" w:author="Norm Bourg" w:date="2019-11-16T11:50:00Z">
+      <w:ins w:id="959" w:author="Norm Bourg" w:date="2019-11-16T11:50:00Z">
         <w:r>
           <w:t>oportionately</w:t>
         </w:r>
       </w:ins>
-      <w:ins w:id="961" w:author="Albus Severus" w:date="2019-11-16T11:50:00Z">
+      <w:ins w:id="960" w:author="Albus Severus" w:date="2019-11-16T11:50:00Z">
         <w:r>
           <w:t xml:space="preserve"> </w:t>
         </w:r>
@@ -11778,33 +11778,33 @@
       <w:r>
         <w:t xml:space="preserve"> in forests around the world [@bennett_larger_2015; @stovall_tree_2019], and we here show that this is primarily driven by their height, </w:t>
       </w:r>
+      <w:commentRangeStart w:id="961"/>
       <w:commentRangeStart w:id="962"/>
-      <w:commentRangeStart w:id="963"/>
-      <w:ins w:id="964" w:author="Alan Tepley" w:date="2019-11-11T20:18:00Z">
+      <w:ins w:id="963" w:author="Alan Tepley" w:date="2019-11-11T20:18:00Z">
         <w:r>
           <w:t>at least in thi</w:t>
         </w:r>
       </w:ins>
-      <w:ins w:id="965" w:author="Alan Tepley" w:date="2019-11-11T20:19:00Z">
+      <w:ins w:id="964" w:author="Alan Tepley" w:date="2019-11-11T20:19:00Z">
         <w:r>
           <w:t>s study area</w:t>
         </w:r>
-        <w:commentRangeEnd w:id="962"/>
+        <w:commentRangeEnd w:id="961"/>
         <w:r>
           <w:rPr>
             <w:rStyle w:val="CommentReference"/>
           </w:rPr>
-          <w:commentReference w:id="962"/>
-        </w:r>
-      </w:ins>
-      <w:commentRangeEnd w:id="963"/>
-      <w:r>
-        <w:rPr>
-          <w:rStyle w:val="CommentReference"/>
-        </w:rPr>
-        <w:commentReference w:id="963"/>
-      </w:r>
-      <w:ins w:id="966" w:author="Alan Tepley" w:date="2019-11-11T20:19:00Z">
+          <w:commentReference w:id="961"/>
+        </w:r>
+      </w:ins>
+      <w:commentRangeEnd w:id="962"/>
+      <w:r>
+        <w:rPr>
+          <w:rStyle w:val="CommentReference"/>
+        </w:rPr>
+        <w:commentReference w:id="962"/>
+      </w:r>
+      <w:ins w:id="965" w:author="Alan Tepley" w:date="2019-11-11T20:19:00Z">
         <w:r>
           <w:t xml:space="preserve">, </w:t>
         </w:r>
@@ -11821,9 +11821,43 @@
       <w:r>
         <w:t xml:space="preserve"> makes trees vulnerable, even if their crowns are somewhat protected by neighbors, whereas solitary trees or the dominant trees in young regrowth forests should be less vulnerable. Considering just height and crown position, this would suggest that mature forests would be </w:t>
       </w:r>
+      <w:commentRangeStart w:id="966"/>
+      <w:r>
+        <w:t xml:space="preserve">more vulnerable to drought than young forests </w:t>
+      </w:r>
+      <w:commentRangeEnd w:id="966"/>
+      <w:r>
+        <w:rPr>
+          <w:rStyle w:val="CommentReference"/>
+        </w:rPr>
+        <w:commentReference w:id="966"/>
+      </w:r>
+      <w:r>
+        <w:t>with short trees; however, root water access may limit the young forests [@bretfeld_plant_2018], and species traits often shift as forests age. Pioneer species at our site (</w:t>
+      </w:r>
+      <w:r>
+        <w:rPr>
+          <w:i/>
+        </w:rPr>
+        <w:t xml:space="preserve">Liriodendron </w:t>
+      </w:r>
+      <w:proofErr w:type="spellStart"/>
+      <w:r>
+        <w:rPr>
+          <w:i/>
+        </w:rPr>
+        <w:t>tulipifera</w:t>
+      </w:r>
+      <w:proofErr w:type="spellEnd"/>
+      <w:r>
+        <w:t xml:space="preserve">, </w:t>
+      </w:r>
       <w:commentRangeStart w:id="967"/>
       <w:r>
-        <w:t xml:space="preserve">more vulnerable to drought than young forests </w:t>
+        <w:rPr>
+          <w:i/>
+        </w:rPr>
+        <w:t>Quercus spp</w:t>
       </w:r>
       <w:commentRangeEnd w:id="967"/>
       <w:r>
@@ -11833,90 +11867,56 @@
         <w:commentReference w:id="967"/>
       </w:r>
       <w:r>
-        <w:t>with short trees; however, root water access may limit the young forests [@bretfeld_plant_2018], and species traits often shift as forests age. Pioneer species at our site (</w:t>
-      </w:r>
-      <w:r>
         <w:rPr>
           <w:i/>
         </w:rPr>
-        <w:t xml:space="preserve">Liriodendron </w:t>
+        <w:t>.</w:t>
+      </w:r>
+      <w:r>
+        <w:t xml:space="preserve">, </w:t>
+      </w:r>
+      <w:r>
+        <w:rPr>
+          <w:i/>
+        </w:rPr>
+        <w:t xml:space="preserve">Fraxinus </w:t>
       </w:r>
       <w:proofErr w:type="spellStart"/>
       <w:r>
         <w:rPr>
           <w:i/>
         </w:rPr>
-        <w:t>tulipifera</w:t>
+        <w:t>americana</w:t>
       </w:r>
       <w:proofErr w:type="spellEnd"/>
       <w:r>
-        <w:t xml:space="preserve">, </w:t>
+        <w:t xml:space="preserve">) have a mix of traits conferring drought tolerance and resistance (Table 3), and further research on how hydraulic traits and drought vulnerability change over the course of succession would be valuable for getting at the very </w:t>
+      </w:r>
+      <w:proofErr w:type="spellStart"/>
+      <w:r>
+        <w:t>signficant</w:t>
+      </w:r>
+      <w:proofErr w:type="spellEnd"/>
+      <w:r>
+        <w:t xml:space="preserve"> question of whether and how drought tolerance changes as forests age. In the meantime, the results of this study advance our knowledge of the factors conferring drought vulnerability and resistance in a mature forest, opening the door for more accurate forecasting of forest responses to future </w:t>
       </w:r>
       <w:commentRangeStart w:id="968"/>
       <w:r>
-        <w:rPr>
-          <w:i/>
-        </w:rPr>
-        <w:t>Quercus spp</w:t>
+        <w:t>drought</w:t>
       </w:r>
       <w:commentRangeEnd w:id="968"/>
-      <w:r>
-        <w:rPr>
-          <w:rStyle w:val="CommentReference"/>
-        </w:rPr>
-        <w:commentReference w:id="968"/>
-      </w:r>
-      <w:r>
-        <w:rPr>
-          <w:i/>
-        </w:rPr>
-        <w:t>.</w:t>
-      </w:r>
-      <w:r>
-        <w:t xml:space="preserve">, </w:t>
-      </w:r>
-      <w:r>
-        <w:rPr>
-          <w:i/>
-        </w:rPr>
-        <w:t xml:space="preserve">Fraxinus </w:t>
-      </w:r>
-      <w:proofErr w:type="spellStart"/>
-      <w:r>
-        <w:rPr>
-          <w:i/>
-        </w:rPr>
-        <w:t>americana</w:t>
-      </w:r>
-      <w:proofErr w:type="spellEnd"/>
-      <w:r>
-        <w:t xml:space="preserve">) have a mix of traits conferring drought tolerance and resistance (Table 3), and further research on how hydraulic traits and drought vulnerability change over the course of succession would be valuable for getting at the very </w:t>
-      </w:r>
-      <w:proofErr w:type="spellStart"/>
-      <w:r>
-        <w:t>signficant</w:t>
-      </w:r>
-      <w:proofErr w:type="spellEnd"/>
-      <w:r>
-        <w:t xml:space="preserve"> question of whether and how drought tolerance changes as forests age. In the meantime, the results of this study advance our knowledge of the factors conferring drought vulnerability and resistance in a mature forest, opening the door for more accurate forecasting of forest responses to future </w:t>
-      </w:r>
-      <w:commentRangeStart w:id="969"/>
-      <w:r>
-        <w:t>drought</w:t>
-      </w:r>
-      <w:commentRangeEnd w:id="969"/>
-      <w:ins w:id="970" w:author="Albus Severus" w:date="2019-11-16T11:43:00Z">
+      <w:ins w:id="969" w:author="Albus Severus" w:date="2019-11-16T11:43:00Z">
         <w:r>
           <w:t>.</w:t>
         </w:r>
       </w:ins>
       <w:commentRangeEnd w:id="935"/>
-      <w:ins w:id="971" w:author="Albus Severus" w:date="2019-11-16T11:45:00Z">
+      <w:ins w:id="970" w:author="Albus Severus" w:date="2019-11-16T11:45:00Z">
         <w:r>
           <w:rPr>
             <w:rStyle w:val="CommentReference"/>
           </w:rPr>
-          <w:commentReference w:id="969"/>
+          <w:commentReference w:id="968"/>
         </w:r>
         <w:r>
           <w:rPr>
@@ -11925,7 +11925,7 @@
           <w:commentReference w:id="935"/>
         </w:r>
       </w:ins>
-      <w:ins w:id="972" w:author="Pederson, Neil" w:date="2019-11-16T11:43:00Z">
+      <w:ins w:id="971" w:author="Pederson, Neil" w:date="2019-11-16T11:43:00Z">
         <w:r>
           <w:t>.</w:t>
         </w:r>
@@ -11935,13 +11935,13 @@
       <w:pPr>
         <w:pStyle w:val="Heading3"/>
       </w:pPr>
-      <w:bookmarkStart w:id="973" w:name="acknowledgements"/>
-      <w:bookmarkEnd w:id="973"/>
-      <w:commentRangeStart w:id="974"/>
+      <w:bookmarkStart w:id="972" w:name="acknowledgements"/>
+      <w:bookmarkEnd w:id="972"/>
+      <w:commentRangeStart w:id="973"/>
       <w:r>
         <w:t>Acknowledgements</w:t>
       </w:r>
-      <w:commentRangeEnd w:id="974"/>
+      <w:commentRangeEnd w:id="973"/>
       <w:r>
         <w:rPr>
           <w:rStyle w:val="CommentReference"/>
@@ -11950,7 +11950,7 @@
           <w:bCs w:val="0"/>
           <w:color w:val="auto"/>
         </w:rPr>
-        <w:commentReference w:id="974"/>
+        <w:commentReference w:id="973"/>
       </w:r>
     </w:p>
     <w:p>
@@ -17824,10 +17824,7 @@
       </w:r>
       <w:proofErr w:type="spellEnd"/>
       <w:r>
-        <w:t xml:space="preserve">, </w:t>
-      </w:r>
-      <w:r>
-        <w:t xml:space="preserve">I. , Bartlett, M. K., Sack, L. , </w:t>
+        <w:t xml:space="preserve">, I. , Bartlett, M. K., Sack, L. , </w:t>
       </w:r>
       <w:proofErr w:type="spellStart"/>
       <w:r>
@@ -18049,16 +18046,11 @@
         <w:annotationRef/>
       </w:r>
       <w:r>
-        <w:t>Key, a</w:t>
-      </w:r>
-      <w:bookmarkStart w:id="939" w:name="_GoBack"/>
-      <w:bookmarkEnd w:id="939"/>
-      <w:r>
-        <w:t xml:space="preserve">nd most severe, in a multiannual sense, over the last couple centuries or so, though maybe more so in the NYC/Philly region. </w:t>
+        <w:t xml:space="preserve">Key, and most severe, in a multiannual sense, over the last couple centuries or so, though maybe more so in the NYC/Philly region. </w:t>
       </w:r>
     </w:p>
   </w:comment>
-  <w:comment w:id="941" w:author="erikab" w:date="2019-11-14T12:52:00Z" w:initials="e">
+  <w:comment w:id="940" w:author="erikab" w:date="2019-11-14T12:52:00Z" w:initials="e">
     <w:p>
       <w:pPr>
         <w:pStyle w:val="CommentText"/>
@@ -18069,61 +18061,90 @@
         </w:rPr>
         <w:annotationRef/>
       </w:r>
+      <w:r>
+        <w:t>earlier  we said that we don’t have data on mortality explained by drought but here height becomes a predictor of mort?</w:t>
+      </w:r>
+    </w:p>
+  </w:comment>
+  <w:comment w:id="941" w:author="Alan Tepley" w:date="2019-11-11T20:17:00Z" w:initials="AJT">
+    <w:p>
+      <w:pPr>
+        <w:pStyle w:val="CommentText"/>
+      </w:pPr>
+      <w:r>
+        <w:rPr>
+          <w:rStyle w:val="CommentReference"/>
+        </w:rPr>
+        <w:annotationRef/>
+      </w:r>
+      <w:r>
+        <w:t>Ring porosity</w:t>
+      </w:r>
+    </w:p>
+  </w:comment>
+  <w:comment w:id="942" w:author="Norbert Kunert" w:date="2019-11-11T08:29:00Z" w:initials="NK">
+    <w:p>
+      <w:pPr>
+        <w:pStyle w:val="CommentText"/>
+      </w:pPr>
+      <w:r>
+        <w:rPr>
+          <w:rStyle w:val="CommentReference"/>
+        </w:rPr>
+        <w:annotationRef/>
+      </w:r>
+      <w:r>
+        <w:t xml:space="preserve">Maybe “important” instead? </w:t>
+      </w:r>
+    </w:p>
+  </w:comment>
+  <w:comment w:id="944" w:author="Anon" w:date="2019-11-15T14:04:00Z" w:initials="ANON">
+    <w:p>
+      <w:pPr>
+        <w:pStyle w:val="CommentText"/>
+      </w:pPr>
+      <w:r>
+        <w:rPr>
+          <w:rStyle w:val="CommentReference"/>
+        </w:rPr>
+        <w:annotationRef/>
+      </w:r>
+      <w:r>
+        <w:t>negatively impacted</w:t>
+      </w:r>
+    </w:p>
+  </w:comment>
+  <w:comment w:id="947" w:author="Pederson, Neil" w:date="2019-11-15T15:59:00Z" w:initials="PN">
+    <w:p>
+      <w:pPr>
+        <w:pStyle w:val="CommentText"/>
+      </w:pPr>
+      <w:r>
+        <w:rPr>
+          <w:rStyle w:val="CommentReference"/>
+        </w:rPr>
+        <w:annotationRef/>
+      </w:r>
       <w:proofErr w:type="gramStart"/>
       <w:r>
-        <w:t>earlier  we</w:t>
+        <w:t>Was</w:t>
       </w:r>
       <w:proofErr w:type="gramEnd"/>
       <w:r>
-        <w:t xml:space="preserve"> said that we don’t have data on mortality explained by drought but here height becomes a predictor of mort?</w:t>
-      </w:r>
-    </w:p>
-  </w:comment>
-  <w:comment w:id="942" w:author="Alan Tepley" w:date="2019-11-11T20:17:00Z" w:initials="AJT">
-    <w:p>
-      <w:pPr>
-        <w:pStyle w:val="CommentText"/>
-      </w:pPr>
-      <w:r>
-        <w:rPr>
-          <w:rStyle w:val="CommentReference"/>
-        </w:rPr>
-        <w:annotationRef/>
-      </w:r>
-      <w:r>
-        <w:t>Ring porosity</w:t>
-      </w:r>
-    </w:p>
-  </w:comment>
-  <w:comment w:id="943" w:author="Norbert Kunert" w:date="2019-11-11T08:29:00Z" w:initials="NK">
-    <w:p>
-      <w:pPr>
-        <w:pStyle w:val="CommentText"/>
-      </w:pPr>
-      <w:r>
-        <w:rPr>
-          <w:rStyle w:val="CommentReference"/>
-        </w:rPr>
-        <w:annotationRef/>
-      </w:r>
-      <w:r>
-        <w:t xml:space="preserve">Maybe “important” instead? </w:t>
-      </w:r>
-    </w:p>
-  </w:comment>
-  <w:comment w:id="945" w:author="Anon" w:date="2019-11-15T14:04:00Z" w:initials="ANON">
-    <w:p>
-      <w:pPr>
-        <w:pStyle w:val="CommentText"/>
-      </w:pPr>
-      <w:r>
-        <w:rPr>
-          <w:rStyle w:val="CommentReference"/>
-        </w:rPr>
-        <w:annotationRef/>
-      </w:r>
-      <w:r>
-        <w:t>negatively impacted</w:t>
+        <w:t xml:space="preserve"> the wicked wet conditions a setup to more intense suffering?</w:t>
+      </w:r>
+    </w:p>
+    <w:p>
+      <w:pPr>
+        <w:pStyle w:val="CommentText"/>
+      </w:pPr>
+    </w:p>
+    <w:p>
+      <w:pPr>
+        <w:pStyle w:val="CommentText"/>
+      </w:pPr>
+      <w:r>
+        <w:t>Fig S2 is key, to me.</w:t>
       </w:r>
     </w:p>
   </w:comment>
@@ -18138,40 +18159,6 @@
         </w:rPr>
         <w:annotationRef/>
       </w:r>
-      <w:proofErr w:type="gramStart"/>
-      <w:r>
-        <w:t>Was</w:t>
-      </w:r>
-      <w:proofErr w:type="gramEnd"/>
-      <w:r>
-        <w:t xml:space="preserve"> the wicked wet conditions a setup to more intense suffering?</w:t>
-      </w:r>
-    </w:p>
-    <w:p>
-      <w:pPr>
-        <w:pStyle w:val="CommentText"/>
-      </w:pPr>
-    </w:p>
-    <w:p>
-      <w:pPr>
-        <w:pStyle w:val="CommentText"/>
-      </w:pPr>
-      <w:r>
-        <w:t>Fig S2 is key, to me.</w:t>
-      </w:r>
-    </w:p>
-  </w:comment>
-  <w:comment w:id="949" w:author="Pederson, Neil" w:date="2019-11-15T15:59:00Z" w:initials="PN">
-    <w:p>
-      <w:pPr>
-        <w:pStyle w:val="CommentText"/>
-      </w:pPr>
-      <w:r>
-        <w:rPr>
-          <w:rStyle w:val="CommentReference"/>
-        </w:rPr>
-        <w:annotationRef/>
-      </w:r>
       <w:r>
         <w:t>yes</w:t>
       </w:r>
@@ -18193,7 +18180,7 @@
       </w:r>
     </w:p>
   </w:comment>
-  <w:comment w:id="956" w:author="Anon" w:date="2019-11-15T14:14:00Z" w:initials="ANON">
+  <w:comment w:id="955" w:author="Anon" w:date="2019-11-15T14:14:00Z" w:initials="ANON">
     <w:p>
       <w:pPr>
         <w:pStyle w:val="CommentText"/>
@@ -18209,7 +18196,7 @@
       </w:r>
     </w:p>
   </w:comment>
-  <w:comment w:id="962" w:author="Alan Tepley" w:date="2019-11-11T20:19:00Z" w:initials="AJT">
+  <w:comment w:id="961" w:author="Alan Tepley" w:date="2019-11-11T20:19:00Z" w:initials="AJT">
     <w:p>
       <w:pPr>
         <w:pStyle w:val="CommentText"/>
@@ -18225,7 +18212,7 @@
       </w:r>
     </w:p>
   </w:comment>
-  <w:comment w:id="963" w:author="Pederson, Neil" w:date="2019-11-15T16:00:00Z" w:initials="PN">
+  <w:comment w:id="962" w:author="Pederson, Neil" w:date="2019-11-15T16:00:00Z" w:initials="PN">
     <w:p>
       <w:pPr>
         <w:pStyle w:val="CommentText"/>
@@ -18262,7 +18249,7 @@
       </w:r>
     </w:p>
   </w:comment>
-  <w:comment w:id="967" w:author="Alan Tepley" w:date="2019-11-11T20:23:00Z" w:initials="AJT">
+  <w:comment w:id="966" w:author="Alan Tepley" w:date="2019-11-11T20:23:00Z" w:initials="AJT">
     <w:p>
       <w:pPr>
         <w:pStyle w:val="CommentText"/>
@@ -18278,7 +18265,7 @@
       </w:r>
     </w:p>
   </w:comment>
-  <w:comment w:id="968" w:author="Norbert Kunert" w:date="2019-11-11T08:41:00Z" w:initials="NK">
+  <w:comment w:id="967" w:author="Norbert Kunert" w:date="2019-11-11T08:41:00Z" w:initials="NK">
     <w:p>
       <w:pPr>
         <w:pStyle w:val="CommentText"/>
@@ -18294,7 +18281,7 @@
       </w:r>
     </w:p>
   </w:comment>
-  <w:comment w:id="969" w:author="Pederson, Neil" w:date="2019-11-15T16:02:00Z" w:initials="PN">
+  <w:comment w:id="968" w:author="Pederson, Neil" w:date="2019-11-15T16:02:00Z" w:initials="PN">
     <w:p>
       <w:pPr>
         <w:pStyle w:val="CommentText"/>
@@ -18524,7 +18511,7 @@
       </w:r>
     </w:p>
   </w:comment>
-  <w:comment w:id="974" w:author="Anon" w:date="2019-11-15T14:23:00Z" w:initials="ANON">
+  <w:comment w:id="973" w:author="Anon" w:date="2019-11-15T14:23:00Z" w:initials="ANON">
     <w:p>
       <w:pPr>
         <w:pStyle w:val="CommentText"/>
@@ -18535,9 +18522,11 @@
         </w:rPr>
         <w:annotationRef/>
       </w:r>
+      <w:bookmarkStart w:id="974" w:name="_GoBack"/>
       <w:r>
         <w:t>See Bourg et al. (2013) for recommended acknowledgement language to add here for the initial census</w:t>
       </w:r>
+      <w:bookmarkEnd w:id="974"/>
     </w:p>
   </w:comment>
   <w:comment w:id="975" w:author="erikab" w:date="2019-11-14T12:59:00Z" w:initials="e">
@@ -18769,25 +18758,25 @@
   <w15:commentEx w15:paraId="71EAE327" w15:done="1"/>
   <w15:commentEx w15:paraId="3CEDECBB" w15:done="1"/>
   <w15:commentEx w15:paraId="52F01BBD" w15:paraIdParent="3CEDECBB" w15:done="1"/>
-  <w15:commentEx w15:paraId="7E5F47D1" w15:done="0"/>
-  <w15:commentEx w15:paraId="0D4A3F0F" w15:done="0"/>
+  <w15:commentEx w15:paraId="7E5F47D1" w15:done="1"/>
+  <w15:commentEx w15:paraId="0D4A3F0F" w15:done="1"/>
   <w15:commentEx w15:paraId="2B4A5DBA" w15:done="0"/>
-  <w15:commentEx w15:paraId="67AC3E87" w15:done="0"/>
-  <w15:commentEx w15:paraId="18774264" w15:done="0"/>
-  <w15:commentEx w15:paraId="70565F81" w15:done="0"/>
-  <w15:commentEx w15:paraId="17BFFF70" w15:done="0"/>
-  <w15:commentEx w15:paraId="7B9ADB45" w15:done="0"/>
-  <w15:commentEx w15:paraId="6D5DBC7B" w15:done="0"/>
-  <w15:commentEx w15:paraId="036A051E" w15:done="0"/>
-  <w15:commentEx w15:paraId="2F72EECC" w15:done="0"/>
-  <w15:commentEx w15:paraId="3356F301" w15:paraIdParent="2F72EECC" w15:done="0"/>
-  <w15:commentEx w15:paraId="263238D6" w15:done="0"/>
+  <w15:commentEx w15:paraId="67AC3E87" w15:done="1"/>
+  <w15:commentEx w15:paraId="18774264" w15:done="1"/>
+  <w15:commentEx w15:paraId="70565F81" w15:done="1"/>
+  <w15:commentEx w15:paraId="17BFFF70" w15:done="1"/>
+  <w15:commentEx w15:paraId="7B9ADB45" w15:done="1"/>
+  <w15:commentEx w15:paraId="6D5DBC7B" w15:done="1"/>
+  <w15:commentEx w15:paraId="036A051E" w15:done="1"/>
+  <w15:commentEx w15:paraId="2F72EECC" w15:done="1"/>
+  <w15:commentEx w15:paraId="3356F301" w15:paraIdParent="2F72EECC" w15:done="1"/>
+  <w15:commentEx w15:paraId="263238D6" w15:done="1"/>
   <w15:commentEx w15:paraId="12E10F5C" w15:done="0"/>
-  <w15:commentEx w15:paraId="71E55277" w15:done="0"/>
+  <w15:commentEx w15:paraId="71E55277" w15:done="1"/>
   <w15:commentEx w15:paraId="6FBB405B" w15:done="0"/>
   <w15:commentEx w15:paraId="2DC09F85" w15:done="0"/>
-  <w15:commentEx w15:paraId="72253E40" w15:done="0"/>
-  <w15:commentEx w15:paraId="0FB5E871" w15:done="0"/>
+  <w15:commentEx w15:paraId="72253E40" w15:done="1"/>
+  <w15:commentEx w15:paraId="0FB5E871" w15:done="1"/>
 </w15:commentsEx>
 </file>
 
@@ -21845,7 +21834,7 @@
 </file>
 
 <file path=customXml/itemProps1.xml><?xml version="1.0" encoding="utf-8"?>
-<ds:datastoreItem xmlns:ds="http://schemas.openxmlformats.org/officeDocument/2006/customXml" ds:itemID="{4F83D290-B7FF-4054-984A-E3695CA291B0}">
+<ds:datastoreItem xmlns:ds="http://schemas.openxmlformats.org/officeDocument/2006/customXml" ds:itemID="{A3E89A22-890D-47BD-84C8-75824E9EEF16}">
   <ds:schemaRefs>
     <ds:schemaRef ds:uri="http://schemas.openxmlformats.org/officeDocument/2006/bibliography"/>
   </ds:schemaRefs>

</xml_diff>